<commit_message>
jeu de test pour tout sauf run terminer
</commit_message>
<xml_diff>
--- a/documents/JeuDeTestHuissier.docx
+++ b/documents/JeuDeTestHuissier.docx
@@ -1,13 +1,13 @@
 
 <file path=word/document.xml><?xml version="1.0" encoding="utf-8"?>
-<w:document xmlns:ve="http://schemas.openxmlformats.org/markup-compatibility/2006" xmlns:o="urn:schemas-microsoft-com:office:office" xmlns:r="http://schemas.openxmlformats.org/officeDocument/2006/relationships" xmlns:m="http://schemas.openxmlformats.org/officeDocument/2006/math" xmlns:v="urn:schemas-microsoft-com:vml" xmlns:wp="http://schemas.openxmlformats.org/drawingml/2006/wordprocessingDrawing" xmlns:w10="urn:schemas-microsoft-com:office:word" xmlns:w="http://schemas.openxmlformats.org/wordprocessingml/2006/main" xmlns:wne="http://schemas.microsoft.com/office/word/2006/wordml">
+<w:document xmlns:wpc="http://schemas.microsoft.com/office/word/2010/wordprocessingCanvas" xmlns:mc="http://schemas.openxmlformats.org/markup-compatibility/2006" xmlns:o="urn:schemas-microsoft-com:office:office" xmlns:r="http://schemas.openxmlformats.org/officeDocument/2006/relationships" xmlns:m="http://schemas.openxmlformats.org/officeDocument/2006/math" xmlns:v="urn:schemas-microsoft-com:vml" xmlns:wp14="http://schemas.microsoft.com/office/word/2010/wordprocessingDrawing" xmlns:wp="http://schemas.openxmlformats.org/drawingml/2006/wordprocessingDrawing" xmlns:w10="urn:schemas-microsoft-com:office:word" xmlns:w="http://schemas.openxmlformats.org/wordprocessingml/2006/main" xmlns:w14="http://schemas.microsoft.com/office/word/2010/wordml" xmlns:w15="http://schemas.microsoft.com/office/word/2012/wordml" xmlns:wpg="http://schemas.microsoft.com/office/word/2010/wordprocessingGroup" xmlns:wpi="http://schemas.microsoft.com/office/word/2010/wordprocessingInk" xmlns:wne="http://schemas.microsoft.com/office/word/2006/wordml" xmlns:wps="http://schemas.microsoft.com/office/word/2010/wordprocessingShape" mc:Ignorable="w14 w15 wp14">
   <w:body>
     <w:tbl>
       <w:tblPr>
         <w:tblStyle w:val="Grilleclaire"/>
         <w:tblpPr w:leftFromText="141" w:rightFromText="141" w:vertAnchor="page" w:horzAnchor="margin" w:tblpXSpec="center" w:tblpY="1786"/>
         <w:tblW w:w="11268" w:type="dxa"/>
-        <w:tblLook w:val="04A0"/>
+        <w:tblLook w:val="04A0" w:firstRow="1" w:lastRow="0" w:firstColumn="1" w:lastColumn="0" w:noHBand="0" w:noVBand="1"/>
       </w:tblPr>
       <w:tblGrid>
         <w:gridCol w:w="2040"/>
@@ -19,11 +19,11 @@
       </w:tblGrid>
       <w:tr>
         <w:trPr>
-          <w:cnfStyle w:val="100000000000"/>
+          <w:cnfStyle w:val="100000000000" w:firstRow="1" w:lastRow="0" w:firstColumn="0" w:lastColumn="0" w:oddVBand="0" w:evenVBand="0" w:oddHBand="0" w:evenHBand="0" w:firstRowFirstColumn="0" w:firstRowLastColumn="0" w:lastRowFirstColumn="0" w:lastRowLastColumn="0"/>
         </w:trPr>
         <w:tc>
           <w:tcPr>
-            <w:cnfStyle w:val="001000000000"/>
+            <w:cnfStyle w:val="001000000000" w:firstRow="0" w:lastRow="0" w:firstColumn="1" w:lastColumn="0" w:oddVBand="0" w:evenVBand="0" w:oddHBand="0" w:evenHBand="0" w:firstRowFirstColumn="0" w:firstRowLastColumn="0" w:lastRowFirstColumn="0" w:lastRowLastColumn="0"/>
             <w:tcW w:w="2040" w:type="dxa"/>
             <w:vAlign w:val="center"/>
           </w:tcPr>
@@ -43,7 +43,7 @@
           <w:p>
             <w:pPr>
               <w:jc w:val="center"/>
-              <w:cnfStyle w:val="100000000000"/>
+              <w:cnfStyle w:val="100000000000" w:firstRow="1" w:lastRow="0" w:firstColumn="0" w:lastColumn="0" w:oddVBand="0" w:evenVBand="0" w:oddHBand="0" w:evenHBand="0" w:firstRowFirstColumn="0" w:firstRowLastColumn="0" w:lastRowFirstColumn="0" w:lastRowLastColumn="0"/>
             </w:pPr>
             <w:r>
               <w:t>Fonctionnalité</w:t>
@@ -58,7 +58,7 @@
           <w:p>
             <w:pPr>
               <w:jc w:val="center"/>
-              <w:cnfStyle w:val="100000000000"/>
+              <w:cnfStyle w:val="100000000000" w:firstRow="1" w:lastRow="0" w:firstColumn="0" w:lastColumn="0" w:oddVBand="0" w:evenVBand="0" w:oddHBand="0" w:evenHBand="0" w:firstRowFirstColumn="0" w:firstRowLastColumn="0" w:lastRowFirstColumn="0" w:lastRowLastColumn="0"/>
             </w:pPr>
             <w:r>
               <w:t>Ok?</w:t>
@@ -74,7 +74,7 @@
           <w:p>
             <w:pPr>
               <w:jc w:val="center"/>
-              <w:cnfStyle w:val="100000000000"/>
+              <w:cnfStyle w:val="100000000000" w:firstRow="1" w:lastRow="0" w:firstColumn="0" w:lastColumn="0" w:oddVBand="0" w:evenVBand="0" w:oddHBand="0" w:evenHBand="0" w:firstRowFirstColumn="0" w:firstRowLastColumn="0" w:lastRowFirstColumn="0" w:lastRowLastColumn="0"/>
             </w:pPr>
             <w:r>
               <w:t>Jeux de test</w:t>
@@ -89,21 +89,26 @@
           <w:p>
             <w:pPr>
               <w:jc w:val="center"/>
-              <w:cnfStyle w:val="100000000000"/>
-            </w:pPr>
-            <w:r>
-              <w:t>Résulats attendus</w:t>
+              <w:cnfStyle w:val="100000000000" w:firstRow="1" w:lastRow="0" w:firstColumn="0" w:lastColumn="0" w:oddVBand="0" w:evenVBand="0" w:oddHBand="0" w:evenHBand="0" w:firstRowFirstColumn="0" w:firstRowLastColumn="0" w:lastRowFirstColumn="0" w:lastRowLastColumn="0"/>
+            </w:pPr>
+            <w:proofErr w:type="spellStart"/>
+            <w:r>
+              <w:t>Résulats</w:t>
+            </w:r>
+            <w:proofErr w:type="spellEnd"/>
+            <w:r>
+              <w:t xml:space="preserve"> attendus</w:t>
             </w:r>
           </w:p>
         </w:tc>
       </w:tr>
       <w:tr>
         <w:trPr>
-          <w:cnfStyle w:val="000000100000"/>
+          <w:cnfStyle w:val="000000100000" w:firstRow="0" w:lastRow="0" w:firstColumn="0" w:lastColumn="0" w:oddVBand="0" w:evenVBand="0" w:oddHBand="1" w:evenHBand="0" w:firstRowFirstColumn="0" w:firstRowLastColumn="0" w:lastRowFirstColumn="0" w:lastRowLastColumn="0"/>
         </w:trPr>
         <w:tc>
           <w:tcPr>
-            <w:cnfStyle w:val="001000000000"/>
+            <w:cnfStyle w:val="001000000000" w:firstRow="0" w:lastRow="0" w:firstColumn="1" w:lastColumn="0" w:oddVBand="0" w:evenVBand="0" w:oddHBand="0" w:evenHBand="0" w:firstRowFirstColumn="0" w:firstRowLastColumn="0" w:lastRowFirstColumn="0" w:lastRowLastColumn="0"/>
             <w:tcW w:w="2040" w:type="dxa"/>
             <w:vMerge w:val="restart"/>
             <w:vAlign w:val="center"/>
@@ -112,9 +117,11 @@
             <w:pPr>
               <w:jc w:val="center"/>
             </w:pPr>
+            <w:proofErr w:type="spellStart"/>
             <w:r>
               <w:t>Run</w:t>
             </w:r>
+            <w:proofErr w:type="spellEnd"/>
           </w:p>
         </w:tc>
         <w:tc>
@@ -125,11 +132,16 @@
           <w:p>
             <w:pPr>
               <w:jc w:val="center"/>
-              <w:cnfStyle w:val="000000100000"/>
-            </w:pPr>
-            <w:r>
-              <w:t>Lancer l’application de musqiue</w:t>
-            </w:r>
+              <w:cnfStyle w:val="000000100000" w:firstRow="0" w:lastRow="0" w:firstColumn="0" w:lastColumn="0" w:oddVBand="0" w:evenVBand="0" w:oddHBand="1" w:evenHBand="0" w:firstRowFirstColumn="0" w:firstRowLastColumn="0" w:lastRowFirstColumn="0" w:lastRowLastColumn="0"/>
+            </w:pPr>
+            <w:r>
+              <w:t xml:space="preserve">Lancer l’application de </w:t>
+            </w:r>
+            <w:proofErr w:type="spellStart"/>
+            <w:r>
+              <w:t>musqiue</w:t>
+            </w:r>
+            <w:proofErr w:type="spellEnd"/>
           </w:p>
         </w:tc>
         <w:tc>
@@ -141,7 +153,7 @@
           <w:p>
             <w:pPr>
               <w:jc w:val="center"/>
-              <w:cnfStyle w:val="000000100000"/>
+              <w:cnfStyle w:val="000000100000" w:firstRow="0" w:lastRow="0" w:firstColumn="0" w:lastColumn="0" w:oddVBand="0" w:evenVBand="0" w:oddHBand="1" w:evenHBand="0" w:firstRowFirstColumn="0" w:firstRowLastColumn="0" w:lastRowFirstColumn="0" w:lastRowLastColumn="0"/>
             </w:pPr>
             <w:r>
               <w:t>Ok</w:t>
@@ -155,7 +167,7 @@
           </w:tcPr>
           <w:p>
             <w:pPr>
-              <w:cnfStyle w:val="000000100000"/>
+              <w:cnfStyle w:val="000000100000" w:firstRow="0" w:lastRow="0" w:firstColumn="0" w:lastColumn="0" w:oddVBand="0" w:evenVBand="0" w:oddHBand="1" w:evenHBand="0" w:firstRowFirstColumn="0" w:firstRowLastColumn="0" w:lastRowFirstColumn="0" w:lastRowLastColumn="0"/>
             </w:pPr>
             <w:r>
               <w:t>Menu item musique</w:t>
@@ -168,7 +180,7 @@
           </w:tcPr>
           <w:p>
             <w:pPr>
-              <w:cnfStyle w:val="000000100000"/>
+              <w:cnfStyle w:val="000000100000" w:firstRow="0" w:lastRow="0" w:firstColumn="0" w:lastColumn="0" w:oddVBand="0" w:evenVBand="0" w:oddHBand="1" w:evenHBand="0" w:firstRowFirstColumn="0" w:firstRowLastColumn="0" w:lastRowFirstColumn="0" w:lastRowLastColumn="0"/>
             </w:pPr>
             <w:r>
               <w:t>Cliquer</w:t>
@@ -181,21 +193,50 @@
           </w:tcPr>
           <w:p>
             <w:pPr>
-              <w:cnfStyle w:val="000000100000"/>
-            </w:pPr>
-            <w:r>
-              <w:t>Dialog d’android demandant de choisir un application de musqiue et lance ce choix</w:t>
+              <w:cnfStyle w:val="000000100000" w:firstRow="0" w:lastRow="0" w:firstColumn="0" w:lastColumn="0" w:oddVBand="0" w:evenVBand="0" w:oddHBand="1" w:evenHBand="0" w:firstRowFirstColumn="0" w:firstRowLastColumn="0" w:lastRowFirstColumn="0" w:lastRowLastColumn="0"/>
+            </w:pPr>
+            <w:proofErr w:type="spellStart"/>
+            <w:r>
+              <w:t>Dialog</w:t>
+            </w:r>
+            <w:proofErr w:type="spellEnd"/>
+            <w:r>
+              <w:t xml:space="preserve"> </w:t>
+            </w:r>
+            <w:proofErr w:type="spellStart"/>
+            <w:r>
+              <w:t>d’android</w:t>
+            </w:r>
+            <w:proofErr w:type="spellEnd"/>
+            <w:r>
+              <w:t xml:space="preserve"> demandant de choisir </w:t>
+            </w:r>
+            <w:proofErr w:type="gramStart"/>
+            <w:r>
+              <w:t>un</w:t>
+            </w:r>
+            <w:proofErr w:type="gramEnd"/>
+            <w:r>
+              <w:t xml:space="preserve"> application de </w:t>
+            </w:r>
+            <w:proofErr w:type="spellStart"/>
+            <w:r>
+              <w:t>musqiue</w:t>
+            </w:r>
+            <w:proofErr w:type="spellEnd"/>
+            <w:r>
+              <w:t xml:space="preserve"> et lance ce choix</w:t>
             </w:r>
           </w:p>
         </w:tc>
       </w:tr>
       <w:tr>
         <w:trPr>
-          <w:cnfStyle w:val="000000010000"/>
+          <w:cnfStyle w:val="000000010000" w:firstRow="0" w:lastRow="0" w:firstColumn="0" w:lastColumn="0" w:oddVBand="0" w:evenVBand="0" w:oddHBand="0" w:evenHBand="1" w:firstRowFirstColumn="0" w:firstRowLastColumn="0" w:lastRowFirstColumn="0" w:lastRowLastColumn="0"/>
         </w:trPr>
         <w:tc>
           <w:tcPr>
-            <w:cnfStyle w:val="001000000000"/>
+            <w:cnfStyle w:val="001000000000" w:firstRow="0" w:lastRow="0" w:firstColumn="1" w:lastColumn="0" w:oddVBand="0" w:evenVBand="0" w:oddHBand="0" w:evenHBand="0" w:firstRowFirstColumn="0" w:firstRowLastColumn="0" w:lastRowFirstColumn="0" w:lastRowLastColumn="0"/>
             <w:tcW w:w="2040" w:type="dxa"/>
             <w:vMerge/>
             <w:vAlign w:val="center"/>
@@ -214,11 +255,16 @@
           <w:p>
             <w:pPr>
               <w:jc w:val="center"/>
-              <w:cnfStyle w:val="000000010000"/>
-            </w:pPr>
-            <w:r>
-              <w:t>Ouvrir le drawer</w:t>
-            </w:r>
+              <w:cnfStyle w:val="000000010000" w:firstRow="0" w:lastRow="0" w:firstColumn="0" w:lastColumn="0" w:oddVBand="0" w:evenVBand="0" w:oddHBand="0" w:evenHBand="1" w:firstRowFirstColumn="0" w:firstRowLastColumn="0" w:lastRowFirstColumn="0" w:lastRowLastColumn="0"/>
+            </w:pPr>
+            <w:r>
+              <w:t xml:space="preserve">Ouvrir le </w:t>
+            </w:r>
+            <w:proofErr w:type="spellStart"/>
+            <w:r>
+              <w:t>drawer</w:t>
+            </w:r>
+            <w:proofErr w:type="spellEnd"/>
           </w:p>
         </w:tc>
         <w:tc>
@@ -230,7 +276,7 @@
           <w:p>
             <w:pPr>
               <w:jc w:val="center"/>
-              <w:cnfStyle w:val="000000010000"/>
+              <w:cnfStyle w:val="000000010000" w:firstRow="0" w:lastRow="0" w:firstColumn="0" w:lastColumn="0" w:oddVBand="0" w:evenVBand="0" w:oddHBand="0" w:evenHBand="1" w:firstRowFirstColumn="0" w:firstRowLastColumn="0" w:lastRowFirstColumn="0" w:lastRowLastColumn="0"/>
             </w:pPr>
             <w:r>
               <w:t>Ok</w:t>
@@ -244,7 +290,7 @@
           </w:tcPr>
           <w:p>
             <w:pPr>
-              <w:cnfStyle w:val="000000010000"/>
+              <w:cnfStyle w:val="000000010000" w:firstRow="0" w:lastRow="0" w:firstColumn="0" w:lastColumn="0" w:oddVBand="0" w:evenVBand="0" w:oddHBand="0" w:evenHBand="1" w:firstRowFirstColumn="0" w:firstRowLastColumn="0" w:lastRowFirstColumn="0" w:lastRowLastColumn="0"/>
             </w:pPr>
             <w:r>
               <w:t>Bouton hamburger</w:t>
@@ -257,7 +303,7 @@
           </w:tcPr>
           <w:p>
             <w:pPr>
-              <w:cnfStyle w:val="000000010000"/>
+              <w:cnfStyle w:val="000000010000" w:firstRow="0" w:lastRow="0" w:firstColumn="0" w:lastColumn="0" w:oddVBand="0" w:evenVBand="0" w:oddHBand="0" w:evenHBand="1" w:firstRowFirstColumn="0" w:firstRowLastColumn="0" w:lastRowFirstColumn="0" w:lastRowLastColumn="0"/>
             </w:pPr>
             <w:r>
               <w:t>Cliquer ou « drag » le côté droit de l’écran vers la gauche</w:t>
@@ -270,21 +316,34 @@
           </w:tcPr>
           <w:p>
             <w:pPr>
-              <w:cnfStyle w:val="000000010000"/>
-            </w:pPr>
-            <w:r>
-              <w:t>Ouvre le navigation drawer</w:t>
-            </w:r>
+              <w:cnfStyle w:val="000000010000" w:firstRow="0" w:lastRow="0" w:firstColumn="0" w:lastColumn="0" w:oddVBand="0" w:evenVBand="0" w:oddHBand="0" w:evenHBand="1" w:firstRowFirstColumn="0" w:firstRowLastColumn="0" w:lastRowFirstColumn="0" w:lastRowLastColumn="0"/>
+            </w:pPr>
+            <w:r>
+              <w:t xml:space="preserve">Ouvre </w:t>
+            </w:r>
+            <w:proofErr w:type="gramStart"/>
+            <w:r>
+              <w:t>le</w:t>
+            </w:r>
+            <w:proofErr w:type="gramEnd"/>
+            <w:r>
+              <w:t xml:space="preserve"> navigation </w:t>
+            </w:r>
+            <w:proofErr w:type="spellStart"/>
+            <w:r>
+              <w:t>drawer</w:t>
+            </w:r>
+            <w:proofErr w:type="spellEnd"/>
           </w:p>
         </w:tc>
       </w:tr>
       <w:tr>
         <w:trPr>
-          <w:cnfStyle w:val="000000100000"/>
+          <w:cnfStyle w:val="000000100000" w:firstRow="0" w:lastRow="0" w:firstColumn="0" w:lastColumn="0" w:oddVBand="0" w:evenVBand="0" w:oddHBand="1" w:evenHBand="0" w:firstRowFirstColumn="0" w:firstRowLastColumn="0" w:lastRowFirstColumn="0" w:lastRowLastColumn="0"/>
         </w:trPr>
         <w:tc>
           <w:tcPr>
-            <w:cnfStyle w:val="001000000000"/>
+            <w:cnfStyle w:val="001000000000" w:firstRow="0" w:lastRow="0" w:firstColumn="1" w:lastColumn="0" w:oddVBand="0" w:evenVBand="0" w:oddHBand="0" w:evenHBand="0" w:firstRowFirstColumn="0" w:firstRowLastColumn="0" w:lastRowFirstColumn="0" w:lastRowLastColumn="0"/>
             <w:tcW w:w="2040" w:type="dxa"/>
             <w:vMerge/>
             <w:vAlign w:val="center"/>
@@ -303,11 +362,16 @@
           <w:p>
             <w:pPr>
               <w:jc w:val="center"/>
-              <w:cnfStyle w:val="000000100000"/>
-            </w:pPr>
-            <w:r>
-              <w:t>Fermer le drawer</w:t>
-            </w:r>
+              <w:cnfStyle w:val="000000100000" w:firstRow="0" w:lastRow="0" w:firstColumn="0" w:lastColumn="0" w:oddVBand="0" w:evenVBand="0" w:oddHBand="1" w:evenHBand="0" w:firstRowFirstColumn="0" w:firstRowLastColumn="0" w:lastRowFirstColumn="0" w:lastRowLastColumn="0"/>
+            </w:pPr>
+            <w:r>
+              <w:t xml:space="preserve">Fermer le </w:t>
+            </w:r>
+            <w:proofErr w:type="spellStart"/>
+            <w:r>
+              <w:t>drawer</w:t>
+            </w:r>
+            <w:proofErr w:type="spellEnd"/>
           </w:p>
         </w:tc>
         <w:tc>
@@ -319,7 +383,7 @@
           <w:p>
             <w:pPr>
               <w:jc w:val="center"/>
-              <w:cnfStyle w:val="000000100000"/>
+              <w:cnfStyle w:val="000000100000" w:firstRow="0" w:lastRow="0" w:firstColumn="0" w:lastColumn="0" w:oddVBand="0" w:evenVBand="0" w:oddHBand="1" w:evenHBand="0" w:firstRowFirstColumn="0" w:firstRowLastColumn="0" w:lastRowFirstColumn="0" w:lastRowLastColumn="0"/>
             </w:pPr>
           </w:p>
         </w:tc>
@@ -330,11 +394,16 @@
           </w:tcPr>
           <w:p>
             <w:pPr>
-              <w:cnfStyle w:val="000000100000"/>
-            </w:pPr>
-            <w:r>
-              <w:t>Navigation drawer</w:t>
-            </w:r>
+              <w:cnfStyle w:val="000000100000" w:firstRow="0" w:lastRow="0" w:firstColumn="0" w:lastColumn="0" w:oddVBand="0" w:evenVBand="0" w:oddHBand="1" w:evenHBand="0" w:firstRowFirstColumn="0" w:firstRowLastColumn="0" w:lastRowFirstColumn="0" w:lastRowLastColumn="0"/>
+            </w:pPr>
+            <w:r>
+              <w:t xml:space="preserve">Navigation </w:t>
+            </w:r>
+            <w:proofErr w:type="spellStart"/>
+            <w:r>
+              <w:t>drawer</w:t>
+            </w:r>
+            <w:proofErr w:type="spellEnd"/>
           </w:p>
         </w:tc>
         <w:tc>
@@ -343,10 +412,34 @@
           </w:tcPr>
           <w:p>
             <w:pPr>
-              <w:cnfStyle w:val="000000100000"/>
-            </w:pPr>
-            <w:r>
-              <w:t>Cliquer à coté du drawer, ou « drag » le drawer vers la gauche</w:t>
+              <w:cnfStyle w:val="000000100000" w:firstRow="0" w:lastRow="0" w:firstColumn="0" w:lastColumn="0" w:oddVBand="0" w:evenVBand="0" w:oddHBand="1" w:evenHBand="0" w:firstRowFirstColumn="0" w:firstRowLastColumn="0" w:lastRowFirstColumn="0" w:lastRowLastColumn="0"/>
+            </w:pPr>
+            <w:r>
+              <w:t xml:space="preserve">Cliquer à </w:t>
+            </w:r>
+            <w:proofErr w:type="spellStart"/>
+            <w:r>
+              <w:t>coté</w:t>
+            </w:r>
+            <w:proofErr w:type="spellEnd"/>
+            <w:r>
+              <w:t xml:space="preserve"> du </w:t>
+            </w:r>
+            <w:proofErr w:type="spellStart"/>
+            <w:r>
+              <w:t>drawer</w:t>
+            </w:r>
+            <w:proofErr w:type="spellEnd"/>
+            <w:r>
+              <w:t xml:space="preserve">, ou « drag » le </w:t>
+            </w:r>
+            <w:proofErr w:type="spellStart"/>
+            <w:r>
+              <w:t>drawer</w:t>
+            </w:r>
+            <w:proofErr w:type="spellEnd"/>
+            <w:r>
+              <w:t xml:space="preserve"> vers la gauche</w:t>
             </w:r>
           </w:p>
         </w:tc>
@@ -356,21 +449,29 @@
           </w:tcPr>
           <w:p>
             <w:pPr>
-              <w:cnfStyle w:val="000000100000"/>
-            </w:pPr>
-            <w:r>
-              <w:t>Ferme le navigation</w:t>
+              <w:cnfStyle w:val="000000100000" w:firstRow="0" w:lastRow="0" w:firstColumn="0" w:lastColumn="0" w:oddVBand="0" w:evenVBand="0" w:oddHBand="1" w:evenHBand="0" w:firstRowFirstColumn="0" w:firstRowLastColumn="0" w:lastRowFirstColumn="0" w:lastRowLastColumn="0"/>
+            </w:pPr>
+            <w:r>
+              <w:t xml:space="preserve">Ferme </w:t>
+            </w:r>
+            <w:proofErr w:type="gramStart"/>
+            <w:r>
+              <w:t>le</w:t>
+            </w:r>
+            <w:proofErr w:type="gramEnd"/>
+            <w:r>
+              <w:t xml:space="preserve"> navigation</w:t>
             </w:r>
           </w:p>
         </w:tc>
       </w:tr>
       <w:tr>
         <w:trPr>
-          <w:cnfStyle w:val="000000010000"/>
+          <w:cnfStyle w:val="000000010000" w:firstRow="0" w:lastRow="0" w:firstColumn="0" w:lastColumn="0" w:oddVBand="0" w:evenVBand="0" w:oddHBand="0" w:evenHBand="1" w:firstRowFirstColumn="0" w:firstRowLastColumn="0" w:lastRowFirstColumn="0" w:lastRowLastColumn="0"/>
         </w:trPr>
         <w:tc>
           <w:tcPr>
-            <w:cnfStyle w:val="001000000000"/>
+            <w:cnfStyle w:val="001000000000" w:firstRow="0" w:lastRow="0" w:firstColumn="1" w:lastColumn="0" w:oddVBand="0" w:evenVBand="0" w:oddHBand="0" w:evenHBand="0" w:firstRowFirstColumn="0" w:firstRowLastColumn="0" w:lastRowFirstColumn="0" w:lastRowLastColumn="0"/>
             <w:tcW w:w="2040" w:type="dxa"/>
             <w:vMerge/>
             <w:vAlign w:val="center"/>
@@ -389,7 +490,7 @@
           <w:p>
             <w:pPr>
               <w:jc w:val="center"/>
-              <w:cnfStyle w:val="000000010000"/>
+              <w:cnfStyle w:val="000000010000" w:firstRow="0" w:lastRow="0" w:firstColumn="0" w:lastColumn="0" w:oddVBand="0" w:evenVBand="0" w:oddHBand="0" w:evenHBand="1" w:firstRowFirstColumn="0" w:firstRowLastColumn="0" w:lastRowFirstColumn="0" w:lastRowLastColumn="0"/>
             </w:pPr>
             <w:r>
               <w:t>Ouvrir profile</w:t>
@@ -405,7 +506,7 @@
           <w:p>
             <w:pPr>
               <w:jc w:val="center"/>
-              <w:cnfStyle w:val="000000010000"/>
+              <w:cnfStyle w:val="000000010000" w:firstRow="0" w:lastRow="0" w:firstColumn="0" w:lastColumn="0" w:oddVBand="0" w:evenVBand="0" w:oddHBand="0" w:evenHBand="1" w:firstRowFirstColumn="0" w:firstRowLastColumn="0" w:lastRowFirstColumn="0" w:lastRowLastColumn="0"/>
             </w:pPr>
           </w:p>
         </w:tc>
@@ -416,10 +517,18 @@
           </w:tcPr>
           <w:p>
             <w:pPr>
-              <w:cnfStyle w:val="000000010000"/>
-            </w:pPr>
-            <w:r>
-              <w:t>Navigation drawer/item profile</w:t>
+              <w:cnfStyle w:val="000000010000" w:firstRow="0" w:lastRow="0" w:firstColumn="0" w:lastColumn="0" w:oddVBand="0" w:evenVBand="0" w:oddHBand="0" w:evenHBand="1" w:firstRowFirstColumn="0" w:firstRowLastColumn="0" w:lastRowFirstColumn="0" w:lastRowLastColumn="0"/>
+            </w:pPr>
+            <w:r>
+              <w:t xml:space="preserve">Navigation </w:t>
+            </w:r>
+            <w:proofErr w:type="spellStart"/>
+            <w:r>
+              <w:t>drawer</w:t>
+            </w:r>
+            <w:proofErr w:type="spellEnd"/>
+            <w:r>
+              <w:t>/item profile</w:t>
             </w:r>
           </w:p>
         </w:tc>
@@ -429,7 +538,7 @@
           </w:tcPr>
           <w:p>
             <w:pPr>
-              <w:cnfStyle w:val="000000010000"/>
+              <w:cnfStyle w:val="000000010000" w:firstRow="0" w:lastRow="0" w:firstColumn="0" w:lastColumn="0" w:oddVBand="0" w:evenVBand="0" w:oddHBand="0" w:evenHBand="1" w:firstRowFirstColumn="0" w:firstRowLastColumn="0" w:lastRowFirstColumn="0" w:lastRowLastColumn="0"/>
             </w:pPr>
             <w:r>
               <w:t>Cliquer</w:t>
@@ -442,21 +551,29 @@
           </w:tcPr>
           <w:p>
             <w:pPr>
-              <w:cnfStyle w:val="000000010000"/>
-            </w:pPr>
-            <w:r>
-              <w:t>Ouvre l’activity profile</w:t>
+              <w:cnfStyle w:val="000000010000" w:firstRow="0" w:lastRow="0" w:firstColumn="0" w:lastColumn="0" w:oddVBand="0" w:evenVBand="0" w:oddHBand="0" w:evenHBand="1" w:firstRowFirstColumn="0" w:firstRowLastColumn="0" w:lastRowFirstColumn="0" w:lastRowLastColumn="0"/>
+            </w:pPr>
+            <w:r>
+              <w:t xml:space="preserve">Ouvre </w:t>
+            </w:r>
+            <w:proofErr w:type="spellStart"/>
+            <w:r>
+              <w:t>l’activity</w:t>
+            </w:r>
+            <w:proofErr w:type="spellEnd"/>
+            <w:r>
+              <w:t xml:space="preserve"> profile</w:t>
             </w:r>
           </w:p>
         </w:tc>
       </w:tr>
       <w:tr>
         <w:trPr>
-          <w:cnfStyle w:val="000000100000"/>
+          <w:cnfStyle w:val="000000100000" w:firstRow="0" w:lastRow="0" w:firstColumn="0" w:lastColumn="0" w:oddVBand="0" w:evenVBand="0" w:oddHBand="1" w:evenHBand="0" w:firstRowFirstColumn="0" w:firstRowLastColumn="0" w:lastRowFirstColumn="0" w:lastRowLastColumn="0"/>
         </w:trPr>
         <w:tc>
           <w:tcPr>
-            <w:cnfStyle w:val="001000000000"/>
+            <w:cnfStyle w:val="001000000000" w:firstRow="0" w:lastRow="0" w:firstColumn="1" w:lastColumn="0" w:oddVBand="0" w:evenVBand="0" w:oddHBand="0" w:evenHBand="0" w:firstRowFirstColumn="0" w:firstRowLastColumn="0" w:lastRowFirstColumn="0" w:lastRowLastColumn="0"/>
             <w:tcW w:w="2040" w:type="dxa"/>
             <w:vMerge/>
             <w:vAlign w:val="center"/>
@@ -475,13 +592,10 @@
           <w:p>
             <w:pPr>
               <w:jc w:val="center"/>
-              <w:cnfStyle w:val="000000100000"/>
-            </w:pPr>
-            <w:r>
-              <w:t xml:space="preserve">Ouvrir </w:t>
-            </w:r>
-            <w:r>
-              <w:t>statistiques</w:t>
+              <w:cnfStyle w:val="000000100000" w:firstRow="0" w:lastRow="0" w:firstColumn="0" w:lastColumn="0" w:oddVBand="0" w:evenVBand="0" w:oddHBand="1" w:evenHBand="0" w:firstRowFirstColumn="0" w:firstRowLastColumn="0" w:lastRowFirstColumn="0" w:lastRowLastColumn="0"/>
+            </w:pPr>
+            <w:r>
+              <w:t>Ouvrir statistiques</w:t>
             </w:r>
           </w:p>
         </w:tc>
@@ -494,7 +608,7 @@
           <w:p>
             <w:pPr>
               <w:jc w:val="center"/>
-              <w:cnfStyle w:val="000000100000"/>
+              <w:cnfStyle w:val="000000100000" w:firstRow="0" w:lastRow="0" w:firstColumn="0" w:lastColumn="0" w:oddVBand="0" w:evenVBand="0" w:oddHBand="1" w:evenHBand="0" w:firstRowFirstColumn="0" w:firstRowLastColumn="0" w:lastRowFirstColumn="0" w:lastRowLastColumn="0"/>
             </w:pPr>
           </w:p>
         </w:tc>
@@ -505,13 +619,18 @@
           </w:tcPr>
           <w:p>
             <w:pPr>
-              <w:cnfStyle w:val="000000100000"/>
-            </w:pPr>
-            <w:r>
-              <w:t xml:space="preserve">Navigation drawer/item </w:t>
-            </w:r>
-            <w:r>
-              <w:t>statistiques</w:t>
+              <w:cnfStyle w:val="000000100000" w:firstRow="0" w:lastRow="0" w:firstColumn="0" w:lastColumn="0" w:oddVBand="0" w:evenVBand="0" w:oddHBand="1" w:evenHBand="0" w:firstRowFirstColumn="0" w:firstRowLastColumn="0" w:lastRowFirstColumn="0" w:lastRowLastColumn="0"/>
+            </w:pPr>
+            <w:r>
+              <w:t xml:space="preserve">Navigation </w:t>
+            </w:r>
+            <w:proofErr w:type="spellStart"/>
+            <w:r>
+              <w:t>drawer</w:t>
+            </w:r>
+            <w:proofErr w:type="spellEnd"/>
+            <w:r>
+              <w:t>/item statistiques</w:t>
             </w:r>
           </w:p>
         </w:tc>
@@ -521,7 +640,7 @@
           </w:tcPr>
           <w:p>
             <w:pPr>
-              <w:cnfStyle w:val="000000100000"/>
+              <w:cnfStyle w:val="000000100000" w:firstRow="0" w:lastRow="0" w:firstColumn="0" w:lastColumn="0" w:oddVBand="0" w:evenVBand="0" w:oddHBand="1" w:evenHBand="0" w:firstRowFirstColumn="0" w:firstRowLastColumn="0" w:lastRowFirstColumn="0" w:lastRowLastColumn="0"/>
             </w:pPr>
             <w:r>
               <w:t>Cliquer</w:t>
@@ -534,24 +653,34 @@
           </w:tcPr>
           <w:p>
             <w:pPr>
-              <w:cnfStyle w:val="000000100000"/>
-            </w:pPr>
-            <w:r>
-              <w:t xml:space="preserve">Ouvre l’activity </w:t>
-            </w:r>
+              <w:cnfStyle w:val="000000100000" w:firstRow="0" w:lastRow="0" w:firstColumn="0" w:lastColumn="0" w:oddVBand="0" w:evenVBand="0" w:oddHBand="1" w:evenHBand="0" w:firstRowFirstColumn="0" w:firstRowLastColumn="0" w:lastRowFirstColumn="0" w:lastRowLastColumn="0"/>
+            </w:pPr>
+            <w:r>
+              <w:t xml:space="preserve">Ouvre </w:t>
+            </w:r>
+            <w:proofErr w:type="spellStart"/>
+            <w:r>
+              <w:t>l’activity</w:t>
+            </w:r>
+            <w:proofErr w:type="spellEnd"/>
+            <w:r>
+              <w:t xml:space="preserve"> </w:t>
+            </w:r>
+            <w:proofErr w:type="spellStart"/>
             <w:r>
               <w:t>statistics</w:t>
             </w:r>
+            <w:proofErr w:type="spellEnd"/>
           </w:p>
         </w:tc>
       </w:tr>
       <w:tr>
         <w:trPr>
-          <w:cnfStyle w:val="000000010000"/>
+          <w:cnfStyle w:val="000000010000" w:firstRow="0" w:lastRow="0" w:firstColumn="0" w:lastColumn="0" w:oddVBand="0" w:evenVBand="0" w:oddHBand="0" w:evenHBand="1" w:firstRowFirstColumn="0" w:firstRowLastColumn="0" w:lastRowFirstColumn="0" w:lastRowLastColumn="0"/>
         </w:trPr>
         <w:tc>
           <w:tcPr>
-            <w:cnfStyle w:val="001000000000"/>
+            <w:cnfStyle w:val="001000000000" w:firstRow="0" w:lastRow="0" w:firstColumn="1" w:lastColumn="0" w:oddVBand="0" w:evenVBand="0" w:oddHBand="0" w:evenHBand="0" w:firstRowFirstColumn="0" w:firstRowLastColumn="0" w:lastRowFirstColumn="0" w:lastRowLastColumn="0"/>
             <w:tcW w:w="2040" w:type="dxa"/>
             <w:vMerge/>
             <w:vAlign w:val="center"/>
@@ -570,13 +699,10 @@
           <w:p>
             <w:pPr>
               <w:jc w:val="center"/>
-              <w:cnfStyle w:val="000000010000"/>
-            </w:pPr>
-            <w:r>
-              <w:t xml:space="preserve">Ouvrir </w:t>
-            </w:r>
-            <w:r>
-              <w:t xml:space="preserve"> historique</w:t>
+              <w:cnfStyle w:val="000000010000" w:firstRow="0" w:lastRow="0" w:firstColumn="0" w:lastColumn="0" w:oddVBand="0" w:evenVBand="0" w:oddHBand="0" w:evenHBand="1" w:firstRowFirstColumn="0" w:firstRowLastColumn="0" w:lastRowFirstColumn="0" w:lastRowLastColumn="0"/>
+            </w:pPr>
+            <w:r>
+              <w:t>Ouvrir  historique</w:t>
             </w:r>
           </w:p>
         </w:tc>
@@ -589,7 +715,7 @@
           <w:p>
             <w:pPr>
               <w:jc w:val="center"/>
-              <w:cnfStyle w:val="000000010000"/>
+              <w:cnfStyle w:val="000000010000" w:firstRow="0" w:lastRow="0" w:firstColumn="0" w:lastColumn="0" w:oddVBand="0" w:evenVBand="0" w:oddHBand="0" w:evenHBand="1" w:firstRowFirstColumn="0" w:firstRowLastColumn="0" w:lastRowFirstColumn="0" w:lastRowLastColumn="0"/>
             </w:pPr>
           </w:p>
         </w:tc>
@@ -600,13 +726,18 @@
           </w:tcPr>
           <w:p>
             <w:pPr>
-              <w:cnfStyle w:val="000000010000"/>
-            </w:pPr>
-            <w:r>
-              <w:t xml:space="preserve">Navigation drawer/item </w:t>
-            </w:r>
-            <w:r>
-              <w:t xml:space="preserve"> historique</w:t>
+              <w:cnfStyle w:val="000000010000" w:firstRow="0" w:lastRow="0" w:firstColumn="0" w:lastColumn="0" w:oddVBand="0" w:evenVBand="0" w:oddHBand="0" w:evenHBand="1" w:firstRowFirstColumn="0" w:firstRowLastColumn="0" w:lastRowFirstColumn="0" w:lastRowLastColumn="0"/>
+            </w:pPr>
+            <w:r>
+              <w:t xml:space="preserve">Navigation </w:t>
+            </w:r>
+            <w:proofErr w:type="spellStart"/>
+            <w:r>
+              <w:t>drawer</w:t>
+            </w:r>
+            <w:proofErr w:type="spellEnd"/>
+            <w:r>
+              <w:t>/item  historique</w:t>
             </w:r>
           </w:p>
         </w:tc>
@@ -616,7 +747,7 @@
           </w:tcPr>
           <w:p>
             <w:pPr>
-              <w:cnfStyle w:val="000000010000"/>
+              <w:cnfStyle w:val="000000010000" w:firstRow="0" w:lastRow="0" w:firstColumn="0" w:lastColumn="0" w:oddVBand="0" w:evenVBand="0" w:oddHBand="0" w:evenHBand="1" w:firstRowFirstColumn="0" w:firstRowLastColumn="0" w:lastRowFirstColumn="0" w:lastRowLastColumn="0"/>
             </w:pPr>
             <w:r>
               <w:t>Cliquer</w:t>
@@ -629,24 +760,34 @@
           </w:tcPr>
           <w:p>
             <w:pPr>
-              <w:cnfStyle w:val="000000010000"/>
-            </w:pPr>
-            <w:r>
-              <w:t xml:space="preserve">Ouvre l’activity </w:t>
-            </w:r>
+              <w:cnfStyle w:val="000000010000" w:firstRow="0" w:lastRow="0" w:firstColumn="0" w:lastColumn="0" w:oddVBand="0" w:evenVBand="0" w:oddHBand="0" w:evenHBand="1" w:firstRowFirstColumn="0" w:firstRowLastColumn="0" w:lastRowFirstColumn="0" w:lastRowLastColumn="0"/>
+            </w:pPr>
+            <w:r>
+              <w:t xml:space="preserve">Ouvre </w:t>
+            </w:r>
+            <w:proofErr w:type="spellStart"/>
+            <w:r>
+              <w:t>l’activity</w:t>
+            </w:r>
+            <w:proofErr w:type="spellEnd"/>
+            <w:r>
+              <w:t xml:space="preserve"> </w:t>
+            </w:r>
+            <w:proofErr w:type="spellStart"/>
             <w:r>
               <w:t>history</w:t>
             </w:r>
+            <w:proofErr w:type="spellEnd"/>
           </w:p>
         </w:tc>
       </w:tr>
       <w:tr>
         <w:trPr>
-          <w:cnfStyle w:val="000000100000"/>
+          <w:cnfStyle w:val="000000100000" w:firstRow="0" w:lastRow="0" w:firstColumn="0" w:lastColumn="0" w:oddVBand="0" w:evenVBand="0" w:oddHBand="1" w:evenHBand="0" w:firstRowFirstColumn="0" w:firstRowLastColumn="0" w:lastRowFirstColumn="0" w:lastRowLastColumn="0"/>
         </w:trPr>
         <w:tc>
           <w:tcPr>
-            <w:cnfStyle w:val="001000000000"/>
+            <w:cnfStyle w:val="001000000000" w:firstRow="0" w:lastRow="0" w:firstColumn="1" w:lastColumn="0" w:oddVBand="0" w:evenVBand="0" w:oddHBand="0" w:evenHBand="0" w:firstRowFirstColumn="0" w:firstRowLastColumn="0" w:lastRowFirstColumn="0" w:lastRowLastColumn="0"/>
             <w:tcW w:w="2040" w:type="dxa"/>
             <w:vMerge/>
             <w:vAlign w:val="center"/>
@@ -665,7 +806,7 @@
           <w:p>
             <w:pPr>
               <w:jc w:val="center"/>
-              <w:cnfStyle w:val="000000100000"/>
+              <w:cnfStyle w:val="000000100000" w:firstRow="0" w:lastRow="0" w:firstColumn="0" w:lastColumn="0" w:oddVBand="0" w:evenVBand="0" w:oddHBand="1" w:evenHBand="0" w:firstRowFirstColumn="0" w:firstRowLastColumn="0" w:lastRowFirstColumn="0" w:lastRowLastColumn="0"/>
             </w:pPr>
             <w:r>
               <w:t>Changer de tabulation</w:t>
@@ -681,7 +822,7 @@
           <w:p>
             <w:pPr>
               <w:jc w:val="center"/>
-              <w:cnfStyle w:val="000000100000"/>
+              <w:cnfStyle w:val="000000100000" w:firstRow="0" w:lastRow="0" w:firstColumn="0" w:lastColumn="0" w:oddVBand="0" w:evenVBand="0" w:oddHBand="1" w:evenHBand="0" w:firstRowFirstColumn="0" w:firstRowLastColumn="0" w:lastRowFirstColumn="0" w:lastRowLastColumn="0"/>
             </w:pPr>
           </w:p>
         </w:tc>
@@ -692,10 +833,26 @@
           </w:tcPr>
           <w:p>
             <w:pPr>
-              <w:cnfStyle w:val="000000100000"/>
-            </w:pPr>
-            <w:r>
-              <w:t>Tab layout/view pager</w:t>
+              <w:cnfStyle w:val="000000100000" w:firstRow="0" w:lastRow="0" w:firstColumn="0" w:lastColumn="0" w:oddVBand="0" w:evenVBand="0" w:oddHBand="1" w:evenHBand="0" w:firstRowFirstColumn="0" w:firstRowLastColumn="0" w:lastRowFirstColumn="0" w:lastRowLastColumn="0"/>
+            </w:pPr>
+            <w:r>
+              <w:t xml:space="preserve">Tab </w:t>
+            </w:r>
+            <w:proofErr w:type="spellStart"/>
+            <w:r>
+              <w:t>layout</w:t>
+            </w:r>
+            <w:proofErr w:type="spellEnd"/>
+            <w:r>
+              <w:t>/</w:t>
+            </w:r>
+            <w:proofErr w:type="spellStart"/>
+            <w:r>
+              <w:t>view</w:t>
+            </w:r>
+            <w:proofErr w:type="spellEnd"/>
+            <w:r>
+              <w:t xml:space="preserve"> pager</w:t>
             </w:r>
           </w:p>
         </w:tc>
@@ -705,10 +862,18 @@
           </w:tcPr>
           <w:p>
             <w:pPr>
-              <w:cnfStyle w:val="000000100000"/>
-            </w:pPr>
-            <w:r>
-              <w:t>Cliquer sur une autre tabulation, ou « dragger » le fragment vers la droite/gauche</w:t>
+              <w:cnfStyle w:val="000000100000" w:firstRow="0" w:lastRow="0" w:firstColumn="0" w:lastColumn="0" w:oddVBand="0" w:evenVBand="0" w:oddHBand="1" w:evenHBand="0" w:firstRowFirstColumn="0" w:firstRowLastColumn="0" w:lastRowFirstColumn="0" w:lastRowLastColumn="0"/>
+            </w:pPr>
+            <w:r>
+              <w:t>Cliquer sur une autre tabulation, ou « </w:t>
+            </w:r>
+            <w:proofErr w:type="spellStart"/>
+            <w:r>
+              <w:t>dragger</w:t>
+            </w:r>
+            <w:proofErr w:type="spellEnd"/>
+            <w:r>
+              <w:t> » le fragment vers la droite/gauche</w:t>
             </w:r>
           </w:p>
         </w:tc>
@@ -718,7 +883,7 @@
           </w:tcPr>
           <w:p>
             <w:pPr>
-              <w:cnfStyle w:val="000000100000"/>
+              <w:cnfStyle w:val="000000100000" w:firstRow="0" w:lastRow="0" w:firstColumn="0" w:lastColumn="0" w:oddVBand="0" w:evenVBand="0" w:oddHBand="1" w:evenHBand="0" w:firstRowFirstColumn="0" w:firstRowLastColumn="0" w:lastRowFirstColumn="0" w:lastRowLastColumn="0"/>
             </w:pPr>
             <w:r>
               <w:t>Change le fragment actif</w:t>
@@ -728,11 +893,11 @@
       </w:tr>
       <w:tr>
         <w:trPr>
-          <w:cnfStyle w:val="000000010000"/>
+          <w:cnfStyle w:val="000000010000" w:firstRow="0" w:lastRow="0" w:firstColumn="0" w:lastColumn="0" w:oddVBand="0" w:evenVBand="0" w:oddHBand="0" w:evenHBand="1" w:firstRowFirstColumn="0" w:firstRowLastColumn="0" w:lastRowFirstColumn="0" w:lastRowLastColumn="0"/>
         </w:trPr>
         <w:tc>
           <w:tcPr>
-            <w:cnfStyle w:val="001000000000"/>
+            <w:cnfStyle w:val="001000000000" w:firstRow="0" w:lastRow="0" w:firstColumn="1" w:lastColumn="0" w:oddVBand="0" w:evenVBand="0" w:oddHBand="0" w:evenHBand="0" w:firstRowFirstColumn="0" w:firstRowLastColumn="0" w:lastRowFirstColumn="0" w:lastRowLastColumn="0"/>
             <w:tcW w:w="2040" w:type="dxa"/>
             <w:vMerge/>
             <w:vAlign w:val="center"/>
@@ -752,7 +917,7 @@
           <w:p>
             <w:pPr>
               <w:jc w:val="center"/>
-              <w:cnfStyle w:val="000000010000"/>
+              <w:cnfStyle w:val="000000010000" w:firstRow="0" w:lastRow="0" w:firstColumn="0" w:lastColumn="0" w:oddVBand="0" w:evenVBand="0" w:oddHBand="0" w:evenHBand="1" w:firstRowFirstColumn="0" w:firstRowLastColumn="0" w:lastRowFirstColumn="0" w:lastRowLastColumn="0"/>
             </w:pPr>
             <w:r>
               <w:t>Démarrer une course</w:t>
@@ -768,7 +933,7 @@
           <w:p>
             <w:pPr>
               <w:jc w:val="center"/>
-              <w:cnfStyle w:val="000000010000"/>
+              <w:cnfStyle w:val="000000010000" w:firstRow="0" w:lastRow="0" w:firstColumn="0" w:lastColumn="0" w:oddVBand="0" w:evenVBand="0" w:oddHBand="0" w:evenHBand="1" w:firstRowFirstColumn="0" w:firstRowLastColumn="0" w:lastRowFirstColumn="0" w:lastRowLastColumn="0"/>
             </w:pPr>
           </w:p>
         </w:tc>
@@ -780,10 +945,18 @@
           </w:tcPr>
           <w:p>
             <w:pPr>
-              <w:cnfStyle w:val="000000010000"/>
-            </w:pPr>
-            <w:r>
-              <w:t xml:space="preserve">Bouton start </w:t>
+              <w:cnfStyle w:val="000000010000" w:firstRow="0" w:lastRow="0" w:firstColumn="0" w:lastColumn="0" w:oddVBand="0" w:evenVBand="0" w:oddHBand="0" w:evenHBand="1" w:firstRowFirstColumn="0" w:firstRowLastColumn="0" w:lastRowFirstColumn="0" w:lastRowLastColumn="0"/>
+            </w:pPr>
+            <w:r>
+              <w:t xml:space="preserve">Bouton </w:t>
+            </w:r>
+            <w:proofErr w:type="spellStart"/>
+            <w:r>
+              <w:t>start</w:t>
+            </w:r>
+            <w:proofErr w:type="spellEnd"/>
+            <w:r>
+              <w:t xml:space="preserve"> </w:t>
             </w:r>
           </w:p>
         </w:tc>
@@ -793,11 +966,16 @@
           </w:tcPr>
           <w:p>
             <w:pPr>
-              <w:cnfStyle w:val="000000010000"/>
-            </w:pPr>
-            <w:r>
-              <w:t>Cliquer avec le GPS activté</w:t>
-            </w:r>
+              <w:cnfStyle w:val="000000010000" w:firstRow="0" w:lastRow="0" w:firstColumn="0" w:lastColumn="0" w:oddVBand="0" w:evenVBand="0" w:oddHBand="0" w:evenHBand="1" w:firstRowFirstColumn="0" w:firstRowLastColumn="0" w:lastRowFirstColumn="0" w:lastRowLastColumn="0"/>
+            </w:pPr>
+            <w:r>
+              <w:t xml:space="preserve">Cliquer avec le GPS </w:t>
+            </w:r>
+            <w:proofErr w:type="spellStart"/>
+            <w:r>
+              <w:t>activté</w:t>
+            </w:r>
+            <w:proofErr w:type="spellEnd"/>
           </w:p>
         </w:tc>
         <w:tc>
@@ -806,7 +984,7 @@
           </w:tcPr>
           <w:p>
             <w:pPr>
-              <w:cnfStyle w:val="000000010000"/>
+              <w:cnfStyle w:val="000000010000" w:firstRow="0" w:lastRow="0" w:firstColumn="0" w:lastColumn="0" w:oddVBand="0" w:evenVBand="0" w:oddHBand="0" w:evenHBand="1" w:firstRowFirstColumn="0" w:firstRowLastColumn="0" w:lastRowFirstColumn="0" w:lastRowLastColumn="0"/>
             </w:pPr>
             <w:r>
               <w:t>Le bouton cliqué est caché et remplacé par pause.</w:t>
@@ -814,7 +992,7 @@
           </w:p>
           <w:p>
             <w:pPr>
-              <w:cnfStyle w:val="000000010000"/>
+              <w:cnfStyle w:val="000000010000" w:firstRow="0" w:lastRow="0" w:firstColumn="0" w:lastColumn="0" w:oddVBand="0" w:evenVBand="0" w:oddHBand="0" w:evenHBand="1" w:firstRowFirstColumn="0" w:firstRowLastColumn="0" w:lastRowFirstColumn="0" w:lastRowLastColumn="0"/>
             </w:pPr>
             <w:r>
               <w:t>Le temps commence à compté</w:t>
@@ -822,21 +1000,29 @@
           </w:p>
           <w:p>
             <w:pPr>
-              <w:cnfStyle w:val="000000010000"/>
-            </w:pPr>
-            <w:r>
-              <w:t>La map est centrée sur la position du téléphone</w:t>
+              <w:cnfStyle w:val="000000010000" w:firstRow="0" w:lastRow="0" w:firstColumn="0" w:lastColumn="0" w:oddVBand="0" w:evenVBand="0" w:oddHBand="0" w:evenHBand="1" w:firstRowFirstColumn="0" w:firstRowLastColumn="0" w:lastRowFirstColumn="0" w:lastRowLastColumn="0"/>
+            </w:pPr>
+            <w:r>
+              <w:t xml:space="preserve">La </w:t>
+            </w:r>
+            <w:proofErr w:type="spellStart"/>
+            <w:r>
+              <w:t>map</w:t>
+            </w:r>
+            <w:proofErr w:type="spellEnd"/>
+            <w:r>
+              <w:t xml:space="preserve"> est centrée sur la position du téléphone</w:t>
             </w:r>
           </w:p>
         </w:tc>
       </w:tr>
       <w:tr>
         <w:trPr>
-          <w:cnfStyle w:val="000000100000"/>
+          <w:cnfStyle w:val="000000100000" w:firstRow="0" w:lastRow="0" w:firstColumn="0" w:lastColumn="0" w:oddVBand="0" w:evenVBand="0" w:oddHBand="1" w:evenHBand="0" w:firstRowFirstColumn="0" w:firstRowLastColumn="0" w:lastRowFirstColumn="0" w:lastRowLastColumn="0"/>
         </w:trPr>
         <w:tc>
           <w:tcPr>
-            <w:cnfStyle w:val="001000000000"/>
+            <w:cnfStyle w:val="001000000000" w:firstRow="0" w:lastRow="0" w:firstColumn="1" w:lastColumn="0" w:oddVBand="0" w:evenVBand="0" w:oddHBand="0" w:evenHBand="0" w:firstRowFirstColumn="0" w:firstRowLastColumn="0" w:lastRowFirstColumn="0" w:lastRowLastColumn="0"/>
             <w:tcW w:w="2040" w:type="dxa"/>
             <w:vMerge/>
             <w:vAlign w:val="center"/>
@@ -856,7 +1042,7 @@
           <w:p>
             <w:pPr>
               <w:jc w:val="center"/>
-              <w:cnfStyle w:val="000000100000"/>
+              <w:cnfStyle w:val="000000100000" w:firstRow="0" w:lastRow="0" w:firstColumn="0" w:lastColumn="0" w:oddVBand="0" w:evenVBand="0" w:oddHBand="1" w:evenHBand="0" w:firstRowFirstColumn="0" w:firstRowLastColumn="0" w:lastRowFirstColumn="0" w:lastRowLastColumn="0"/>
             </w:pPr>
           </w:p>
         </w:tc>
@@ -869,7 +1055,7 @@
           <w:p>
             <w:pPr>
               <w:jc w:val="center"/>
-              <w:cnfStyle w:val="000000100000"/>
+              <w:cnfStyle w:val="000000100000" w:firstRow="0" w:lastRow="0" w:firstColumn="0" w:lastColumn="0" w:oddVBand="0" w:evenVBand="0" w:oddHBand="1" w:evenHBand="0" w:firstRowFirstColumn="0" w:firstRowLastColumn="0" w:lastRowFirstColumn="0" w:lastRowLastColumn="0"/>
             </w:pPr>
           </w:p>
         </w:tc>
@@ -881,7 +1067,7 @@
           </w:tcPr>
           <w:p>
             <w:pPr>
-              <w:cnfStyle w:val="000000100000"/>
+              <w:cnfStyle w:val="000000100000" w:firstRow="0" w:lastRow="0" w:firstColumn="0" w:lastColumn="0" w:oddVBand="0" w:evenVBand="0" w:oddHBand="1" w:evenHBand="0" w:firstRowFirstColumn="0" w:firstRowLastColumn="0" w:lastRowFirstColumn="0" w:lastRowLastColumn="0"/>
             </w:pPr>
           </w:p>
         </w:tc>
@@ -891,11 +1077,16 @@
           </w:tcPr>
           <w:p>
             <w:pPr>
-              <w:cnfStyle w:val="000000100000"/>
-            </w:pPr>
-            <w:r>
-              <w:t>Cliquer avec le GPS désactiver</w:t>
-            </w:r>
+              <w:cnfStyle w:val="000000100000" w:firstRow="0" w:lastRow="0" w:firstColumn="0" w:lastColumn="0" w:oddVBand="0" w:evenVBand="0" w:oddHBand="1" w:evenHBand="0" w:firstRowFirstColumn="0" w:firstRowLastColumn="0" w:lastRowFirstColumn="0" w:lastRowLastColumn="0"/>
+            </w:pPr>
+            <w:r>
+              <w:t xml:space="preserve">Cliquer avec le GPS </w:t>
+            </w:r>
+            <w:proofErr w:type="gramStart"/>
+            <w:r>
+              <w:t>désactiver</w:t>
+            </w:r>
+            <w:proofErr w:type="gramEnd"/>
           </w:p>
         </w:tc>
         <w:tc>
@@ -904,10 +1095,15 @@
           </w:tcPr>
           <w:p>
             <w:pPr>
-              <w:cnfStyle w:val="000000100000"/>
-            </w:pPr>
-            <w:r>
-              <w:t>Dialog indiquant que le GPS est désactivé et proposant d’aller dans les options sur le bouton positif</w:t>
+              <w:cnfStyle w:val="000000100000" w:firstRow="0" w:lastRow="0" w:firstColumn="0" w:lastColumn="0" w:oddVBand="0" w:evenVBand="0" w:oddHBand="1" w:evenHBand="0" w:firstRowFirstColumn="0" w:firstRowLastColumn="0" w:lastRowFirstColumn="0" w:lastRowLastColumn="0"/>
+            </w:pPr>
+            <w:proofErr w:type="spellStart"/>
+            <w:r>
+              <w:t>Dialog</w:t>
+            </w:r>
+            <w:proofErr w:type="spellEnd"/>
+            <w:r>
+              <w:t xml:space="preserve"> indiquant que le GPS est désactivé et proposant d’aller dans les options sur le bouton positif</w:t>
             </w:r>
             <w:r>
               <w:t>.</w:t>
@@ -915,7 +1111,7 @@
           </w:p>
           <w:p>
             <w:pPr>
-              <w:cnfStyle w:val="000000100000"/>
+              <w:cnfStyle w:val="000000100000" w:firstRow="0" w:lastRow="0" w:firstColumn="0" w:lastColumn="0" w:oddVBand="0" w:evenVBand="0" w:oddHBand="1" w:evenHBand="0" w:firstRowFirstColumn="0" w:firstRowLastColumn="0" w:lastRowFirstColumn="0" w:lastRowLastColumn="0"/>
             </w:pPr>
             <w:r>
               <w:t>Ne démarre</w:t>
@@ -928,11 +1124,11 @@
       </w:tr>
       <w:tr>
         <w:trPr>
-          <w:cnfStyle w:val="000000010000"/>
+          <w:cnfStyle w:val="000000010000" w:firstRow="0" w:lastRow="0" w:firstColumn="0" w:lastColumn="0" w:oddVBand="0" w:evenVBand="0" w:oddHBand="0" w:evenHBand="1" w:firstRowFirstColumn="0" w:firstRowLastColumn="0" w:lastRowFirstColumn="0" w:lastRowLastColumn="0"/>
         </w:trPr>
         <w:tc>
           <w:tcPr>
-            <w:cnfStyle w:val="001000000000"/>
+            <w:cnfStyle w:val="001000000000" w:firstRow="0" w:lastRow="0" w:firstColumn="1" w:lastColumn="0" w:oddVBand="0" w:evenVBand="0" w:oddHBand="0" w:evenHBand="0" w:firstRowFirstColumn="0" w:firstRowLastColumn="0" w:lastRowFirstColumn="0" w:lastRowLastColumn="0"/>
             <w:tcW w:w="2040" w:type="dxa"/>
             <w:vMerge/>
             <w:vAlign w:val="center"/>
@@ -951,7 +1147,7 @@
           <w:p>
             <w:pPr>
               <w:jc w:val="center"/>
-              <w:cnfStyle w:val="000000010000"/>
+              <w:cnfStyle w:val="000000010000" w:firstRow="0" w:lastRow="0" w:firstColumn="0" w:lastColumn="0" w:oddVBand="0" w:evenVBand="0" w:oddHBand="0" w:evenHBand="1" w:firstRowFirstColumn="0" w:firstRowLastColumn="0" w:lastRowFirstColumn="0" w:lastRowLastColumn="0"/>
             </w:pPr>
             <w:r>
               <w:t>Pauser une course</w:t>
@@ -967,7 +1163,7 @@
           <w:p>
             <w:pPr>
               <w:jc w:val="center"/>
-              <w:cnfStyle w:val="000000010000"/>
+              <w:cnfStyle w:val="000000010000" w:firstRow="0" w:lastRow="0" w:firstColumn="0" w:lastColumn="0" w:oddVBand="0" w:evenVBand="0" w:oddHBand="0" w:evenHBand="1" w:firstRowFirstColumn="0" w:firstRowLastColumn="0" w:lastRowFirstColumn="0" w:lastRowLastColumn="0"/>
             </w:pPr>
           </w:p>
         </w:tc>
@@ -978,7 +1174,7 @@
           </w:tcPr>
           <w:p>
             <w:pPr>
-              <w:cnfStyle w:val="000000010000"/>
+              <w:cnfStyle w:val="000000010000" w:firstRow="0" w:lastRow="0" w:firstColumn="0" w:lastColumn="0" w:oddVBand="0" w:evenVBand="0" w:oddHBand="0" w:evenHBand="1" w:firstRowFirstColumn="0" w:firstRowLastColumn="0" w:lastRowFirstColumn="0" w:lastRowLastColumn="0"/>
             </w:pPr>
             <w:r>
               <w:t>Bouton pause</w:t>
@@ -991,7 +1187,7 @@
           </w:tcPr>
           <w:p>
             <w:pPr>
-              <w:cnfStyle w:val="000000010000"/>
+              <w:cnfStyle w:val="000000010000" w:firstRow="0" w:lastRow="0" w:firstColumn="0" w:lastColumn="0" w:oddVBand="0" w:evenVBand="0" w:oddHBand="0" w:evenHBand="1" w:firstRowFirstColumn="0" w:firstRowLastColumn="0" w:lastRowFirstColumn="0" w:lastRowLastColumn="0"/>
             </w:pPr>
             <w:r>
               <w:t>Cliquer</w:t>
@@ -1004,7 +1200,7 @@
           </w:tcPr>
           <w:p>
             <w:pPr>
-              <w:cnfStyle w:val="000000010000"/>
+              <w:cnfStyle w:val="000000010000" w:firstRow="0" w:lastRow="0" w:firstColumn="0" w:lastColumn="0" w:oddVBand="0" w:evenVBand="0" w:oddHBand="0" w:evenHBand="1" w:firstRowFirstColumn="0" w:firstRowLastColumn="0" w:lastRowFirstColumn="0" w:lastRowLastColumn="0"/>
             </w:pPr>
             <w:r>
               <w:t>Le bouton est caché et remplacé par arrêter et redémarrer</w:t>
@@ -1012,18 +1208,18 @@
           </w:p>
           <w:p>
             <w:pPr>
-              <w:cnfStyle w:val="000000010000"/>
+              <w:cnfStyle w:val="000000010000" w:firstRow="0" w:lastRow="0" w:firstColumn="0" w:lastColumn="0" w:oddVBand="0" w:evenVBand="0" w:oddHBand="0" w:evenHBand="1" w:firstRowFirstColumn="0" w:firstRowLastColumn="0" w:lastRowFirstColumn="0" w:lastRowLastColumn="0"/>
             </w:pPr>
           </w:p>
         </w:tc>
       </w:tr>
       <w:tr>
         <w:trPr>
-          <w:cnfStyle w:val="000000100000"/>
+          <w:cnfStyle w:val="000000100000" w:firstRow="0" w:lastRow="0" w:firstColumn="0" w:lastColumn="0" w:oddVBand="0" w:evenVBand="0" w:oddHBand="1" w:evenHBand="0" w:firstRowFirstColumn="0" w:firstRowLastColumn="0" w:lastRowFirstColumn="0" w:lastRowLastColumn="0"/>
         </w:trPr>
         <w:tc>
           <w:tcPr>
-            <w:cnfStyle w:val="001000000000"/>
+            <w:cnfStyle w:val="001000000000" w:firstRow="0" w:lastRow="0" w:firstColumn="1" w:lastColumn="0" w:oddVBand="0" w:evenVBand="0" w:oddHBand="0" w:evenHBand="0" w:firstRowFirstColumn="0" w:firstRowLastColumn="0" w:lastRowFirstColumn="0" w:lastRowLastColumn="0"/>
             <w:tcW w:w="2040" w:type="dxa"/>
             <w:vMerge/>
             <w:vAlign w:val="center"/>
@@ -1042,7 +1238,7 @@
           <w:p>
             <w:pPr>
               <w:jc w:val="center"/>
-              <w:cnfStyle w:val="000000100000"/>
+              <w:cnfStyle w:val="000000100000" w:firstRow="0" w:lastRow="0" w:firstColumn="0" w:lastColumn="0" w:oddVBand="0" w:evenVBand="0" w:oddHBand="1" w:evenHBand="0" w:firstRowFirstColumn="0" w:firstRowLastColumn="0" w:lastRowFirstColumn="0" w:lastRowLastColumn="0"/>
             </w:pPr>
             <w:r>
               <w:t>Reprendre une course</w:t>
@@ -1058,7 +1254,7 @@
           <w:p>
             <w:pPr>
               <w:jc w:val="center"/>
-              <w:cnfStyle w:val="000000100000"/>
+              <w:cnfStyle w:val="000000100000" w:firstRow="0" w:lastRow="0" w:firstColumn="0" w:lastColumn="0" w:oddVBand="0" w:evenVBand="0" w:oddHBand="1" w:evenHBand="0" w:firstRowFirstColumn="0" w:firstRowLastColumn="0" w:lastRowFirstColumn="0" w:lastRowLastColumn="0"/>
             </w:pPr>
           </w:p>
         </w:tc>
@@ -1069,7 +1265,7 @@
           </w:tcPr>
           <w:p>
             <w:pPr>
-              <w:cnfStyle w:val="000000100000"/>
+              <w:cnfStyle w:val="000000100000" w:firstRow="0" w:lastRow="0" w:firstColumn="0" w:lastColumn="0" w:oddVBand="0" w:evenVBand="0" w:oddHBand="1" w:evenHBand="0" w:firstRowFirstColumn="0" w:firstRowLastColumn="0" w:lastRowFirstColumn="0" w:lastRowLastColumn="0"/>
             </w:pPr>
             <w:r>
               <w:t>Bouton reprendre</w:t>
@@ -1082,7 +1278,7 @@
           </w:tcPr>
           <w:p>
             <w:pPr>
-              <w:cnfStyle w:val="000000100000"/>
+              <w:cnfStyle w:val="000000100000" w:firstRow="0" w:lastRow="0" w:firstColumn="0" w:lastColumn="0" w:oddVBand="0" w:evenVBand="0" w:oddHBand="1" w:evenHBand="0" w:firstRowFirstColumn="0" w:firstRowLastColumn="0" w:lastRowFirstColumn="0" w:lastRowLastColumn="0"/>
             </w:pPr>
             <w:r>
               <w:t>Cliquer</w:t>
@@ -1095,30 +1291,38 @@
           </w:tcPr>
           <w:p>
             <w:pPr>
-              <w:cnfStyle w:val="000000100000"/>
+              <w:cnfStyle w:val="000000100000" w:firstRow="0" w:lastRow="0" w:firstColumn="0" w:lastColumn="0" w:oddVBand="0" w:evenVBand="0" w:oddHBand="1" w:evenHBand="0" w:firstRowFirstColumn="0" w:firstRowLastColumn="0" w:lastRowFirstColumn="0" w:lastRowLastColumn="0"/>
             </w:pPr>
             <w:r>
               <w:t xml:space="preserve">Retour au bouton pause et la course </w:t>
             </w:r>
             <w:r>
               <w:lastRenderedPageBreak/>
-              <w:t>recommence, la map se centre sur la position et le compteur s’incrémente de nouveau</w:t>
-            </w:r>
-          </w:p>
-          <w:p>
-            <w:pPr>
-              <w:cnfStyle w:val="000000100000"/>
+              <w:t xml:space="preserve">recommence, la </w:t>
+            </w:r>
+            <w:proofErr w:type="spellStart"/>
+            <w:r>
+              <w:t>map</w:t>
+            </w:r>
+            <w:proofErr w:type="spellEnd"/>
+            <w:r>
+              <w:t xml:space="preserve"> se centre sur la position et le compteur s’incrémente de nouveau</w:t>
+            </w:r>
+          </w:p>
+          <w:p>
+            <w:pPr>
+              <w:cnfStyle w:val="000000100000" w:firstRow="0" w:lastRow="0" w:firstColumn="0" w:lastColumn="0" w:oddVBand="0" w:evenVBand="0" w:oddHBand="1" w:evenHBand="0" w:firstRowFirstColumn="0" w:firstRowLastColumn="0" w:lastRowFirstColumn="0" w:lastRowLastColumn="0"/>
             </w:pPr>
           </w:p>
         </w:tc>
       </w:tr>
       <w:tr>
         <w:trPr>
-          <w:cnfStyle w:val="000000010000"/>
+          <w:cnfStyle w:val="000000010000" w:firstRow="0" w:lastRow="0" w:firstColumn="0" w:lastColumn="0" w:oddVBand="0" w:evenVBand="0" w:oddHBand="0" w:evenHBand="1" w:firstRowFirstColumn="0" w:firstRowLastColumn="0" w:lastRowFirstColumn="0" w:lastRowLastColumn="0"/>
         </w:trPr>
         <w:tc>
           <w:tcPr>
-            <w:cnfStyle w:val="001000000000"/>
+            <w:cnfStyle w:val="001000000000" w:firstRow="0" w:lastRow="0" w:firstColumn="1" w:lastColumn="0" w:oddVBand="0" w:evenVBand="0" w:oddHBand="0" w:evenHBand="0" w:firstRowFirstColumn="0" w:firstRowLastColumn="0" w:lastRowFirstColumn="0" w:lastRowLastColumn="0"/>
             <w:tcW w:w="2040" w:type="dxa"/>
             <w:vMerge/>
             <w:vAlign w:val="center"/>
@@ -1138,7 +1342,7 @@
           <w:p>
             <w:pPr>
               <w:jc w:val="center"/>
-              <w:cnfStyle w:val="000000010000"/>
+              <w:cnfStyle w:val="000000010000" w:firstRow="0" w:lastRow="0" w:firstColumn="0" w:lastColumn="0" w:oddVBand="0" w:evenVBand="0" w:oddHBand="0" w:evenHBand="1" w:firstRowFirstColumn="0" w:firstRowLastColumn="0" w:lastRowFirstColumn="0" w:lastRowLastColumn="0"/>
             </w:pPr>
             <w:r>
               <w:t>Arrêter une course</w:t>
@@ -1154,7 +1358,7 @@
           <w:p>
             <w:pPr>
               <w:jc w:val="center"/>
-              <w:cnfStyle w:val="000000010000"/>
+              <w:cnfStyle w:val="000000010000" w:firstRow="0" w:lastRow="0" w:firstColumn="0" w:lastColumn="0" w:oddVBand="0" w:evenVBand="0" w:oddHBand="0" w:evenHBand="1" w:firstRowFirstColumn="0" w:firstRowLastColumn="0" w:lastRowFirstColumn="0" w:lastRowLastColumn="0"/>
             </w:pPr>
           </w:p>
         </w:tc>
@@ -1166,7 +1370,7 @@
           </w:tcPr>
           <w:p>
             <w:pPr>
-              <w:cnfStyle w:val="000000010000"/>
+              <w:cnfStyle w:val="000000010000" w:firstRow="0" w:lastRow="0" w:firstColumn="0" w:lastColumn="0" w:oddVBand="0" w:evenVBand="0" w:oddHBand="0" w:evenHBand="1" w:firstRowFirstColumn="0" w:firstRowLastColumn="0" w:lastRowFirstColumn="0" w:lastRowLastColumn="0"/>
             </w:pPr>
             <w:r>
               <w:t>Bouton arrêter</w:t>
@@ -1179,7 +1383,7 @@
           </w:tcPr>
           <w:p>
             <w:pPr>
-              <w:cnfStyle w:val="000000010000"/>
+              <w:cnfStyle w:val="000000010000" w:firstRow="0" w:lastRow="0" w:firstColumn="0" w:lastColumn="0" w:oddVBand="0" w:evenVBand="0" w:oddHBand="0" w:evenHBand="1" w:firstRowFirstColumn="0" w:firstRowLastColumn="0" w:lastRowFirstColumn="0" w:lastRowLastColumn="0"/>
             </w:pPr>
             <w:r>
               <w:t>Cliquer sans trajet choisi</w:t>
@@ -1192,21 +1396,37 @@
           </w:tcPr>
           <w:p>
             <w:pPr>
-              <w:cnfStyle w:val="000000010000"/>
-            </w:pPr>
-            <w:r>
-              <w:t>La course s’arrête, le bouton start s’affiche de nouveau, le trajet est désélectionné et un dialog proposant de créer un nouveau trajet à l’aide des points de la course s’affiche</w:t>
+              <w:cnfStyle w:val="000000010000" w:firstRow="0" w:lastRow="0" w:firstColumn="0" w:lastColumn="0" w:oddVBand="0" w:evenVBand="0" w:oddHBand="0" w:evenHBand="1" w:firstRowFirstColumn="0" w:firstRowLastColumn="0" w:lastRowFirstColumn="0" w:lastRowLastColumn="0"/>
+            </w:pPr>
+            <w:r>
+              <w:t xml:space="preserve">La course s’arrête, le bouton </w:t>
+            </w:r>
+            <w:proofErr w:type="spellStart"/>
+            <w:r>
+              <w:t>start</w:t>
+            </w:r>
+            <w:proofErr w:type="spellEnd"/>
+            <w:r>
+              <w:t xml:space="preserve"> s’affiche de nouveau, le trajet est désélectionné et un </w:t>
+            </w:r>
+            <w:proofErr w:type="spellStart"/>
+            <w:r>
+              <w:t>dialog</w:t>
+            </w:r>
+            <w:proofErr w:type="spellEnd"/>
+            <w:r>
+              <w:t xml:space="preserve"> proposant de créer un nouveau trajet à l’aide des points de la course s’affiche</w:t>
             </w:r>
           </w:p>
         </w:tc>
       </w:tr>
       <w:tr>
         <w:trPr>
-          <w:cnfStyle w:val="000000100000"/>
+          <w:cnfStyle w:val="000000100000" w:firstRow="0" w:lastRow="0" w:firstColumn="0" w:lastColumn="0" w:oddVBand="0" w:evenVBand="0" w:oddHBand="1" w:evenHBand="0" w:firstRowFirstColumn="0" w:firstRowLastColumn="0" w:lastRowFirstColumn="0" w:lastRowLastColumn="0"/>
         </w:trPr>
         <w:tc>
           <w:tcPr>
-            <w:cnfStyle w:val="001000000000"/>
+            <w:cnfStyle w:val="001000000000" w:firstRow="0" w:lastRow="0" w:firstColumn="1" w:lastColumn="0" w:oddVBand="0" w:evenVBand="0" w:oddHBand="0" w:evenHBand="0" w:firstRowFirstColumn="0" w:firstRowLastColumn="0" w:lastRowFirstColumn="0" w:lastRowLastColumn="0"/>
             <w:tcW w:w="2040" w:type="dxa"/>
             <w:vMerge/>
             <w:vAlign w:val="center"/>
@@ -1226,7 +1446,7 @@
           <w:p>
             <w:pPr>
               <w:jc w:val="center"/>
-              <w:cnfStyle w:val="000000100000"/>
+              <w:cnfStyle w:val="000000100000" w:firstRow="0" w:lastRow="0" w:firstColumn="0" w:lastColumn="0" w:oddVBand="0" w:evenVBand="0" w:oddHBand="1" w:evenHBand="0" w:firstRowFirstColumn="0" w:firstRowLastColumn="0" w:lastRowFirstColumn="0" w:lastRowLastColumn="0"/>
             </w:pPr>
           </w:p>
         </w:tc>
@@ -1239,7 +1459,7 @@
           <w:p>
             <w:pPr>
               <w:jc w:val="center"/>
-              <w:cnfStyle w:val="000000100000"/>
+              <w:cnfStyle w:val="000000100000" w:firstRow="0" w:lastRow="0" w:firstColumn="0" w:lastColumn="0" w:oddVBand="0" w:evenVBand="0" w:oddHBand="1" w:evenHBand="0" w:firstRowFirstColumn="0" w:firstRowLastColumn="0" w:lastRowFirstColumn="0" w:lastRowLastColumn="0"/>
             </w:pPr>
           </w:p>
         </w:tc>
@@ -1251,7 +1471,7 @@
           </w:tcPr>
           <w:p>
             <w:pPr>
-              <w:cnfStyle w:val="000000100000"/>
+              <w:cnfStyle w:val="000000100000" w:firstRow="0" w:lastRow="0" w:firstColumn="0" w:lastColumn="0" w:oddVBand="0" w:evenVBand="0" w:oddHBand="1" w:evenHBand="0" w:firstRowFirstColumn="0" w:firstRowLastColumn="0" w:lastRowFirstColumn="0" w:lastRowLastColumn="0"/>
             </w:pPr>
           </w:p>
         </w:tc>
@@ -1261,7 +1481,7 @@
           </w:tcPr>
           <w:p>
             <w:pPr>
-              <w:cnfStyle w:val="000000100000"/>
+              <w:cnfStyle w:val="000000100000" w:firstRow="0" w:lastRow="0" w:firstColumn="0" w:lastColumn="0" w:oddVBand="0" w:evenVBand="0" w:oddHBand="1" w:evenHBand="0" w:firstRowFirstColumn="0" w:firstRowLastColumn="0" w:lastRowFirstColumn="0" w:lastRowLastColumn="0"/>
             </w:pPr>
             <w:r>
               <w:t>Cliquer avec trajet choisi sans avoir battu le record de vitesse</w:t>
@@ -1274,21 +1494,29 @@
           </w:tcPr>
           <w:p>
             <w:pPr>
-              <w:cnfStyle w:val="000000100000"/>
-            </w:pPr>
-            <w:r>
-              <w:t>La course s’arrête, le bouton start s’affiche de nouveau, le trajet est désélectionné et rien d’autre ne se passe.</w:t>
+              <w:cnfStyle w:val="000000100000" w:firstRow="0" w:lastRow="0" w:firstColumn="0" w:lastColumn="0" w:oddVBand="0" w:evenVBand="0" w:oddHBand="1" w:evenHBand="0" w:firstRowFirstColumn="0" w:firstRowLastColumn="0" w:lastRowFirstColumn="0" w:lastRowLastColumn="0"/>
+            </w:pPr>
+            <w:r>
+              <w:t xml:space="preserve">La course s’arrête, le bouton </w:t>
+            </w:r>
+            <w:proofErr w:type="spellStart"/>
+            <w:r>
+              <w:t>start</w:t>
+            </w:r>
+            <w:proofErr w:type="spellEnd"/>
+            <w:r>
+              <w:t xml:space="preserve"> s’affiche de nouveau, le trajet est désélectionné et rien d’autre ne se passe.</w:t>
             </w:r>
           </w:p>
         </w:tc>
       </w:tr>
       <w:tr>
         <w:trPr>
-          <w:cnfStyle w:val="000000010000"/>
+          <w:cnfStyle w:val="000000010000" w:firstRow="0" w:lastRow="0" w:firstColumn="0" w:lastColumn="0" w:oddVBand="0" w:evenVBand="0" w:oddHBand="0" w:evenHBand="1" w:firstRowFirstColumn="0" w:firstRowLastColumn="0" w:lastRowFirstColumn="0" w:lastRowLastColumn="0"/>
         </w:trPr>
         <w:tc>
           <w:tcPr>
-            <w:cnfStyle w:val="001000000000"/>
+            <w:cnfStyle w:val="001000000000" w:firstRow="0" w:lastRow="0" w:firstColumn="1" w:lastColumn="0" w:oddVBand="0" w:evenVBand="0" w:oddHBand="0" w:evenHBand="0" w:firstRowFirstColumn="0" w:firstRowLastColumn="0" w:lastRowFirstColumn="0" w:lastRowLastColumn="0"/>
             <w:tcW w:w="2040" w:type="dxa"/>
             <w:vMerge/>
             <w:vAlign w:val="center"/>
@@ -1308,7 +1536,7 @@
           <w:p>
             <w:pPr>
               <w:jc w:val="center"/>
-              <w:cnfStyle w:val="000000010000"/>
+              <w:cnfStyle w:val="000000010000" w:firstRow="0" w:lastRow="0" w:firstColumn="0" w:lastColumn="0" w:oddVBand="0" w:evenVBand="0" w:oddHBand="0" w:evenHBand="1" w:firstRowFirstColumn="0" w:firstRowLastColumn="0" w:lastRowFirstColumn="0" w:lastRowLastColumn="0"/>
             </w:pPr>
           </w:p>
         </w:tc>
@@ -1321,7 +1549,7 @@
           <w:p>
             <w:pPr>
               <w:jc w:val="center"/>
-              <w:cnfStyle w:val="000000010000"/>
+              <w:cnfStyle w:val="000000010000" w:firstRow="0" w:lastRow="0" w:firstColumn="0" w:lastColumn="0" w:oddVBand="0" w:evenVBand="0" w:oddHBand="0" w:evenHBand="1" w:firstRowFirstColumn="0" w:firstRowLastColumn="0" w:lastRowFirstColumn="0" w:lastRowLastColumn="0"/>
             </w:pPr>
           </w:p>
         </w:tc>
@@ -1333,7 +1561,7 @@
           </w:tcPr>
           <w:p>
             <w:pPr>
-              <w:cnfStyle w:val="000000010000"/>
+              <w:cnfStyle w:val="000000010000" w:firstRow="0" w:lastRow="0" w:firstColumn="0" w:lastColumn="0" w:oddVBand="0" w:evenVBand="0" w:oddHBand="0" w:evenHBand="1" w:firstRowFirstColumn="0" w:firstRowLastColumn="0" w:lastRowFirstColumn="0" w:lastRowLastColumn="0"/>
             </w:pPr>
           </w:p>
         </w:tc>
@@ -1343,7 +1571,7 @@
           </w:tcPr>
           <w:p>
             <w:pPr>
-              <w:cnfStyle w:val="000000010000"/>
+              <w:cnfStyle w:val="000000010000" w:firstRow="0" w:lastRow="0" w:firstColumn="0" w:lastColumn="0" w:oddVBand="0" w:evenVBand="0" w:oddHBand="0" w:evenHBand="1" w:firstRowFirstColumn="0" w:firstRowLastColumn="0" w:lastRowFirstColumn="0" w:lastRowLastColumn="0"/>
             </w:pPr>
             <w:r>
               <w:t>Cliquer avec trajet choisi en ayant battu le record de vitesse</w:t>
@@ -1356,21 +1584,37 @@
           </w:tcPr>
           <w:p>
             <w:pPr>
-              <w:cnfStyle w:val="000000010000"/>
-            </w:pPr>
-            <w:r>
-              <w:t>La course s’arrête, le bouton start s’affiche de nouveau, le trajet est désélectionné et un dialog demande si on doit sauvegarder cette course comme un nouveau record pour le trajet</w:t>
+              <w:cnfStyle w:val="000000010000" w:firstRow="0" w:lastRow="0" w:firstColumn="0" w:lastColumn="0" w:oddVBand="0" w:evenVBand="0" w:oddHBand="0" w:evenHBand="1" w:firstRowFirstColumn="0" w:firstRowLastColumn="0" w:lastRowFirstColumn="0" w:lastRowLastColumn="0"/>
+            </w:pPr>
+            <w:r>
+              <w:t xml:space="preserve">La course s’arrête, le bouton </w:t>
+            </w:r>
+            <w:proofErr w:type="spellStart"/>
+            <w:r>
+              <w:t>start</w:t>
+            </w:r>
+            <w:proofErr w:type="spellEnd"/>
+            <w:r>
+              <w:t xml:space="preserve"> s’affiche de nouveau, le trajet est désélectionné et un </w:t>
+            </w:r>
+            <w:proofErr w:type="spellStart"/>
+            <w:r>
+              <w:t>dialog</w:t>
+            </w:r>
+            <w:proofErr w:type="spellEnd"/>
+            <w:r>
+              <w:t xml:space="preserve"> demande si on doit sauvegarder cette course comme un nouveau record pour le trajet</w:t>
             </w:r>
           </w:p>
         </w:tc>
       </w:tr>
       <w:tr>
         <w:trPr>
-          <w:cnfStyle w:val="000000100000"/>
+          <w:cnfStyle w:val="000000100000" w:firstRow="0" w:lastRow="0" w:firstColumn="0" w:lastColumn="0" w:oddVBand="0" w:evenVBand="0" w:oddHBand="1" w:evenHBand="0" w:firstRowFirstColumn="0" w:firstRowLastColumn="0" w:lastRowFirstColumn="0" w:lastRowLastColumn="0"/>
         </w:trPr>
         <w:tc>
           <w:tcPr>
-            <w:cnfStyle w:val="001000000000"/>
+            <w:cnfStyle w:val="001000000000" w:firstRow="0" w:lastRow="0" w:firstColumn="1" w:lastColumn="0" w:oddVBand="0" w:evenVBand="0" w:oddHBand="0" w:evenHBand="0" w:firstRowFirstColumn="0" w:firstRowLastColumn="0" w:lastRowFirstColumn="0" w:lastRowLastColumn="0"/>
             <w:tcW w:w="2040" w:type="dxa"/>
             <w:vAlign w:val="center"/>
           </w:tcPr>
@@ -1389,7 +1633,7 @@
           <w:p>
             <w:pPr>
               <w:jc w:val="center"/>
-              <w:cnfStyle w:val="000000100000"/>
+              <w:cnfStyle w:val="000000100000" w:firstRow="0" w:lastRow="0" w:firstColumn="0" w:lastColumn="0" w:oddVBand="0" w:evenVBand="0" w:oddHBand="1" w:evenHBand="0" w:firstRowFirstColumn="0" w:firstRowLastColumn="0" w:lastRowFirstColumn="0" w:lastRowLastColumn="0"/>
             </w:pPr>
             <w:r>
               <w:t>Nouveau trajet</w:t>
@@ -1405,7 +1649,7 @@
           <w:p>
             <w:pPr>
               <w:jc w:val="center"/>
-              <w:cnfStyle w:val="000000100000"/>
+              <w:cnfStyle w:val="000000100000" w:firstRow="0" w:lastRow="0" w:firstColumn="0" w:lastColumn="0" w:oddVBand="0" w:evenVBand="0" w:oddHBand="1" w:evenHBand="0" w:firstRowFirstColumn="0" w:firstRowLastColumn="0" w:lastRowFirstColumn="0" w:lastRowLastColumn="0"/>
             </w:pPr>
           </w:p>
         </w:tc>
@@ -1417,10 +1661,15 @@
           </w:tcPr>
           <w:p>
             <w:pPr>
-              <w:cnfStyle w:val="000000100000"/>
-            </w:pPr>
-            <w:r>
-              <w:t>Dialog de sauvegarde du nouveau trajet</w:t>
+              <w:cnfStyle w:val="000000100000" w:firstRow="0" w:lastRow="0" w:firstColumn="0" w:lastColumn="0" w:oddVBand="0" w:evenVBand="0" w:oddHBand="1" w:evenHBand="0" w:firstRowFirstColumn="0" w:firstRowLastColumn="0" w:lastRowFirstColumn="0" w:lastRowLastColumn="0"/>
+            </w:pPr>
+            <w:proofErr w:type="spellStart"/>
+            <w:r>
+              <w:t>Dialog</w:t>
+            </w:r>
+            <w:proofErr w:type="spellEnd"/>
+            <w:r>
+              <w:t xml:space="preserve"> de sauvegarde du nouveau trajet</w:t>
             </w:r>
           </w:p>
         </w:tc>
@@ -1430,7 +1679,7 @@
           </w:tcPr>
           <w:p>
             <w:pPr>
-              <w:cnfStyle w:val="000000100000"/>
+              <w:cnfStyle w:val="000000100000" w:firstRow="0" w:lastRow="0" w:firstColumn="0" w:lastColumn="0" w:oddVBand="0" w:evenVBand="0" w:oddHBand="1" w:evenHBand="0" w:firstRowFirstColumn="0" w:firstRowLastColumn="0" w:lastRowFirstColumn="0" w:lastRowLastColumn="0"/>
             </w:pPr>
             <w:r>
               <w:t>Cliquer sur non</w:t>
@@ -1443,21 +1692,29 @@
           </w:tcPr>
           <w:p>
             <w:pPr>
-              <w:cnfStyle w:val="000000100000"/>
-            </w:pPr>
-            <w:r>
-              <w:t>La course se termine normalement et le dialog se ferme</w:t>
+              <w:cnfStyle w:val="000000100000" w:firstRow="0" w:lastRow="0" w:firstColumn="0" w:lastColumn="0" w:oddVBand="0" w:evenVBand="0" w:oddHBand="1" w:evenHBand="0" w:firstRowFirstColumn="0" w:firstRowLastColumn="0" w:lastRowFirstColumn="0" w:lastRowLastColumn="0"/>
+            </w:pPr>
+            <w:r>
+              <w:t xml:space="preserve">La course se termine normalement et le </w:t>
+            </w:r>
+            <w:proofErr w:type="spellStart"/>
+            <w:r>
+              <w:t>dialog</w:t>
+            </w:r>
+            <w:proofErr w:type="spellEnd"/>
+            <w:r>
+              <w:t xml:space="preserve"> se ferme</w:t>
             </w:r>
           </w:p>
         </w:tc>
       </w:tr>
       <w:tr>
         <w:trPr>
-          <w:cnfStyle w:val="000000010000"/>
+          <w:cnfStyle w:val="000000010000" w:firstRow="0" w:lastRow="0" w:firstColumn="0" w:lastColumn="0" w:oddVBand="0" w:evenVBand="0" w:oddHBand="0" w:evenHBand="1" w:firstRowFirstColumn="0" w:firstRowLastColumn="0" w:lastRowFirstColumn="0" w:lastRowLastColumn="0"/>
         </w:trPr>
         <w:tc>
           <w:tcPr>
-            <w:cnfStyle w:val="001000000000"/>
+            <w:cnfStyle w:val="001000000000" w:firstRow="0" w:lastRow="0" w:firstColumn="1" w:lastColumn="0" w:oddVBand="0" w:evenVBand="0" w:oddHBand="0" w:evenHBand="0" w:firstRowFirstColumn="0" w:firstRowLastColumn="0" w:lastRowFirstColumn="0" w:lastRowLastColumn="0"/>
             <w:tcW w:w="2040" w:type="dxa"/>
             <w:vAlign w:val="center"/>
           </w:tcPr>
@@ -1476,7 +1733,7 @@
           <w:p>
             <w:pPr>
               <w:jc w:val="center"/>
-              <w:cnfStyle w:val="000000010000"/>
+              <w:cnfStyle w:val="000000010000" w:firstRow="0" w:lastRow="0" w:firstColumn="0" w:lastColumn="0" w:oddVBand="0" w:evenVBand="0" w:oddHBand="0" w:evenHBand="1" w:firstRowFirstColumn="0" w:firstRowLastColumn="0" w:lastRowFirstColumn="0" w:lastRowLastColumn="0"/>
             </w:pPr>
           </w:p>
         </w:tc>
@@ -1489,7 +1746,7 @@
           <w:p>
             <w:pPr>
               <w:jc w:val="center"/>
-              <w:cnfStyle w:val="000000010000"/>
+              <w:cnfStyle w:val="000000010000" w:firstRow="0" w:lastRow="0" w:firstColumn="0" w:lastColumn="0" w:oddVBand="0" w:evenVBand="0" w:oddHBand="0" w:evenHBand="1" w:firstRowFirstColumn="0" w:firstRowLastColumn="0" w:lastRowFirstColumn="0" w:lastRowLastColumn="0"/>
             </w:pPr>
           </w:p>
         </w:tc>
@@ -1501,7 +1758,7 @@
           </w:tcPr>
           <w:p>
             <w:pPr>
-              <w:cnfStyle w:val="000000010000"/>
+              <w:cnfStyle w:val="000000010000" w:firstRow="0" w:lastRow="0" w:firstColumn="0" w:lastColumn="0" w:oddVBand="0" w:evenVBand="0" w:oddHBand="0" w:evenHBand="1" w:firstRowFirstColumn="0" w:firstRowLastColumn="0" w:lastRowFirstColumn="0" w:lastRowLastColumn="0"/>
             </w:pPr>
           </w:p>
         </w:tc>
@@ -1511,7 +1768,7 @@
           </w:tcPr>
           <w:p>
             <w:pPr>
-              <w:cnfStyle w:val="000000010000"/>
+              <w:cnfStyle w:val="000000010000" w:firstRow="0" w:lastRow="0" w:firstColumn="0" w:lastColumn="0" w:oddVBand="0" w:evenVBand="0" w:oddHBand="0" w:evenHBand="1" w:firstRowFirstColumn="0" w:firstRowLastColumn="0" w:lastRowFirstColumn="0" w:lastRowLastColumn="0"/>
             </w:pPr>
             <w:r>
               <w:t>Cliquer sur oui</w:t>
@@ -1524,15 +1781,23 @@
           </w:tcPr>
           <w:p>
             <w:pPr>
-              <w:cnfStyle w:val="000000010000"/>
-            </w:pPr>
-            <w:r>
-              <w:t xml:space="preserve">Créer un trajet avec le nom entré dans la texte box. </w:t>
-            </w:r>
-          </w:p>
-          <w:p>
-            <w:pPr>
-              <w:cnfStyle w:val="000000010000"/>
+              <w:cnfStyle w:val="000000010000" w:firstRow="0" w:lastRow="0" w:firstColumn="0" w:lastColumn="0" w:oddVBand="0" w:evenVBand="0" w:oddHBand="0" w:evenHBand="1" w:firstRowFirstColumn="0" w:firstRowLastColumn="0" w:lastRowFirstColumn="0" w:lastRowLastColumn="0"/>
+            </w:pPr>
+            <w:r>
+              <w:t xml:space="preserve">Créer un trajet avec le nom entré dans </w:t>
+            </w:r>
+            <w:proofErr w:type="gramStart"/>
+            <w:r>
+              <w:t>la</w:t>
+            </w:r>
+            <w:proofErr w:type="gramEnd"/>
+            <w:r>
+              <w:t xml:space="preserve"> texte box. </w:t>
+            </w:r>
+          </w:p>
+          <w:p>
+            <w:pPr>
+              <w:cnfStyle w:val="000000010000" w:firstRow="0" w:lastRow="0" w:firstColumn="0" w:lastColumn="0" w:oddVBand="0" w:evenVBand="0" w:oddHBand="0" w:evenHBand="1" w:firstRowFirstColumn="0" w:firstRowLastColumn="0" w:lastRowFirstColumn="0" w:lastRowLastColumn="0"/>
             </w:pPr>
             <w:r>
               <w:t>Il n’y a pas de restrictions d’unicité pour le nom de trajet, il peut également être vide</w:t>
@@ -1540,7 +1805,7 @@
           </w:p>
           <w:p>
             <w:pPr>
-              <w:cnfStyle w:val="000000010000"/>
+              <w:cnfStyle w:val="000000010000" w:firstRow="0" w:lastRow="0" w:firstColumn="0" w:lastColumn="0" w:oddVBand="0" w:evenVBand="0" w:oddHBand="0" w:evenHBand="1" w:firstRowFirstColumn="0" w:firstRowLastColumn="0" w:lastRowFirstColumn="0" w:lastRowLastColumn="0"/>
             </w:pPr>
             <w:r>
               <w:t>Le trajet est créé</w:t>
@@ -1550,11 +1815,11 @@
       </w:tr>
       <w:tr>
         <w:trPr>
-          <w:cnfStyle w:val="000000100000"/>
+          <w:cnfStyle w:val="000000100000" w:firstRow="0" w:lastRow="0" w:firstColumn="0" w:lastColumn="0" w:oddVBand="0" w:evenVBand="0" w:oddHBand="1" w:evenHBand="0" w:firstRowFirstColumn="0" w:firstRowLastColumn="0" w:lastRowFirstColumn="0" w:lastRowLastColumn="0"/>
         </w:trPr>
         <w:tc>
           <w:tcPr>
-            <w:cnfStyle w:val="001000000000"/>
+            <w:cnfStyle w:val="001000000000" w:firstRow="0" w:lastRow="0" w:firstColumn="1" w:lastColumn="0" w:oddVBand="0" w:evenVBand="0" w:oddHBand="0" w:evenHBand="0" w:firstRowFirstColumn="0" w:firstRowLastColumn="0" w:lastRowFirstColumn="0" w:lastRowLastColumn="0"/>
             <w:tcW w:w="2040" w:type="dxa"/>
             <w:vAlign w:val="center"/>
           </w:tcPr>
@@ -1572,7 +1837,7 @@
           <w:p>
             <w:pPr>
               <w:jc w:val="center"/>
-              <w:cnfStyle w:val="000000100000"/>
+              <w:cnfStyle w:val="000000100000" w:firstRow="0" w:lastRow="0" w:firstColumn="0" w:lastColumn="0" w:oddVBand="0" w:evenVBand="0" w:oddHBand="1" w:evenHBand="0" w:firstRowFirstColumn="0" w:firstRowLastColumn="0" w:lastRowFirstColumn="0" w:lastRowLastColumn="0"/>
             </w:pPr>
             <w:r>
               <w:t>Nouveau record</w:t>
@@ -1588,7 +1853,7 @@
           <w:p>
             <w:pPr>
               <w:jc w:val="center"/>
-              <w:cnfStyle w:val="000000100000"/>
+              <w:cnfStyle w:val="000000100000" w:firstRow="0" w:lastRow="0" w:firstColumn="0" w:lastColumn="0" w:oddVBand="0" w:evenVBand="0" w:oddHBand="1" w:evenHBand="0" w:firstRowFirstColumn="0" w:firstRowLastColumn="0" w:lastRowFirstColumn="0" w:lastRowLastColumn="0"/>
             </w:pPr>
           </w:p>
         </w:tc>
@@ -1599,10 +1864,15 @@
           </w:tcPr>
           <w:p>
             <w:pPr>
-              <w:cnfStyle w:val="000000100000"/>
-            </w:pPr>
-            <w:r>
-              <w:t>Dialog de nouveau record</w:t>
+              <w:cnfStyle w:val="000000100000" w:firstRow="0" w:lastRow="0" w:firstColumn="0" w:lastColumn="0" w:oddVBand="0" w:evenVBand="0" w:oddHBand="1" w:evenHBand="0" w:firstRowFirstColumn="0" w:firstRowLastColumn="0" w:lastRowFirstColumn="0" w:lastRowLastColumn="0"/>
+            </w:pPr>
+            <w:proofErr w:type="spellStart"/>
+            <w:r>
+              <w:t>Dialog</w:t>
+            </w:r>
+            <w:proofErr w:type="spellEnd"/>
+            <w:r>
+              <w:t xml:space="preserve"> de nouveau record</w:t>
             </w:r>
           </w:p>
         </w:tc>
@@ -1612,7 +1882,7 @@
           </w:tcPr>
           <w:p>
             <w:pPr>
-              <w:cnfStyle w:val="000000100000"/>
+              <w:cnfStyle w:val="000000100000" w:firstRow="0" w:lastRow="0" w:firstColumn="0" w:lastColumn="0" w:oddVBand="0" w:evenVBand="0" w:oddHBand="1" w:evenHBand="0" w:firstRowFirstColumn="0" w:firstRowLastColumn="0" w:lastRowFirstColumn="0" w:lastRowLastColumn="0"/>
             </w:pPr>
             <w:r>
               <w:t>Cliquer sur non</w:t>
@@ -1625,26 +1895,34 @@
           </w:tcPr>
           <w:p>
             <w:pPr>
-              <w:cnfStyle w:val="000000100000"/>
-            </w:pPr>
-            <w:r>
-              <w:t>La course se termine normalement et le dialog se ferme</w:t>
-            </w:r>
-          </w:p>
-          <w:p>
-            <w:pPr>
-              <w:cnfStyle w:val="000000100000"/>
+              <w:cnfStyle w:val="000000100000" w:firstRow="0" w:lastRow="0" w:firstColumn="0" w:lastColumn="0" w:oddVBand="0" w:evenVBand="0" w:oddHBand="1" w:evenHBand="0" w:firstRowFirstColumn="0" w:firstRowLastColumn="0" w:lastRowFirstColumn="0" w:lastRowLastColumn="0"/>
+            </w:pPr>
+            <w:r>
+              <w:t xml:space="preserve">La course se termine normalement et le </w:t>
+            </w:r>
+            <w:proofErr w:type="spellStart"/>
+            <w:r>
+              <w:t>dialog</w:t>
+            </w:r>
+            <w:proofErr w:type="spellEnd"/>
+            <w:r>
+              <w:t xml:space="preserve"> se ferme</w:t>
+            </w:r>
+          </w:p>
+          <w:p>
+            <w:pPr>
+              <w:cnfStyle w:val="000000100000" w:firstRow="0" w:lastRow="0" w:firstColumn="0" w:lastColumn="0" w:oddVBand="0" w:evenVBand="0" w:oddHBand="1" w:evenHBand="0" w:firstRowFirstColumn="0" w:firstRowLastColumn="0" w:lastRowFirstColumn="0" w:lastRowLastColumn="0"/>
             </w:pPr>
           </w:p>
         </w:tc>
       </w:tr>
       <w:tr>
         <w:trPr>
-          <w:cnfStyle w:val="000000010000"/>
+          <w:cnfStyle w:val="000000010000" w:firstRow="0" w:lastRow="0" w:firstColumn="0" w:lastColumn="0" w:oddVBand="0" w:evenVBand="0" w:oddHBand="0" w:evenHBand="1" w:firstRowFirstColumn="0" w:firstRowLastColumn="0" w:lastRowFirstColumn="0" w:lastRowLastColumn="0"/>
         </w:trPr>
         <w:tc>
           <w:tcPr>
-            <w:cnfStyle w:val="001000000000"/>
+            <w:cnfStyle w:val="001000000000" w:firstRow="0" w:lastRow="0" w:firstColumn="1" w:lastColumn="0" w:oddVBand="0" w:evenVBand="0" w:oddHBand="0" w:evenHBand="0" w:firstRowFirstColumn="0" w:firstRowLastColumn="0" w:lastRowFirstColumn="0" w:lastRowLastColumn="0"/>
             <w:tcW w:w="2040" w:type="dxa"/>
             <w:vAlign w:val="center"/>
           </w:tcPr>
@@ -1662,7 +1940,7 @@
           <w:p>
             <w:pPr>
               <w:jc w:val="center"/>
-              <w:cnfStyle w:val="000000010000"/>
+              <w:cnfStyle w:val="000000010000" w:firstRow="0" w:lastRow="0" w:firstColumn="0" w:lastColumn="0" w:oddVBand="0" w:evenVBand="0" w:oddHBand="0" w:evenHBand="1" w:firstRowFirstColumn="0" w:firstRowLastColumn="0" w:lastRowFirstColumn="0" w:lastRowLastColumn="0"/>
             </w:pPr>
           </w:p>
         </w:tc>
@@ -1675,7 +1953,7 @@
           <w:p>
             <w:pPr>
               <w:jc w:val="center"/>
-              <w:cnfStyle w:val="000000010000"/>
+              <w:cnfStyle w:val="000000010000" w:firstRow="0" w:lastRow="0" w:firstColumn="0" w:lastColumn="0" w:oddVBand="0" w:evenVBand="0" w:oddHBand="0" w:evenHBand="1" w:firstRowFirstColumn="0" w:firstRowLastColumn="0" w:lastRowFirstColumn="0" w:lastRowLastColumn="0"/>
             </w:pPr>
           </w:p>
         </w:tc>
@@ -1686,7 +1964,7 @@
           </w:tcPr>
           <w:p>
             <w:pPr>
-              <w:cnfStyle w:val="000000010000"/>
+              <w:cnfStyle w:val="000000010000" w:firstRow="0" w:lastRow="0" w:firstColumn="0" w:lastColumn="0" w:oddVBand="0" w:evenVBand="0" w:oddHBand="0" w:evenHBand="1" w:firstRowFirstColumn="0" w:firstRowLastColumn="0" w:lastRowFirstColumn="0" w:lastRowLastColumn="0"/>
             </w:pPr>
           </w:p>
         </w:tc>
@@ -1696,7 +1974,7 @@
           </w:tcPr>
           <w:p>
             <w:pPr>
-              <w:cnfStyle w:val="000000010000"/>
+              <w:cnfStyle w:val="000000010000" w:firstRow="0" w:lastRow="0" w:firstColumn="0" w:lastColumn="0" w:oddVBand="0" w:evenVBand="0" w:oddHBand="0" w:evenHBand="1" w:firstRowFirstColumn="0" w:firstRowLastColumn="0" w:lastRowFirstColumn="0" w:lastRowLastColumn="0"/>
             </w:pPr>
             <w:r>
               <w:t>Cliquer sur oui</w:t>
@@ -1709,24 +1987,35 @@
           </w:tcPr>
           <w:p>
             <w:pPr>
-              <w:cnfStyle w:val="000000010000"/>
+              <w:cnfStyle w:val="000000010000" w:firstRow="0" w:lastRow="0" w:firstColumn="0" w:lastColumn="0" w:oddVBand="0" w:evenVBand="0" w:oddHBand="0" w:evenHBand="1" w:firstRowFirstColumn="0" w:firstRowLastColumn="0" w:lastRowFirstColumn="0" w:lastRowLastColumn="0"/>
             </w:pPr>
             <w:r>
               <w:t>Sauvegarde la course comme nouveau record</w:t>
             </w:r>
             <w:r>
-              <w:t>, ferme le dialog, termine la course noramlement</w:t>
+              <w:t xml:space="preserve">, ferme le </w:t>
+            </w:r>
+            <w:proofErr w:type="spellStart"/>
+            <w:r>
+              <w:t>dialog</w:t>
+            </w:r>
+            <w:proofErr w:type="spellEnd"/>
+            <w:r>
+              <w:t xml:space="preserve">, termine la course </w:t>
+            </w:r>
+            <w:r>
+              <w:t>normalement</w:t>
             </w:r>
           </w:p>
         </w:tc>
       </w:tr>
       <w:tr>
         <w:trPr>
-          <w:cnfStyle w:val="000000100000"/>
+          <w:cnfStyle w:val="000000100000" w:firstRow="0" w:lastRow="0" w:firstColumn="0" w:lastColumn="0" w:oddVBand="0" w:evenVBand="0" w:oddHBand="1" w:evenHBand="0" w:firstRowFirstColumn="0" w:firstRowLastColumn="0" w:lastRowFirstColumn="0" w:lastRowLastColumn="0"/>
         </w:trPr>
         <w:tc>
           <w:tcPr>
-            <w:cnfStyle w:val="001000000000"/>
+            <w:cnfStyle w:val="001000000000" w:firstRow="0" w:lastRow="0" w:firstColumn="1" w:lastColumn="0" w:oddVBand="0" w:evenVBand="0" w:oddHBand="0" w:evenHBand="0" w:firstRowFirstColumn="0" w:firstRowLastColumn="0" w:lastRowFirstColumn="0" w:lastRowLastColumn="0"/>
             <w:tcW w:w="2040" w:type="dxa"/>
             <w:vAlign w:val="center"/>
           </w:tcPr>
@@ -1744,7 +2033,7 @@
           <w:p>
             <w:pPr>
               <w:jc w:val="center"/>
-              <w:cnfStyle w:val="000000100000"/>
+              <w:cnfStyle w:val="000000100000" w:firstRow="0" w:lastRow="0" w:firstColumn="0" w:lastColumn="0" w:oddVBand="0" w:evenVBand="0" w:oddHBand="1" w:evenHBand="0" w:firstRowFirstColumn="0" w:firstRowLastColumn="0" w:lastRowFirstColumn="0" w:lastRowLastColumn="0"/>
             </w:pPr>
             <w:r>
               <w:t>Choisir un trajet</w:t>
@@ -1760,7 +2049,7 @@
           <w:p>
             <w:pPr>
               <w:jc w:val="center"/>
-              <w:cnfStyle w:val="000000100000"/>
+              <w:cnfStyle w:val="000000100000" w:firstRow="0" w:lastRow="0" w:firstColumn="0" w:lastColumn="0" w:oddVBand="0" w:evenVBand="0" w:oddHBand="1" w:evenHBand="0" w:firstRowFirstColumn="0" w:firstRowLastColumn="0" w:lastRowFirstColumn="0" w:lastRowLastColumn="0"/>
             </w:pPr>
           </w:p>
         </w:tc>
@@ -1771,7 +2060,7 @@
           </w:tcPr>
           <w:p>
             <w:pPr>
-              <w:cnfStyle w:val="000000100000"/>
+              <w:cnfStyle w:val="000000100000" w:firstRow="0" w:lastRow="0" w:firstColumn="0" w:lastColumn="0" w:oddVBand="0" w:evenVBand="0" w:oddHBand="1" w:evenHBand="0" w:firstRowFirstColumn="0" w:firstRowLastColumn="0" w:lastRowFirstColumn="0" w:lastRowLastColumn="0"/>
             </w:pPr>
             <w:r>
               <w:t>Bouton de trajet</w:t>
@@ -1784,7 +2073,7 @@
           </w:tcPr>
           <w:p>
             <w:pPr>
-              <w:cnfStyle w:val="000000100000"/>
+              <w:cnfStyle w:val="000000100000" w:firstRow="0" w:lastRow="0" w:firstColumn="0" w:lastColumn="0" w:oddVBand="0" w:evenVBand="0" w:oddHBand="1" w:evenHBand="0" w:firstRowFirstColumn="0" w:firstRowLastColumn="0" w:lastRowFirstColumn="0" w:lastRowLastColumn="0"/>
             </w:pPr>
             <w:r>
               <w:t>Cliquer</w:t>
@@ -1797,7 +2086,7 @@
           </w:tcPr>
           <w:p>
             <w:pPr>
-              <w:cnfStyle w:val="000000100000"/>
+              <w:cnfStyle w:val="000000100000" w:firstRow="0" w:lastRow="0" w:firstColumn="0" w:lastColumn="0" w:oddVBand="0" w:evenVBand="0" w:oddHBand="1" w:evenHBand="0" w:firstRowFirstColumn="0" w:firstRowLastColumn="0" w:lastRowFirstColumn="0" w:lastRowLastColumn="0"/>
             </w:pPr>
             <w:r>
               <w:t xml:space="preserve">Seulement activé </w:t>
@@ -1810,11 +2099,11 @@
       </w:tr>
       <w:tr>
         <w:trPr>
-          <w:cnfStyle w:val="000000010000"/>
+          <w:cnfStyle w:val="000000010000" w:firstRow="0" w:lastRow="0" w:firstColumn="0" w:lastColumn="0" w:oddVBand="0" w:evenVBand="0" w:oddHBand="0" w:evenHBand="1" w:firstRowFirstColumn="0" w:firstRowLastColumn="0" w:lastRowFirstColumn="0" w:lastRowLastColumn="0"/>
         </w:trPr>
         <w:tc>
           <w:tcPr>
-            <w:cnfStyle w:val="001000000000"/>
+            <w:cnfStyle w:val="001000000000" w:firstRow="0" w:lastRow="0" w:firstColumn="1" w:lastColumn="0" w:oddVBand="0" w:evenVBand="0" w:oddHBand="0" w:evenHBand="0" w:firstRowFirstColumn="0" w:firstRowLastColumn="0" w:lastRowFirstColumn="0" w:lastRowLastColumn="0"/>
             <w:tcW w:w="2040" w:type="dxa"/>
             <w:vAlign w:val="center"/>
           </w:tcPr>
@@ -1832,7 +2121,7 @@
           <w:p>
             <w:pPr>
               <w:jc w:val="center"/>
-              <w:cnfStyle w:val="000000010000"/>
+              <w:cnfStyle w:val="000000010000" w:firstRow="0" w:lastRow="0" w:firstColumn="0" w:lastColumn="0" w:oddVBand="0" w:evenVBand="0" w:oddHBand="0" w:evenHBand="1" w:firstRowFirstColumn="0" w:firstRowLastColumn="0" w:lastRowFirstColumn="0" w:lastRowLastColumn="0"/>
             </w:pPr>
           </w:p>
         </w:tc>
@@ -1845,7 +2134,7 @@
           <w:p>
             <w:pPr>
               <w:jc w:val="center"/>
-              <w:cnfStyle w:val="000000010000"/>
+              <w:cnfStyle w:val="000000010000" w:firstRow="0" w:lastRow="0" w:firstColumn="0" w:lastColumn="0" w:oddVBand="0" w:evenVBand="0" w:oddHBand="0" w:evenHBand="1" w:firstRowFirstColumn="0" w:firstRowLastColumn="0" w:lastRowFirstColumn="0" w:lastRowLastColumn="0"/>
             </w:pPr>
           </w:p>
         </w:tc>
@@ -1856,7 +2145,7 @@
           </w:tcPr>
           <w:p>
             <w:pPr>
-              <w:cnfStyle w:val="000000010000"/>
+              <w:cnfStyle w:val="000000010000" w:firstRow="0" w:lastRow="0" w:firstColumn="0" w:lastColumn="0" w:oddVBand="0" w:evenVBand="0" w:oddHBand="0" w:evenHBand="1" w:firstRowFirstColumn="0" w:firstRowLastColumn="0" w:lastRowFirstColumn="0" w:lastRowLastColumn="0"/>
             </w:pPr>
           </w:p>
         </w:tc>
@@ -1866,7 +2155,7 @@
           </w:tcPr>
           <w:p>
             <w:pPr>
-              <w:cnfStyle w:val="000000010000"/>
+              <w:cnfStyle w:val="000000010000" w:firstRow="0" w:lastRow="0" w:firstColumn="0" w:lastColumn="0" w:oddVBand="0" w:evenVBand="0" w:oddHBand="0" w:evenHBand="1" w:firstRowFirstColumn="0" w:firstRowLastColumn="0" w:lastRowFirstColumn="0" w:lastRowLastColumn="0"/>
             </w:pPr>
           </w:p>
         </w:tc>
@@ -1876,18 +2165,18 @@
           </w:tcPr>
           <w:p>
             <w:pPr>
-              <w:cnfStyle w:val="000000010000"/>
+              <w:cnfStyle w:val="000000010000" w:firstRow="0" w:lastRow="0" w:firstColumn="0" w:lastColumn="0" w:oddVBand="0" w:evenVBand="0" w:oddHBand="0" w:evenHBand="1" w:firstRowFirstColumn="0" w:firstRowLastColumn="0" w:lastRowFirstColumn="0" w:lastRowLastColumn="0"/>
             </w:pPr>
           </w:p>
         </w:tc>
       </w:tr>
       <w:tr>
         <w:trPr>
-          <w:cnfStyle w:val="000000100000"/>
+          <w:cnfStyle w:val="000000100000" w:firstRow="0" w:lastRow="0" w:firstColumn="0" w:lastColumn="0" w:oddVBand="0" w:evenVBand="0" w:oddHBand="1" w:evenHBand="0" w:firstRowFirstColumn="0" w:firstRowLastColumn="0" w:lastRowFirstColumn="0" w:lastRowLastColumn="0"/>
         </w:trPr>
         <w:tc>
           <w:tcPr>
-            <w:cnfStyle w:val="001000000000"/>
+            <w:cnfStyle w:val="001000000000" w:firstRow="0" w:lastRow="0" w:firstColumn="1" w:lastColumn="0" w:oddVBand="0" w:evenVBand="0" w:oddHBand="0" w:evenHBand="0" w:firstRowFirstColumn="0" w:firstRowLastColumn="0" w:lastRowFirstColumn="0" w:lastRowLastColumn="0"/>
             <w:tcW w:w="2040" w:type="dxa"/>
             <w:vAlign w:val="center"/>
           </w:tcPr>
@@ -1905,7 +2194,7 @@
           <w:p>
             <w:pPr>
               <w:jc w:val="center"/>
-              <w:cnfStyle w:val="000000100000"/>
+              <w:cnfStyle w:val="000000100000" w:firstRow="0" w:lastRow="0" w:firstColumn="0" w:lastColumn="0" w:oddVBand="0" w:evenVBand="0" w:oddHBand="1" w:evenHBand="0" w:firstRowFirstColumn="0" w:firstRowLastColumn="0" w:lastRowFirstColumn="0" w:lastRowLastColumn="0"/>
             </w:pPr>
           </w:p>
         </w:tc>
@@ -1918,7 +2207,7 @@
           <w:p>
             <w:pPr>
               <w:jc w:val="center"/>
-              <w:cnfStyle w:val="000000100000"/>
+              <w:cnfStyle w:val="000000100000" w:firstRow="0" w:lastRow="0" w:firstColumn="0" w:lastColumn="0" w:oddVBand="0" w:evenVBand="0" w:oddHBand="1" w:evenHBand="0" w:firstRowFirstColumn="0" w:firstRowLastColumn="0" w:lastRowFirstColumn="0" w:lastRowLastColumn="0"/>
             </w:pPr>
           </w:p>
         </w:tc>
@@ -1929,7 +2218,7 @@
           </w:tcPr>
           <w:p>
             <w:pPr>
-              <w:cnfStyle w:val="000000100000"/>
+              <w:cnfStyle w:val="000000100000" w:firstRow="0" w:lastRow="0" w:firstColumn="0" w:lastColumn="0" w:oddVBand="0" w:evenVBand="0" w:oddHBand="1" w:evenHBand="0" w:firstRowFirstColumn="0" w:firstRowLastColumn="0" w:lastRowFirstColumn="0" w:lastRowLastColumn="0"/>
             </w:pPr>
           </w:p>
         </w:tc>
@@ -1939,7 +2228,7 @@
           </w:tcPr>
           <w:p>
             <w:pPr>
-              <w:cnfStyle w:val="000000100000"/>
+              <w:cnfStyle w:val="000000100000" w:firstRow="0" w:lastRow="0" w:firstColumn="0" w:lastColumn="0" w:oddVBand="0" w:evenVBand="0" w:oddHBand="1" w:evenHBand="0" w:firstRowFirstColumn="0" w:firstRowLastColumn="0" w:lastRowFirstColumn="0" w:lastRowLastColumn="0"/>
             </w:pPr>
           </w:p>
         </w:tc>
@@ -1949,18 +2238,18 @@
           </w:tcPr>
           <w:p>
             <w:pPr>
-              <w:cnfStyle w:val="000000100000"/>
+              <w:cnfStyle w:val="000000100000" w:firstRow="0" w:lastRow="0" w:firstColumn="0" w:lastColumn="0" w:oddVBand="0" w:evenVBand="0" w:oddHBand="1" w:evenHBand="0" w:firstRowFirstColumn="0" w:firstRowLastColumn="0" w:lastRowFirstColumn="0" w:lastRowLastColumn="0"/>
             </w:pPr>
           </w:p>
         </w:tc>
       </w:tr>
       <w:tr>
         <w:trPr>
-          <w:cnfStyle w:val="000000010000"/>
+          <w:cnfStyle w:val="000000010000" w:firstRow="0" w:lastRow="0" w:firstColumn="0" w:lastColumn="0" w:oddVBand="0" w:evenVBand="0" w:oddHBand="0" w:evenHBand="1" w:firstRowFirstColumn="0" w:firstRowLastColumn="0" w:lastRowFirstColumn="0" w:lastRowLastColumn="0"/>
         </w:trPr>
         <w:tc>
           <w:tcPr>
-            <w:cnfStyle w:val="001000000000"/>
+            <w:cnfStyle w:val="001000000000" w:firstRow="0" w:lastRow="0" w:firstColumn="1" w:lastColumn="0" w:oddVBand="0" w:evenVBand="0" w:oddHBand="0" w:evenHBand="0" w:firstRowFirstColumn="0" w:firstRowLastColumn="0" w:lastRowFirstColumn="0" w:lastRowLastColumn="0"/>
             <w:tcW w:w="2040" w:type="dxa"/>
             <w:vAlign w:val="center"/>
           </w:tcPr>
@@ -1978,7 +2267,7 @@
           <w:p>
             <w:pPr>
               <w:jc w:val="center"/>
-              <w:cnfStyle w:val="000000010000"/>
+              <w:cnfStyle w:val="000000010000" w:firstRow="0" w:lastRow="0" w:firstColumn="0" w:lastColumn="0" w:oddVBand="0" w:evenVBand="0" w:oddHBand="0" w:evenHBand="1" w:firstRowFirstColumn="0" w:firstRowLastColumn="0" w:lastRowFirstColumn="0" w:lastRowLastColumn="0"/>
             </w:pPr>
           </w:p>
         </w:tc>
@@ -1991,7 +2280,7 @@
           <w:p>
             <w:pPr>
               <w:jc w:val="center"/>
-              <w:cnfStyle w:val="000000010000"/>
+              <w:cnfStyle w:val="000000010000" w:firstRow="0" w:lastRow="0" w:firstColumn="0" w:lastColumn="0" w:oddVBand="0" w:evenVBand="0" w:oddHBand="0" w:evenHBand="1" w:firstRowFirstColumn="0" w:firstRowLastColumn="0" w:lastRowFirstColumn="0" w:lastRowLastColumn="0"/>
             </w:pPr>
           </w:p>
         </w:tc>
@@ -2002,7 +2291,7 @@
           </w:tcPr>
           <w:p>
             <w:pPr>
-              <w:cnfStyle w:val="000000010000"/>
+              <w:cnfStyle w:val="000000010000" w:firstRow="0" w:lastRow="0" w:firstColumn="0" w:lastColumn="0" w:oddVBand="0" w:evenVBand="0" w:oddHBand="0" w:evenHBand="1" w:firstRowFirstColumn="0" w:firstRowLastColumn="0" w:lastRowFirstColumn="0" w:lastRowLastColumn="0"/>
             </w:pPr>
           </w:p>
         </w:tc>
@@ -2012,7 +2301,7 @@
           </w:tcPr>
           <w:p>
             <w:pPr>
-              <w:cnfStyle w:val="000000010000"/>
+              <w:cnfStyle w:val="000000010000" w:firstRow="0" w:lastRow="0" w:firstColumn="0" w:lastColumn="0" w:oddVBand="0" w:evenVBand="0" w:oddHBand="0" w:evenHBand="1" w:firstRowFirstColumn="0" w:firstRowLastColumn="0" w:lastRowFirstColumn="0" w:lastRowLastColumn="0"/>
             </w:pPr>
           </w:p>
         </w:tc>
@@ -2022,18 +2311,18 @@
           </w:tcPr>
           <w:p>
             <w:pPr>
-              <w:cnfStyle w:val="000000010000"/>
+              <w:cnfStyle w:val="000000010000" w:firstRow="0" w:lastRow="0" w:firstColumn="0" w:lastColumn="0" w:oddVBand="0" w:evenVBand="0" w:oddHBand="0" w:evenHBand="1" w:firstRowFirstColumn="0" w:firstRowLastColumn="0" w:lastRowFirstColumn="0" w:lastRowLastColumn="0"/>
             </w:pPr>
           </w:p>
         </w:tc>
       </w:tr>
       <w:tr>
         <w:trPr>
-          <w:cnfStyle w:val="000000100000"/>
+          <w:cnfStyle w:val="000000100000" w:firstRow="0" w:lastRow="0" w:firstColumn="0" w:lastColumn="0" w:oddVBand="0" w:evenVBand="0" w:oddHBand="1" w:evenHBand="0" w:firstRowFirstColumn="0" w:firstRowLastColumn="0" w:lastRowFirstColumn="0" w:lastRowLastColumn="0"/>
         </w:trPr>
         <w:tc>
           <w:tcPr>
-            <w:cnfStyle w:val="001000000000"/>
+            <w:cnfStyle w:val="001000000000" w:firstRow="0" w:lastRow="0" w:firstColumn="1" w:lastColumn="0" w:oddVBand="0" w:evenVBand="0" w:oddHBand="0" w:evenHBand="0" w:firstRowFirstColumn="0" w:firstRowLastColumn="0" w:lastRowFirstColumn="0" w:lastRowLastColumn="0"/>
             <w:tcW w:w="2040" w:type="dxa"/>
             <w:vAlign w:val="center"/>
           </w:tcPr>
@@ -2051,7 +2340,7 @@
           <w:p>
             <w:pPr>
               <w:jc w:val="center"/>
-              <w:cnfStyle w:val="000000100000"/>
+              <w:cnfStyle w:val="000000100000" w:firstRow="0" w:lastRow="0" w:firstColumn="0" w:lastColumn="0" w:oddVBand="0" w:evenVBand="0" w:oddHBand="1" w:evenHBand="0" w:firstRowFirstColumn="0" w:firstRowLastColumn="0" w:lastRowFirstColumn="0" w:lastRowLastColumn="0"/>
             </w:pPr>
           </w:p>
         </w:tc>
@@ -2064,7 +2353,7 @@
           <w:p>
             <w:pPr>
               <w:jc w:val="center"/>
-              <w:cnfStyle w:val="000000100000"/>
+              <w:cnfStyle w:val="000000100000" w:firstRow="0" w:lastRow="0" w:firstColumn="0" w:lastColumn="0" w:oddVBand="0" w:evenVBand="0" w:oddHBand="1" w:evenHBand="0" w:firstRowFirstColumn="0" w:firstRowLastColumn="0" w:lastRowFirstColumn="0" w:lastRowLastColumn="0"/>
             </w:pPr>
           </w:p>
         </w:tc>
@@ -2075,7 +2364,7 @@
           </w:tcPr>
           <w:p>
             <w:pPr>
-              <w:cnfStyle w:val="000000100000"/>
+              <w:cnfStyle w:val="000000100000" w:firstRow="0" w:lastRow="0" w:firstColumn="0" w:lastColumn="0" w:oddVBand="0" w:evenVBand="0" w:oddHBand="1" w:evenHBand="0" w:firstRowFirstColumn="0" w:firstRowLastColumn="0" w:lastRowFirstColumn="0" w:lastRowLastColumn="0"/>
             </w:pPr>
           </w:p>
         </w:tc>
@@ -2085,7 +2374,7 @@
           </w:tcPr>
           <w:p>
             <w:pPr>
-              <w:cnfStyle w:val="000000100000"/>
+              <w:cnfStyle w:val="000000100000" w:firstRow="0" w:lastRow="0" w:firstColumn="0" w:lastColumn="0" w:oddVBand="0" w:evenVBand="0" w:oddHBand="1" w:evenHBand="0" w:firstRowFirstColumn="0" w:firstRowLastColumn="0" w:lastRowFirstColumn="0" w:lastRowLastColumn="0"/>
             </w:pPr>
           </w:p>
         </w:tc>
@@ -2095,7 +2384,1979 @@
           </w:tcPr>
           <w:p>
             <w:pPr>
-              <w:cnfStyle w:val="000000100000"/>
+              <w:cnfStyle w:val="000000100000" w:firstRow="0" w:lastRow="0" w:firstColumn="0" w:lastColumn="0" w:oddVBand="0" w:evenVBand="0" w:oddHBand="1" w:evenHBand="0" w:firstRowFirstColumn="0" w:firstRowLastColumn="0" w:lastRowFirstColumn="0" w:lastRowLastColumn="0"/>
+            </w:pPr>
+          </w:p>
+        </w:tc>
+      </w:tr>
+      <w:tr>
+        <w:trPr>
+          <w:cnfStyle w:val="000000010000" w:firstRow="0" w:lastRow="0" w:firstColumn="0" w:lastColumn="0" w:oddVBand="0" w:evenVBand="0" w:oddHBand="0" w:evenHBand="1" w:firstRowFirstColumn="0" w:firstRowLastColumn="0" w:lastRowFirstColumn="0" w:lastRowLastColumn="0"/>
+        </w:trPr>
+        <w:tc>
+          <w:tcPr>
+            <w:cnfStyle w:val="001000000000" w:firstRow="0" w:lastRow="0" w:firstColumn="1" w:lastColumn="0" w:oddVBand="0" w:evenVBand="0" w:oddHBand="0" w:evenHBand="0" w:firstRowFirstColumn="0" w:firstRowLastColumn="0" w:lastRowFirstColumn="0" w:lastRowLastColumn="0"/>
+            <w:tcW w:w="2040" w:type="dxa"/>
+            <w:vAlign w:val="center"/>
+          </w:tcPr>
+          <w:p>
+            <w:pPr>
+              <w:jc w:val="center"/>
+            </w:pPr>
+          </w:p>
+        </w:tc>
+        <w:tc>
+          <w:tcPr>
+            <w:tcW w:w="1691" w:type="dxa"/>
+            <w:vAlign w:val="center"/>
+          </w:tcPr>
+          <w:p>
+            <w:pPr>
+              <w:jc w:val="center"/>
+              <w:cnfStyle w:val="000000010000" w:firstRow="0" w:lastRow="0" w:firstColumn="0" w:lastColumn="0" w:oddVBand="0" w:evenVBand="0" w:oddHBand="0" w:evenHBand="1" w:firstRowFirstColumn="0" w:firstRowLastColumn="0" w:lastRowFirstColumn="0" w:lastRowLastColumn="0"/>
+            </w:pPr>
+          </w:p>
+        </w:tc>
+        <w:tc>
+          <w:tcPr>
+            <w:tcW w:w="599" w:type="dxa"/>
+            <w:shd w:val="clear" w:color="auto" w:fill="00B050"/>
+            <w:vAlign w:val="center"/>
+          </w:tcPr>
+          <w:p>
+            <w:pPr>
+              <w:jc w:val="center"/>
+              <w:cnfStyle w:val="000000010000" w:firstRow="0" w:lastRow="0" w:firstColumn="0" w:lastColumn="0" w:oddVBand="0" w:evenVBand="0" w:oddHBand="0" w:evenHBand="1" w:firstRowFirstColumn="0" w:firstRowLastColumn="0" w:lastRowFirstColumn="0" w:lastRowLastColumn="0"/>
+            </w:pPr>
+          </w:p>
+        </w:tc>
+        <w:tc>
+          <w:tcPr>
+            <w:tcW w:w="2584" w:type="dxa"/>
+            <w:vAlign w:val="center"/>
+          </w:tcPr>
+          <w:p>
+            <w:pPr>
+              <w:cnfStyle w:val="000000010000" w:firstRow="0" w:lastRow="0" w:firstColumn="0" w:lastColumn="0" w:oddVBand="0" w:evenVBand="0" w:oddHBand="0" w:evenHBand="1" w:firstRowFirstColumn="0" w:firstRowLastColumn="0" w:lastRowFirstColumn="0" w:lastRowLastColumn="0"/>
+            </w:pPr>
+          </w:p>
+        </w:tc>
+        <w:tc>
+          <w:tcPr>
+            <w:tcW w:w="2059" w:type="dxa"/>
+          </w:tcPr>
+          <w:p>
+            <w:pPr>
+              <w:cnfStyle w:val="000000010000" w:firstRow="0" w:lastRow="0" w:firstColumn="0" w:lastColumn="0" w:oddVBand="0" w:evenVBand="0" w:oddHBand="0" w:evenHBand="1" w:firstRowFirstColumn="0" w:firstRowLastColumn="0" w:lastRowFirstColumn="0" w:lastRowLastColumn="0"/>
+            </w:pPr>
+          </w:p>
+        </w:tc>
+        <w:tc>
+          <w:tcPr>
+            <w:tcW w:w="2295" w:type="dxa"/>
+          </w:tcPr>
+          <w:p>
+            <w:pPr>
+              <w:cnfStyle w:val="000000010000" w:firstRow="0" w:lastRow="0" w:firstColumn="0" w:lastColumn="0" w:oddVBand="0" w:evenVBand="0" w:oddHBand="0" w:evenHBand="1" w:firstRowFirstColumn="0" w:firstRowLastColumn="0" w:lastRowFirstColumn="0" w:lastRowLastColumn="0"/>
+            </w:pPr>
+          </w:p>
+        </w:tc>
+      </w:tr>
+      <w:tr>
+        <w:trPr>
+          <w:cnfStyle w:val="000000100000" w:firstRow="0" w:lastRow="0" w:firstColumn="0" w:lastColumn="0" w:oddVBand="0" w:evenVBand="0" w:oddHBand="1" w:evenHBand="0" w:firstRowFirstColumn="0" w:firstRowLastColumn="0" w:lastRowFirstColumn="0" w:lastRowLastColumn="0"/>
+        </w:trPr>
+        <w:tc>
+          <w:tcPr>
+            <w:cnfStyle w:val="001000000000" w:firstRow="0" w:lastRow="0" w:firstColumn="1" w:lastColumn="0" w:oddVBand="0" w:evenVBand="0" w:oddHBand="0" w:evenHBand="0" w:firstRowFirstColumn="0" w:firstRowLastColumn="0" w:lastRowFirstColumn="0" w:lastRowLastColumn="0"/>
+            <w:tcW w:w="2040" w:type="dxa"/>
+            <w:vMerge w:val="restart"/>
+            <w:vAlign w:val="center"/>
+          </w:tcPr>
+          <w:p>
+            <w:pPr>
+              <w:jc w:val="center"/>
+            </w:pPr>
+            <w:r>
+              <w:t>Profile</w:t>
+            </w:r>
+          </w:p>
+        </w:tc>
+        <w:tc>
+          <w:tcPr>
+            <w:tcW w:w="1691" w:type="dxa"/>
+            <w:vAlign w:val="center"/>
+          </w:tcPr>
+          <w:p>
+            <w:pPr>
+              <w:jc w:val="center"/>
+              <w:cnfStyle w:val="000000100000" w:firstRow="0" w:lastRow="0" w:firstColumn="0" w:lastColumn="0" w:oddVBand="0" w:evenVBand="0" w:oddHBand="1" w:evenHBand="0" w:firstRowFirstColumn="0" w:firstRowLastColumn="0" w:lastRowFirstColumn="0" w:lastRowLastColumn="0"/>
+            </w:pPr>
+            <w:r>
+              <w:t>Retour</w:t>
+            </w:r>
+          </w:p>
+        </w:tc>
+        <w:tc>
+          <w:tcPr>
+            <w:tcW w:w="599" w:type="dxa"/>
+            <w:shd w:val="clear" w:color="auto" w:fill="00B050"/>
+            <w:vAlign w:val="center"/>
+          </w:tcPr>
+          <w:p>
+            <w:pPr>
+              <w:jc w:val="center"/>
+              <w:cnfStyle w:val="000000100000" w:firstRow="0" w:lastRow="0" w:firstColumn="0" w:lastColumn="0" w:oddVBand="0" w:evenVBand="0" w:oddHBand="1" w:evenHBand="0" w:firstRowFirstColumn="0" w:firstRowLastColumn="0" w:lastRowFirstColumn="0" w:lastRowLastColumn="0"/>
+            </w:pPr>
+          </w:p>
+        </w:tc>
+        <w:tc>
+          <w:tcPr>
+            <w:tcW w:w="2584" w:type="dxa"/>
+            <w:vAlign w:val="center"/>
+          </w:tcPr>
+          <w:p>
+            <w:pPr>
+              <w:cnfStyle w:val="000000100000" w:firstRow="0" w:lastRow="0" w:firstColumn="0" w:lastColumn="0" w:oddVBand="0" w:evenVBand="0" w:oddHBand="1" w:evenHBand="0" w:firstRowFirstColumn="0" w:firstRowLastColumn="0" w:lastRowFirstColumn="0" w:lastRowLastColumn="0"/>
+            </w:pPr>
+            <w:r>
+              <w:t>Bouton de retour</w:t>
+            </w:r>
+          </w:p>
+        </w:tc>
+        <w:tc>
+          <w:tcPr>
+            <w:tcW w:w="2059" w:type="dxa"/>
+          </w:tcPr>
+          <w:p>
+            <w:pPr>
+              <w:cnfStyle w:val="000000100000" w:firstRow="0" w:lastRow="0" w:firstColumn="0" w:lastColumn="0" w:oddVBand="0" w:evenVBand="0" w:oddHBand="1" w:evenHBand="0" w:firstRowFirstColumn="0" w:firstRowLastColumn="0" w:lastRowFirstColumn="0" w:lastRowLastColumn="0"/>
+            </w:pPr>
+            <w:r>
+              <w:t xml:space="preserve">Cliquer </w:t>
+            </w:r>
+          </w:p>
+        </w:tc>
+        <w:tc>
+          <w:tcPr>
+            <w:tcW w:w="2295" w:type="dxa"/>
+          </w:tcPr>
+          <w:p>
+            <w:pPr>
+              <w:cnfStyle w:val="000000100000" w:firstRow="0" w:lastRow="0" w:firstColumn="0" w:lastColumn="0" w:oddVBand="0" w:evenVBand="0" w:oddHBand="1" w:evenHBand="0" w:firstRowFirstColumn="0" w:firstRowLastColumn="0" w:lastRowFirstColumn="0" w:lastRowLastColumn="0"/>
+            </w:pPr>
+            <w:r>
+              <w:t xml:space="preserve">Ramène à </w:t>
+            </w:r>
+            <w:proofErr w:type="spellStart"/>
+            <w:r>
+              <w:t>l’activity</w:t>
+            </w:r>
+            <w:proofErr w:type="spellEnd"/>
+            <w:r>
+              <w:t xml:space="preserve"> </w:t>
+            </w:r>
+            <w:proofErr w:type="spellStart"/>
+            <w:r>
+              <w:t>run</w:t>
+            </w:r>
+            <w:proofErr w:type="spellEnd"/>
+          </w:p>
+        </w:tc>
+      </w:tr>
+      <w:tr>
+        <w:trPr>
+          <w:cnfStyle w:val="000000010000" w:firstRow="0" w:lastRow="0" w:firstColumn="0" w:lastColumn="0" w:oddVBand="0" w:evenVBand="0" w:oddHBand="0" w:evenHBand="1" w:firstRowFirstColumn="0" w:firstRowLastColumn="0" w:lastRowFirstColumn="0" w:lastRowLastColumn="0"/>
+        </w:trPr>
+        <w:tc>
+          <w:tcPr>
+            <w:cnfStyle w:val="001000000000" w:firstRow="0" w:lastRow="0" w:firstColumn="1" w:lastColumn="0" w:oddVBand="0" w:evenVBand="0" w:oddHBand="0" w:evenHBand="0" w:firstRowFirstColumn="0" w:firstRowLastColumn="0" w:lastRowFirstColumn="0" w:lastRowLastColumn="0"/>
+            <w:tcW w:w="2040" w:type="dxa"/>
+            <w:vMerge/>
+            <w:vAlign w:val="center"/>
+          </w:tcPr>
+          <w:p>
+            <w:pPr>
+              <w:jc w:val="center"/>
+            </w:pPr>
+          </w:p>
+        </w:tc>
+        <w:tc>
+          <w:tcPr>
+            <w:tcW w:w="1691" w:type="dxa"/>
+            <w:vMerge w:val="restart"/>
+            <w:vAlign w:val="center"/>
+          </w:tcPr>
+          <w:p>
+            <w:pPr>
+              <w:jc w:val="center"/>
+              <w:cnfStyle w:val="000000010000" w:firstRow="0" w:lastRow="0" w:firstColumn="0" w:lastColumn="0" w:oddVBand="0" w:evenVBand="0" w:oddHBand="0" w:evenHBand="1" w:firstRowFirstColumn="0" w:firstRowLastColumn="0" w:lastRowFirstColumn="0" w:lastRowLastColumn="0"/>
+            </w:pPr>
+            <w:r>
+              <w:t>Sauvegarder</w:t>
+            </w:r>
+          </w:p>
+        </w:tc>
+        <w:tc>
+          <w:tcPr>
+            <w:tcW w:w="599" w:type="dxa"/>
+            <w:shd w:val="clear" w:color="auto" w:fill="00B050"/>
+            <w:vAlign w:val="center"/>
+          </w:tcPr>
+          <w:p>
+            <w:pPr>
+              <w:jc w:val="center"/>
+              <w:cnfStyle w:val="000000010000" w:firstRow="0" w:lastRow="0" w:firstColumn="0" w:lastColumn="0" w:oddVBand="0" w:evenVBand="0" w:oddHBand="0" w:evenHBand="1" w:firstRowFirstColumn="0" w:firstRowLastColumn="0" w:lastRowFirstColumn="0" w:lastRowLastColumn="0"/>
+            </w:pPr>
+          </w:p>
+        </w:tc>
+        <w:tc>
+          <w:tcPr>
+            <w:tcW w:w="2584" w:type="dxa"/>
+            <w:vMerge w:val="restart"/>
+            <w:vAlign w:val="center"/>
+          </w:tcPr>
+          <w:p>
+            <w:pPr>
+              <w:cnfStyle w:val="000000010000" w:firstRow="0" w:lastRow="0" w:firstColumn="0" w:lastColumn="0" w:oddVBand="0" w:evenVBand="0" w:oddHBand="0" w:evenHBand="1" w:firstRowFirstColumn="0" w:firstRowLastColumn="0" w:lastRowFirstColumn="0" w:lastRowLastColumn="0"/>
+            </w:pPr>
+            <w:r>
+              <w:t>Bouton de sauvegarde</w:t>
+            </w:r>
+          </w:p>
+        </w:tc>
+        <w:tc>
+          <w:tcPr>
+            <w:tcW w:w="2059" w:type="dxa"/>
+          </w:tcPr>
+          <w:p>
+            <w:pPr>
+              <w:cnfStyle w:val="000000010000" w:firstRow="0" w:lastRow="0" w:firstColumn="0" w:lastColumn="0" w:oddVBand="0" w:evenVBand="0" w:oddHBand="0" w:evenHBand="1" w:firstRowFirstColumn="0" w:firstRowLastColumn="0" w:lastRowFirstColumn="0" w:lastRowLastColumn="0"/>
+            </w:pPr>
+            <w:r>
+              <w:t>Cliquer avec les champs bien remplie</w:t>
+            </w:r>
+          </w:p>
+        </w:tc>
+        <w:tc>
+          <w:tcPr>
+            <w:tcW w:w="2295" w:type="dxa"/>
+          </w:tcPr>
+          <w:p>
+            <w:pPr>
+              <w:cnfStyle w:val="000000010000" w:firstRow="0" w:lastRow="0" w:firstColumn="0" w:lastColumn="0" w:oddVBand="0" w:evenVBand="0" w:oddHBand="0" w:evenHBand="1" w:firstRowFirstColumn="0" w:firstRowLastColumn="0" w:lastRowFirstColumn="0" w:lastRowLastColumn="0"/>
+            </w:pPr>
+            <w:r>
+              <w:t>Sauvegarde les informations dans le profil et affiche un toast de réussite</w:t>
+            </w:r>
+          </w:p>
+        </w:tc>
+      </w:tr>
+      <w:tr>
+        <w:trPr>
+          <w:cnfStyle w:val="000000100000" w:firstRow="0" w:lastRow="0" w:firstColumn="0" w:lastColumn="0" w:oddVBand="0" w:evenVBand="0" w:oddHBand="1" w:evenHBand="0" w:firstRowFirstColumn="0" w:firstRowLastColumn="0" w:lastRowFirstColumn="0" w:lastRowLastColumn="0"/>
+        </w:trPr>
+        <w:tc>
+          <w:tcPr>
+            <w:cnfStyle w:val="001000000000" w:firstRow="0" w:lastRow="0" w:firstColumn="1" w:lastColumn="0" w:oddVBand="0" w:evenVBand="0" w:oddHBand="0" w:evenHBand="0" w:firstRowFirstColumn="0" w:firstRowLastColumn="0" w:lastRowFirstColumn="0" w:lastRowLastColumn="0"/>
+            <w:tcW w:w="2040" w:type="dxa"/>
+            <w:vMerge/>
+            <w:vAlign w:val="center"/>
+          </w:tcPr>
+          <w:p>
+            <w:pPr>
+              <w:jc w:val="center"/>
+            </w:pPr>
+          </w:p>
+        </w:tc>
+        <w:tc>
+          <w:tcPr>
+            <w:tcW w:w="1691" w:type="dxa"/>
+            <w:vMerge/>
+            <w:vAlign w:val="center"/>
+          </w:tcPr>
+          <w:p>
+            <w:pPr>
+              <w:jc w:val="center"/>
+              <w:cnfStyle w:val="000000100000" w:firstRow="0" w:lastRow="0" w:firstColumn="0" w:lastColumn="0" w:oddVBand="0" w:evenVBand="0" w:oddHBand="1" w:evenHBand="0" w:firstRowFirstColumn="0" w:firstRowLastColumn="0" w:lastRowFirstColumn="0" w:lastRowLastColumn="0"/>
+            </w:pPr>
+          </w:p>
+        </w:tc>
+        <w:tc>
+          <w:tcPr>
+            <w:tcW w:w="599" w:type="dxa"/>
+            <w:shd w:val="clear" w:color="auto" w:fill="00B050"/>
+            <w:vAlign w:val="center"/>
+          </w:tcPr>
+          <w:p>
+            <w:pPr>
+              <w:jc w:val="center"/>
+              <w:cnfStyle w:val="000000100000" w:firstRow="0" w:lastRow="0" w:firstColumn="0" w:lastColumn="0" w:oddVBand="0" w:evenVBand="0" w:oddHBand="1" w:evenHBand="0" w:firstRowFirstColumn="0" w:firstRowLastColumn="0" w:lastRowFirstColumn="0" w:lastRowLastColumn="0"/>
+            </w:pPr>
+          </w:p>
+        </w:tc>
+        <w:tc>
+          <w:tcPr>
+            <w:tcW w:w="2584" w:type="dxa"/>
+            <w:vMerge/>
+            <w:vAlign w:val="center"/>
+          </w:tcPr>
+          <w:p>
+            <w:pPr>
+              <w:cnfStyle w:val="000000100000" w:firstRow="0" w:lastRow="0" w:firstColumn="0" w:lastColumn="0" w:oddVBand="0" w:evenVBand="0" w:oddHBand="1" w:evenHBand="0" w:firstRowFirstColumn="0" w:firstRowLastColumn="0" w:lastRowFirstColumn="0" w:lastRowLastColumn="0"/>
+            </w:pPr>
+          </w:p>
+        </w:tc>
+        <w:tc>
+          <w:tcPr>
+            <w:tcW w:w="2059" w:type="dxa"/>
+          </w:tcPr>
+          <w:p>
+            <w:pPr>
+              <w:cnfStyle w:val="000000100000" w:firstRow="0" w:lastRow="0" w:firstColumn="0" w:lastColumn="0" w:oddVBand="0" w:evenVBand="0" w:oddHBand="1" w:evenHBand="0" w:firstRowFirstColumn="0" w:firstRowLastColumn="0" w:lastRowFirstColumn="0" w:lastRowLastColumn="0"/>
+            </w:pPr>
+            <w:r>
+              <w:t xml:space="preserve">Cliquer avec </w:t>
+            </w:r>
+            <w:r>
+              <w:t>des erreurs dans les champs</w:t>
+            </w:r>
+          </w:p>
+        </w:tc>
+        <w:tc>
+          <w:tcPr>
+            <w:tcW w:w="2295" w:type="dxa"/>
+          </w:tcPr>
+          <w:p>
+            <w:pPr>
+              <w:cnfStyle w:val="000000100000" w:firstRow="0" w:lastRow="0" w:firstColumn="0" w:lastColumn="0" w:oddVBand="0" w:evenVBand="0" w:oddHBand="1" w:evenHBand="0" w:firstRowFirstColumn="0" w:firstRowLastColumn="0" w:lastRowFirstColumn="0" w:lastRowLastColumn="0"/>
+            </w:pPr>
+            <w:r>
+              <w:t>affiche un toast d</w:t>
+            </w:r>
+            <w:r>
+              <w:t>’échec</w:t>
+            </w:r>
+          </w:p>
+        </w:tc>
+      </w:tr>
+      <w:tr>
+        <w:trPr>
+          <w:cnfStyle w:val="000000010000" w:firstRow="0" w:lastRow="0" w:firstColumn="0" w:lastColumn="0" w:oddVBand="0" w:evenVBand="0" w:oddHBand="0" w:evenHBand="1" w:firstRowFirstColumn="0" w:firstRowLastColumn="0" w:lastRowFirstColumn="0" w:lastRowLastColumn="0"/>
+        </w:trPr>
+        <w:tc>
+          <w:tcPr>
+            <w:cnfStyle w:val="001000000000" w:firstRow="0" w:lastRow="0" w:firstColumn="1" w:lastColumn="0" w:oddVBand="0" w:evenVBand="0" w:oddHBand="0" w:evenHBand="0" w:firstRowFirstColumn="0" w:firstRowLastColumn="0" w:lastRowFirstColumn="0" w:lastRowLastColumn="0"/>
+            <w:tcW w:w="2040" w:type="dxa"/>
+            <w:vMerge w:val="restart"/>
+            <w:vAlign w:val="center"/>
+          </w:tcPr>
+          <w:p>
+            <w:pPr>
+              <w:jc w:val="center"/>
+            </w:pPr>
+            <w:proofErr w:type="spellStart"/>
+            <w:r>
+              <w:t>Statistics</w:t>
+            </w:r>
+            <w:proofErr w:type="spellEnd"/>
+          </w:p>
+        </w:tc>
+        <w:tc>
+          <w:tcPr>
+            <w:tcW w:w="1691" w:type="dxa"/>
+            <w:vAlign w:val="center"/>
+          </w:tcPr>
+          <w:p>
+            <w:pPr>
+              <w:jc w:val="center"/>
+              <w:cnfStyle w:val="000000010000" w:firstRow="0" w:lastRow="0" w:firstColumn="0" w:lastColumn="0" w:oddVBand="0" w:evenVBand="0" w:oddHBand="0" w:evenHBand="1" w:firstRowFirstColumn="0" w:firstRowLastColumn="0" w:lastRowFirstColumn="0" w:lastRowLastColumn="0"/>
+            </w:pPr>
+            <w:r>
+              <w:t>Retour</w:t>
+            </w:r>
+          </w:p>
+        </w:tc>
+        <w:tc>
+          <w:tcPr>
+            <w:tcW w:w="599" w:type="dxa"/>
+            <w:shd w:val="clear" w:color="auto" w:fill="00B050"/>
+            <w:vAlign w:val="center"/>
+          </w:tcPr>
+          <w:p>
+            <w:pPr>
+              <w:jc w:val="center"/>
+              <w:cnfStyle w:val="000000010000" w:firstRow="0" w:lastRow="0" w:firstColumn="0" w:lastColumn="0" w:oddVBand="0" w:evenVBand="0" w:oddHBand="0" w:evenHBand="1" w:firstRowFirstColumn="0" w:firstRowLastColumn="0" w:lastRowFirstColumn="0" w:lastRowLastColumn="0"/>
+            </w:pPr>
+          </w:p>
+        </w:tc>
+        <w:tc>
+          <w:tcPr>
+            <w:tcW w:w="2584" w:type="dxa"/>
+            <w:vAlign w:val="center"/>
+          </w:tcPr>
+          <w:p>
+            <w:pPr>
+              <w:cnfStyle w:val="000000010000" w:firstRow="0" w:lastRow="0" w:firstColumn="0" w:lastColumn="0" w:oddVBand="0" w:evenVBand="0" w:oddHBand="0" w:evenHBand="1" w:firstRowFirstColumn="0" w:firstRowLastColumn="0" w:lastRowFirstColumn="0" w:lastRowLastColumn="0"/>
+            </w:pPr>
+            <w:r>
+              <w:t>Bouton de retour</w:t>
+            </w:r>
+          </w:p>
+        </w:tc>
+        <w:tc>
+          <w:tcPr>
+            <w:tcW w:w="2059" w:type="dxa"/>
+          </w:tcPr>
+          <w:p>
+            <w:pPr>
+              <w:cnfStyle w:val="000000010000" w:firstRow="0" w:lastRow="0" w:firstColumn="0" w:lastColumn="0" w:oddVBand="0" w:evenVBand="0" w:oddHBand="0" w:evenHBand="1" w:firstRowFirstColumn="0" w:firstRowLastColumn="0" w:lastRowFirstColumn="0" w:lastRowLastColumn="0"/>
+            </w:pPr>
+            <w:r>
+              <w:t xml:space="preserve">Cliquer </w:t>
+            </w:r>
+          </w:p>
+        </w:tc>
+        <w:tc>
+          <w:tcPr>
+            <w:tcW w:w="2295" w:type="dxa"/>
+          </w:tcPr>
+          <w:p>
+            <w:pPr>
+              <w:cnfStyle w:val="000000010000" w:firstRow="0" w:lastRow="0" w:firstColumn="0" w:lastColumn="0" w:oddVBand="0" w:evenVBand="0" w:oddHBand="0" w:evenHBand="1" w:firstRowFirstColumn="0" w:firstRowLastColumn="0" w:lastRowFirstColumn="0" w:lastRowLastColumn="0"/>
+            </w:pPr>
+            <w:r>
+              <w:t xml:space="preserve">Ramène à </w:t>
+            </w:r>
+            <w:proofErr w:type="spellStart"/>
+            <w:r>
+              <w:t>l’activity</w:t>
+            </w:r>
+            <w:proofErr w:type="spellEnd"/>
+            <w:r>
+              <w:t xml:space="preserve"> </w:t>
+            </w:r>
+            <w:proofErr w:type="spellStart"/>
+            <w:r>
+              <w:t>run</w:t>
+            </w:r>
+            <w:proofErr w:type="spellEnd"/>
+          </w:p>
+        </w:tc>
+      </w:tr>
+      <w:tr>
+        <w:trPr>
+          <w:cnfStyle w:val="000000100000" w:firstRow="0" w:lastRow="0" w:firstColumn="0" w:lastColumn="0" w:oddVBand="0" w:evenVBand="0" w:oddHBand="1" w:evenHBand="0" w:firstRowFirstColumn="0" w:firstRowLastColumn="0" w:lastRowFirstColumn="0" w:lastRowLastColumn="0"/>
+        </w:trPr>
+        <w:tc>
+          <w:tcPr>
+            <w:cnfStyle w:val="001000000000" w:firstRow="0" w:lastRow="0" w:firstColumn="1" w:lastColumn="0" w:oddVBand="0" w:evenVBand="0" w:oddHBand="0" w:evenHBand="0" w:firstRowFirstColumn="0" w:firstRowLastColumn="0" w:lastRowFirstColumn="0" w:lastRowLastColumn="0"/>
+            <w:tcW w:w="2040" w:type="dxa"/>
+            <w:vMerge/>
+            <w:vAlign w:val="center"/>
+          </w:tcPr>
+          <w:p>
+            <w:pPr>
+              <w:jc w:val="center"/>
+            </w:pPr>
+          </w:p>
+        </w:tc>
+        <w:tc>
+          <w:tcPr>
+            <w:tcW w:w="1691" w:type="dxa"/>
+            <w:vAlign w:val="center"/>
+          </w:tcPr>
+          <w:p>
+            <w:pPr>
+              <w:jc w:val="center"/>
+              <w:cnfStyle w:val="000000100000" w:firstRow="0" w:lastRow="0" w:firstColumn="0" w:lastColumn="0" w:oddVBand="0" w:evenVBand="0" w:oddHBand="1" w:evenHBand="0" w:firstRowFirstColumn="0" w:firstRowLastColumn="0" w:lastRowFirstColumn="0" w:lastRowLastColumn="0"/>
+            </w:pPr>
+            <w:r>
+              <w:t>Changer de tabulation</w:t>
+            </w:r>
+          </w:p>
+        </w:tc>
+        <w:tc>
+          <w:tcPr>
+            <w:tcW w:w="599" w:type="dxa"/>
+            <w:shd w:val="clear" w:color="auto" w:fill="00B050"/>
+            <w:vAlign w:val="center"/>
+          </w:tcPr>
+          <w:p>
+            <w:pPr>
+              <w:jc w:val="center"/>
+              <w:cnfStyle w:val="000000100000" w:firstRow="0" w:lastRow="0" w:firstColumn="0" w:lastColumn="0" w:oddVBand="0" w:evenVBand="0" w:oddHBand="1" w:evenHBand="0" w:firstRowFirstColumn="0" w:firstRowLastColumn="0" w:lastRowFirstColumn="0" w:lastRowLastColumn="0"/>
+            </w:pPr>
+          </w:p>
+        </w:tc>
+        <w:tc>
+          <w:tcPr>
+            <w:tcW w:w="2584" w:type="dxa"/>
+            <w:vAlign w:val="center"/>
+          </w:tcPr>
+          <w:p>
+            <w:pPr>
+              <w:cnfStyle w:val="000000100000" w:firstRow="0" w:lastRow="0" w:firstColumn="0" w:lastColumn="0" w:oddVBand="0" w:evenVBand="0" w:oddHBand="1" w:evenHBand="0" w:firstRowFirstColumn="0" w:firstRowLastColumn="0" w:lastRowFirstColumn="0" w:lastRowLastColumn="0"/>
+            </w:pPr>
+            <w:r>
+              <w:t xml:space="preserve">Tab </w:t>
+            </w:r>
+            <w:proofErr w:type="spellStart"/>
+            <w:r>
+              <w:t>layout</w:t>
+            </w:r>
+            <w:proofErr w:type="spellEnd"/>
+            <w:r>
+              <w:t>/</w:t>
+            </w:r>
+            <w:proofErr w:type="spellStart"/>
+            <w:r>
+              <w:t>view</w:t>
+            </w:r>
+            <w:proofErr w:type="spellEnd"/>
+            <w:r>
+              <w:t xml:space="preserve"> pager</w:t>
+            </w:r>
+          </w:p>
+        </w:tc>
+        <w:tc>
+          <w:tcPr>
+            <w:tcW w:w="2059" w:type="dxa"/>
+          </w:tcPr>
+          <w:p>
+            <w:pPr>
+              <w:cnfStyle w:val="000000100000" w:firstRow="0" w:lastRow="0" w:firstColumn="0" w:lastColumn="0" w:oddVBand="0" w:evenVBand="0" w:oddHBand="1" w:evenHBand="0" w:firstRowFirstColumn="0" w:firstRowLastColumn="0" w:lastRowFirstColumn="0" w:lastRowLastColumn="0"/>
+            </w:pPr>
+            <w:r>
+              <w:t>Cliquer sur une autre tabulation, ou « </w:t>
+            </w:r>
+            <w:proofErr w:type="spellStart"/>
+            <w:r>
+              <w:t>dragger</w:t>
+            </w:r>
+            <w:proofErr w:type="spellEnd"/>
+            <w:r>
+              <w:t> » le fragment vers la droite/gauche</w:t>
+            </w:r>
+          </w:p>
+        </w:tc>
+        <w:tc>
+          <w:tcPr>
+            <w:tcW w:w="2295" w:type="dxa"/>
+          </w:tcPr>
+          <w:p>
+            <w:pPr>
+              <w:cnfStyle w:val="000000100000" w:firstRow="0" w:lastRow="0" w:firstColumn="0" w:lastColumn="0" w:oddVBand="0" w:evenVBand="0" w:oddHBand="1" w:evenHBand="0" w:firstRowFirstColumn="0" w:firstRowLastColumn="0" w:lastRowFirstColumn="0" w:lastRowLastColumn="0"/>
+            </w:pPr>
+            <w:r>
+              <w:t>Change le fragment actif</w:t>
+            </w:r>
+          </w:p>
+        </w:tc>
+      </w:tr>
+      <w:tr>
+        <w:trPr>
+          <w:cnfStyle w:val="000000010000" w:firstRow="0" w:lastRow="0" w:firstColumn="0" w:lastColumn="0" w:oddVBand="0" w:evenVBand="0" w:oddHBand="0" w:evenHBand="1" w:firstRowFirstColumn="0" w:firstRowLastColumn="0" w:lastRowFirstColumn="0" w:lastRowLastColumn="0"/>
+        </w:trPr>
+        <w:tc>
+          <w:tcPr>
+            <w:cnfStyle w:val="001000000000" w:firstRow="0" w:lastRow="0" w:firstColumn="1" w:lastColumn="0" w:oddVBand="0" w:evenVBand="0" w:oddHBand="0" w:evenHBand="0" w:firstRowFirstColumn="0" w:firstRowLastColumn="0" w:lastRowFirstColumn="0" w:lastRowLastColumn="0"/>
+            <w:tcW w:w="2040" w:type="dxa"/>
+            <w:vMerge/>
+            <w:vAlign w:val="center"/>
+          </w:tcPr>
+          <w:p>
+            <w:pPr>
+              <w:jc w:val="center"/>
+            </w:pPr>
+          </w:p>
+        </w:tc>
+        <w:tc>
+          <w:tcPr>
+            <w:tcW w:w="1691" w:type="dxa"/>
+            <w:vAlign w:val="center"/>
+          </w:tcPr>
+          <w:p>
+            <w:pPr>
+              <w:jc w:val="center"/>
+              <w:cnfStyle w:val="000000010000" w:firstRow="0" w:lastRow="0" w:firstColumn="0" w:lastColumn="0" w:oddVBand="0" w:evenVBand="0" w:oddHBand="0" w:evenHBand="1" w:firstRowFirstColumn="0" w:firstRowLastColumn="0" w:lastRowFirstColumn="0" w:lastRowLastColumn="0"/>
+            </w:pPr>
+            <w:r>
+              <w:t>Choisir un trajet</w:t>
+            </w:r>
+          </w:p>
+        </w:tc>
+        <w:tc>
+          <w:tcPr>
+            <w:tcW w:w="599" w:type="dxa"/>
+            <w:shd w:val="clear" w:color="auto" w:fill="00B050"/>
+            <w:vAlign w:val="center"/>
+          </w:tcPr>
+          <w:p>
+            <w:pPr>
+              <w:jc w:val="center"/>
+              <w:cnfStyle w:val="000000010000" w:firstRow="0" w:lastRow="0" w:firstColumn="0" w:lastColumn="0" w:oddVBand="0" w:evenVBand="0" w:oddHBand="0" w:evenHBand="1" w:firstRowFirstColumn="0" w:firstRowLastColumn="0" w:lastRowFirstColumn="0" w:lastRowLastColumn="0"/>
+            </w:pPr>
+          </w:p>
+        </w:tc>
+        <w:tc>
+          <w:tcPr>
+            <w:tcW w:w="2584" w:type="dxa"/>
+            <w:vAlign w:val="center"/>
+          </w:tcPr>
+          <w:p>
+            <w:pPr>
+              <w:cnfStyle w:val="000000010000" w:firstRow="0" w:lastRow="0" w:firstColumn="0" w:lastColumn="0" w:oddVBand="0" w:evenVBand="0" w:oddHBand="0" w:evenHBand="1" w:firstRowFirstColumn="0" w:firstRowLastColumn="0" w:lastRowFirstColumn="0" w:lastRowLastColumn="0"/>
+            </w:pPr>
+            <w:r>
+              <w:t xml:space="preserve">List </w:t>
+            </w:r>
+            <w:proofErr w:type="spellStart"/>
+            <w:r>
+              <w:t>view</w:t>
+            </w:r>
+            <w:proofErr w:type="spellEnd"/>
+            <w:r>
+              <w:t xml:space="preserve"> de trajets</w:t>
+            </w:r>
+          </w:p>
+        </w:tc>
+        <w:tc>
+          <w:tcPr>
+            <w:tcW w:w="2059" w:type="dxa"/>
+          </w:tcPr>
+          <w:p>
+            <w:pPr>
+              <w:cnfStyle w:val="000000010000" w:firstRow="0" w:lastRow="0" w:firstColumn="0" w:lastColumn="0" w:oddVBand="0" w:evenVBand="0" w:oddHBand="0" w:evenHBand="1" w:firstRowFirstColumn="0" w:firstRowLastColumn="0" w:lastRowFirstColumn="0" w:lastRowLastColumn="0"/>
+            </w:pPr>
+            <w:r>
+              <w:t>Cliquer</w:t>
+            </w:r>
+          </w:p>
+        </w:tc>
+        <w:tc>
+          <w:tcPr>
+            <w:tcW w:w="2295" w:type="dxa"/>
+          </w:tcPr>
+          <w:p>
+            <w:pPr>
+              <w:cnfStyle w:val="000000010000" w:firstRow="0" w:lastRow="0" w:firstColumn="0" w:lastColumn="0" w:oddVBand="0" w:evenVBand="0" w:oddHBand="0" w:evenHBand="1" w:firstRowFirstColumn="0" w:firstRowLastColumn="0" w:lastRowFirstColumn="0" w:lastRowLastColumn="0"/>
+            </w:pPr>
+            <w:r>
+              <w:t xml:space="preserve">Ouvre </w:t>
+            </w:r>
+            <w:proofErr w:type="spellStart"/>
+            <w:r>
+              <w:t>l’activity</w:t>
+            </w:r>
+            <w:proofErr w:type="spellEnd"/>
+            <w:r>
+              <w:t xml:space="preserve"> de détails de trajet</w:t>
+            </w:r>
+          </w:p>
+        </w:tc>
+      </w:tr>
+      <w:tr>
+        <w:trPr>
+          <w:cnfStyle w:val="000000100000" w:firstRow="0" w:lastRow="0" w:firstColumn="0" w:lastColumn="0" w:oddVBand="0" w:evenVBand="0" w:oddHBand="1" w:evenHBand="0" w:firstRowFirstColumn="0" w:firstRowLastColumn="0" w:lastRowFirstColumn="0" w:lastRowLastColumn="0"/>
+        </w:trPr>
+        <w:tc>
+          <w:tcPr>
+            <w:cnfStyle w:val="001000000000" w:firstRow="0" w:lastRow="0" w:firstColumn="1" w:lastColumn="0" w:oddVBand="0" w:evenVBand="0" w:oddHBand="0" w:evenHBand="0" w:firstRowFirstColumn="0" w:firstRowLastColumn="0" w:lastRowFirstColumn="0" w:lastRowLastColumn="0"/>
+            <w:tcW w:w="2040" w:type="dxa"/>
+            <w:vMerge w:val="restart"/>
+            <w:vAlign w:val="center"/>
+          </w:tcPr>
+          <w:p>
+            <w:pPr>
+              <w:jc w:val="center"/>
+            </w:pPr>
+            <w:r>
+              <w:t xml:space="preserve">Path </w:t>
+            </w:r>
+            <w:proofErr w:type="spellStart"/>
+            <w:r>
+              <w:t>detail</w:t>
+            </w:r>
+            <w:proofErr w:type="spellEnd"/>
+          </w:p>
+        </w:tc>
+        <w:tc>
+          <w:tcPr>
+            <w:tcW w:w="1691" w:type="dxa"/>
+            <w:vAlign w:val="center"/>
+          </w:tcPr>
+          <w:p>
+            <w:pPr>
+              <w:jc w:val="center"/>
+              <w:cnfStyle w:val="000000100000" w:firstRow="0" w:lastRow="0" w:firstColumn="0" w:lastColumn="0" w:oddVBand="0" w:evenVBand="0" w:oddHBand="1" w:evenHBand="0" w:firstRowFirstColumn="0" w:firstRowLastColumn="0" w:lastRowFirstColumn="0" w:lastRowLastColumn="0"/>
+            </w:pPr>
+            <w:r>
+              <w:t>Retour</w:t>
+            </w:r>
+          </w:p>
+        </w:tc>
+        <w:tc>
+          <w:tcPr>
+            <w:tcW w:w="599" w:type="dxa"/>
+            <w:shd w:val="clear" w:color="auto" w:fill="00B050"/>
+            <w:vAlign w:val="center"/>
+          </w:tcPr>
+          <w:p>
+            <w:pPr>
+              <w:jc w:val="center"/>
+              <w:cnfStyle w:val="000000100000" w:firstRow="0" w:lastRow="0" w:firstColumn="0" w:lastColumn="0" w:oddVBand="0" w:evenVBand="0" w:oddHBand="1" w:evenHBand="0" w:firstRowFirstColumn="0" w:firstRowLastColumn="0" w:lastRowFirstColumn="0" w:lastRowLastColumn="0"/>
+            </w:pPr>
+          </w:p>
+        </w:tc>
+        <w:tc>
+          <w:tcPr>
+            <w:tcW w:w="2584" w:type="dxa"/>
+            <w:vAlign w:val="center"/>
+          </w:tcPr>
+          <w:p>
+            <w:pPr>
+              <w:cnfStyle w:val="000000100000" w:firstRow="0" w:lastRow="0" w:firstColumn="0" w:lastColumn="0" w:oddVBand="0" w:evenVBand="0" w:oddHBand="1" w:evenHBand="0" w:firstRowFirstColumn="0" w:firstRowLastColumn="0" w:lastRowFirstColumn="0" w:lastRowLastColumn="0"/>
+            </w:pPr>
+            <w:r>
+              <w:t>Bouton de retour</w:t>
+            </w:r>
+          </w:p>
+        </w:tc>
+        <w:tc>
+          <w:tcPr>
+            <w:tcW w:w="2059" w:type="dxa"/>
+          </w:tcPr>
+          <w:p>
+            <w:pPr>
+              <w:cnfStyle w:val="000000100000" w:firstRow="0" w:lastRow="0" w:firstColumn="0" w:lastColumn="0" w:oddVBand="0" w:evenVBand="0" w:oddHBand="1" w:evenHBand="0" w:firstRowFirstColumn="0" w:firstRowLastColumn="0" w:lastRowFirstColumn="0" w:lastRowLastColumn="0"/>
+            </w:pPr>
+            <w:r>
+              <w:t xml:space="preserve">Cliquer </w:t>
+            </w:r>
+          </w:p>
+        </w:tc>
+        <w:tc>
+          <w:tcPr>
+            <w:tcW w:w="2295" w:type="dxa"/>
+          </w:tcPr>
+          <w:p>
+            <w:pPr>
+              <w:cnfStyle w:val="000000100000" w:firstRow="0" w:lastRow="0" w:firstColumn="0" w:lastColumn="0" w:oddVBand="0" w:evenVBand="0" w:oddHBand="1" w:evenHBand="0" w:firstRowFirstColumn="0" w:firstRowLastColumn="0" w:lastRowFirstColumn="0" w:lastRowLastColumn="0"/>
+            </w:pPr>
+            <w:r>
+              <w:t xml:space="preserve">Ramène à </w:t>
+            </w:r>
+            <w:proofErr w:type="spellStart"/>
+            <w:r>
+              <w:t>l’activity</w:t>
+            </w:r>
+            <w:proofErr w:type="spellEnd"/>
+            <w:r>
+              <w:t xml:space="preserve"> </w:t>
+            </w:r>
+            <w:proofErr w:type="spellStart"/>
+            <w:r>
+              <w:t>statistics</w:t>
+            </w:r>
+            <w:proofErr w:type="spellEnd"/>
+            <w:r>
+              <w:t xml:space="preserve"> dans le tab de trajets</w:t>
+            </w:r>
+          </w:p>
+        </w:tc>
+      </w:tr>
+      <w:tr>
+        <w:trPr>
+          <w:cnfStyle w:val="000000010000" w:firstRow="0" w:lastRow="0" w:firstColumn="0" w:lastColumn="0" w:oddVBand="0" w:evenVBand="0" w:oddHBand="0" w:evenHBand="1" w:firstRowFirstColumn="0" w:firstRowLastColumn="0" w:lastRowFirstColumn="0" w:lastRowLastColumn="0"/>
+        </w:trPr>
+        <w:tc>
+          <w:tcPr>
+            <w:cnfStyle w:val="001000000000" w:firstRow="0" w:lastRow="0" w:firstColumn="1" w:lastColumn="0" w:oddVBand="0" w:evenVBand="0" w:oddHBand="0" w:evenHBand="0" w:firstRowFirstColumn="0" w:firstRowLastColumn="0" w:lastRowFirstColumn="0" w:lastRowLastColumn="0"/>
+            <w:tcW w:w="2040" w:type="dxa"/>
+            <w:vMerge/>
+            <w:vAlign w:val="center"/>
+          </w:tcPr>
+          <w:p>
+            <w:pPr>
+              <w:jc w:val="center"/>
+            </w:pPr>
+          </w:p>
+        </w:tc>
+        <w:tc>
+          <w:tcPr>
+            <w:tcW w:w="1691" w:type="dxa"/>
+            <w:vAlign w:val="center"/>
+          </w:tcPr>
+          <w:p>
+            <w:pPr>
+              <w:jc w:val="center"/>
+              <w:cnfStyle w:val="000000010000" w:firstRow="0" w:lastRow="0" w:firstColumn="0" w:lastColumn="0" w:oddVBand="0" w:evenVBand="0" w:oddHBand="0" w:evenHBand="1" w:firstRowFirstColumn="0" w:firstRowLastColumn="0" w:lastRowFirstColumn="0" w:lastRowLastColumn="0"/>
+            </w:pPr>
+            <w:r>
+              <w:t>Supprimer</w:t>
+            </w:r>
+          </w:p>
+        </w:tc>
+        <w:tc>
+          <w:tcPr>
+            <w:tcW w:w="599" w:type="dxa"/>
+            <w:shd w:val="clear" w:color="auto" w:fill="00B050"/>
+            <w:vAlign w:val="center"/>
+          </w:tcPr>
+          <w:p>
+            <w:pPr>
+              <w:jc w:val="center"/>
+              <w:cnfStyle w:val="000000010000" w:firstRow="0" w:lastRow="0" w:firstColumn="0" w:lastColumn="0" w:oddVBand="0" w:evenVBand="0" w:oddHBand="0" w:evenHBand="1" w:firstRowFirstColumn="0" w:firstRowLastColumn="0" w:lastRowFirstColumn="0" w:lastRowLastColumn="0"/>
+            </w:pPr>
+          </w:p>
+        </w:tc>
+        <w:tc>
+          <w:tcPr>
+            <w:tcW w:w="2584" w:type="dxa"/>
+            <w:vAlign w:val="center"/>
+          </w:tcPr>
+          <w:p>
+            <w:pPr>
+              <w:cnfStyle w:val="000000010000" w:firstRow="0" w:lastRow="0" w:firstColumn="0" w:lastColumn="0" w:oddVBand="0" w:evenVBand="0" w:oddHBand="0" w:evenHBand="1" w:firstRowFirstColumn="0" w:firstRowLastColumn="0" w:lastRowFirstColumn="0" w:lastRowLastColumn="0"/>
+            </w:pPr>
+            <w:r>
+              <w:t>Option de menu supprimer</w:t>
+            </w:r>
+          </w:p>
+        </w:tc>
+        <w:tc>
+          <w:tcPr>
+            <w:tcW w:w="2059" w:type="dxa"/>
+          </w:tcPr>
+          <w:p>
+            <w:pPr>
+              <w:cnfStyle w:val="000000010000" w:firstRow="0" w:lastRow="0" w:firstColumn="0" w:lastColumn="0" w:oddVBand="0" w:evenVBand="0" w:oddHBand="0" w:evenHBand="1" w:firstRowFirstColumn="0" w:firstRowLastColumn="0" w:lastRowFirstColumn="0" w:lastRowLastColumn="0"/>
+            </w:pPr>
+            <w:r>
+              <w:t>cliquer</w:t>
+            </w:r>
+          </w:p>
+        </w:tc>
+        <w:tc>
+          <w:tcPr>
+            <w:tcW w:w="2295" w:type="dxa"/>
+          </w:tcPr>
+          <w:p>
+            <w:pPr>
+              <w:cnfStyle w:val="000000010000" w:firstRow="0" w:lastRow="0" w:firstColumn="0" w:lastColumn="0" w:oddVBand="0" w:evenVBand="0" w:oddHBand="0" w:evenHBand="1" w:firstRowFirstColumn="0" w:firstRowLastColumn="0" w:lastRowFirstColumn="0" w:lastRowLastColumn="0"/>
+            </w:pPr>
+            <w:r>
+              <w:t>Supprime le trajet et  r</w:t>
+            </w:r>
+            <w:r>
+              <w:t xml:space="preserve">amène à </w:t>
+            </w:r>
+            <w:proofErr w:type="spellStart"/>
+            <w:r>
+              <w:t>l’activity</w:t>
+            </w:r>
+            <w:proofErr w:type="spellEnd"/>
+            <w:r>
+              <w:t xml:space="preserve"> </w:t>
+            </w:r>
+            <w:proofErr w:type="spellStart"/>
+            <w:r>
+              <w:t>statistics</w:t>
+            </w:r>
+            <w:proofErr w:type="spellEnd"/>
+            <w:r>
+              <w:t xml:space="preserve"> dans le tab de trajets</w:t>
+            </w:r>
+          </w:p>
+        </w:tc>
+      </w:tr>
+      <w:tr>
+        <w:trPr>
+          <w:cnfStyle w:val="000000100000" w:firstRow="0" w:lastRow="0" w:firstColumn="0" w:lastColumn="0" w:oddVBand="0" w:evenVBand="0" w:oddHBand="1" w:evenHBand="0" w:firstRowFirstColumn="0" w:firstRowLastColumn="0" w:lastRowFirstColumn="0" w:lastRowLastColumn="0"/>
+        </w:trPr>
+        <w:tc>
+          <w:tcPr>
+            <w:cnfStyle w:val="001000000000" w:firstRow="0" w:lastRow="0" w:firstColumn="1" w:lastColumn="0" w:oddVBand="0" w:evenVBand="0" w:oddHBand="0" w:evenHBand="0" w:firstRowFirstColumn="0" w:firstRowLastColumn="0" w:lastRowFirstColumn="0" w:lastRowLastColumn="0"/>
+            <w:tcW w:w="2040" w:type="dxa"/>
+            <w:vMerge w:val="restart"/>
+            <w:vAlign w:val="center"/>
+          </w:tcPr>
+          <w:p>
+            <w:pPr>
+              <w:jc w:val="center"/>
+            </w:pPr>
+            <w:proofErr w:type="spellStart"/>
+            <w:r>
+              <w:t>History</w:t>
+            </w:r>
+            <w:proofErr w:type="spellEnd"/>
+          </w:p>
+        </w:tc>
+        <w:tc>
+          <w:tcPr>
+            <w:tcW w:w="1691" w:type="dxa"/>
+            <w:vAlign w:val="center"/>
+          </w:tcPr>
+          <w:p>
+            <w:pPr>
+              <w:jc w:val="center"/>
+              <w:cnfStyle w:val="000000100000" w:firstRow="0" w:lastRow="0" w:firstColumn="0" w:lastColumn="0" w:oddVBand="0" w:evenVBand="0" w:oddHBand="1" w:evenHBand="0" w:firstRowFirstColumn="0" w:firstRowLastColumn="0" w:lastRowFirstColumn="0" w:lastRowLastColumn="0"/>
+            </w:pPr>
+            <w:r>
+              <w:t>Retour</w:t>
+            </w:r>
+          </w:p>
+        </w:tc>
+        <w:tc>
+          <w:tcPr>
+            <w:tcW w:w="599" w:type="dxa"/>
+            <w:shd w:val="clear" w:color="auto" w:fill="00B050"/>
+            <w:vAlign w:val="center"/>
+          </w:tcPr>
+          <w:p>
+            <w:pPr>
+              <w:jc w:val="center"/>
+              <w:cnfStyle w:val="000000100000" w:firstRow="0" w:lastRow="0" w:firstColumn="0" w:lastColumn="0" w:oddVBand="0" w:evenVBand="0" w:oddHBand="1" w:evenHBand="0" w:firstRowFirstColumn="0" w:firstRowLastColumn="0" w:lastRowFirstColumn="0" w:lastRowLastColumn="0"/>
+            </w:pPr>
+          </w:p>
+        </w:tc>
+        <w:tc>
+          <w:tcPr>
+            <w:tcW w:w="2584" w:type="dxa"/>
+            <w:vAlign w:val="center"/>
+          </w:tcPr>
+          <w:p>
+            <w:pPr>
+              <w:cnfStyle w:val="000000100000" w:firstRow="0" w:lastRow="0" w:firstColumn="0" w:lastColumn="0" w:oddVBand="0" w:evenVBand="0" w:oddHBand="1" w:evenHBand="0" w:firstRowFirstColumn="0" w:firstRowLastColumn="0" w:lastRowFirstColumn="0" w:lastRowLastColumn="0"/>
+            </w:pPr>
+            <w:r>
+              <w:t>Bouton de retour</w:t>
+            </w:r>
+          </w:p>
+        </w:tc>
+        <w:tc>
+          <w:tcPr>
+            <w:tcW w:w="2059" w:type="dxa"/>
+          </w:tcPr>
+          <w:p>
+            <w:pPr>
+              <w:cnfStyle w:val="000000100000" w:firstRow="0" w:lastRow="0" w:firstColumn="0" w:lastColumn="0" w:oddVBand="0" w:evenVBand="0" w:oddHBand="1" w:evenHBand="0" w:firstRowFirstColumn="0" w:firstRowLastColumn="0" w:lastRowFirstColumn="0" w:lastRowLastColumn="0"/>
+            </w:pPr>
+            <w:r>
+              <w:t xml:space="preserve">Cliquer </w:t>
+            </w:r>
+          </w:p>
+        </w:tc>
+        <w:tc>
+          <w:tcPr>
+            <w:tcW w:w="2295" w:type="dxa"/>
+          </w:tcPr>
+          <w:p>
+            <w:pPr>
+              <w:cnfStyle w:val="000000100000" w:firstRow="0" w:lastRow="0" w:firstColumn="0" w:lastColumn="0" w:oddVBand="0" w:evenVBand="0" w:oddHBand="1" w:evenHBand="0" w:firstRowFirstColumn="0" w:firstRowLastColumn="0" w:lastRowFirstColumn="0" w:lastRowLastColumn="0"/>
+            </w:pPr>
+            <w:r>
+              <w:t xml:space="preserve">Ramène à </w:t>
+            </w:r>
+            <w:proofErr w:type="spellStart"/>
+            <w:r>
+              <w:t>l’activity</w:t>
+            </w:r>
+            <w:proofErr w:type="spellEnd"/>
+            <w:r>
+              <w:t xml:space="preserve"> </w:t>
+            </w:r>
+            <w:proofErr w:type="spellStart"/>
+            <w:r>
+              <w:t>run</w:t>
+            </w:r>
+            <w:proofErr w:type="spellEnd"/>
+          </w:p>
+        </w:tc>
+      </w:tr>
+      <w:tr>
+        <w:trPr>
+          <w:cnfStyle w:val="000000010000" w:firstRow="0" w:lastRow="0" w:firstColumn="0" w:lastColumn="0" w:oddVBand="0" w:evenVBand="0" w:oddHBand="0" w:evenHBand="1" w:firstRowFirstColumn="0" w:firstRowLastColumn="0" w:lastRowFirstColumn="0" w:lastRowLastColumn="0"/>
+        </w:trPr>
+        <w:tc>
+          <w:tcPr>
+            <w:cnfStyle w:val="001000000000" w:firstRow="0" w:lastRow="0" w:firstColumn="1" w:lastColumn="0" w:oddVBand="0" w:evenVBand="0" w:oddHBand="0" w:evenHBand="0" w:firstRowFirstColumn="0" w:firstRowLastColumn="0" w:lastRowFirstColumn="0" w:lastRowLastColumn="0"/>
+            <w:tcW w:w="2040" w:type="dxa"/>
+            <w:vMerge/>
+            <w:vAlign w:val="center"/>
+          </w:tcPr>
+          <w:p>
+            <w:pPr>
+              <w:jc w:val="center"/>
+            </w:pPr>
+          </w:p>
+        </w:tc>
+        <w:tc>
+          <w:tcPr>
+            <w:tcW w:w="1691" w:type="dxa"/>
+            <w:vAlign w:val="center"/>
+          </w:tcPr>
+          <w:p>
+            <w:pPr>
+              <w:jc w:val="center"/>
+              <w:cnfStyle w:val="000000010000" w:firstRow="0" w:lastRow="0" w:firstColumn="0" w:lastColumn="0" w:oddVBand="0" w:evenVBand="0" w:oddHBand="0" w:evenHBand="1" w:firstRowFirstColumn="0" w:firstRowLastColumn="0" w:lastRowFirstColumn="0" w:lastRowLastColumn="0"/>
+            </w:pPr>
+            <w:r>
+              <w:t>Changer de tabulation</w:t>
+            </w:r>
+          </w:p>
+        </w:tc>
+        <w:tc>
+          <w:tcPr>
+            <w:tcW w:w="599" w:type="dxa"/>
+            <w:shd w:val="clear" w:color="auto" w:fill="00B050"/>
+            <w:vAlign w:val="center"/>
+          </w:tcPr>
+          <w:p>
+            <w:pPr>
+              <w:jc w:val="center"/>
+              <w:cnfStyle w:val="000000010000" w:firstRow="0" w:lastRow="0" w:firstColumn="0" w:lastColumn="0" w:oddVBand="0" w:evenVBand="0" w:oddHBand="0" w:evenHBand="1" w:firstRowFirstColumn="0" w:firstRowLastColumn="0" w:lastRowFirstColumn="0" w:lastRowLastColumn="0"/>
+            </w:pPr>
+          </w:p>
+        </w:tc>
+        <w:tc>
+          <w:tcPr>
+            <w:tcW w:w="2584" w:type="dxa"/>
+            <w:vAlign w:val="center"/>
+          </w:tcPr>
+          <w:p>
+            <w:pPr>
+              <w:cnfStyle w:val="000000010000" w:firstRow="0" w:lastRow="0" w:firstColumn="0" w:lastColumn="0" w:oddVBand="0" w:evenVBand="0" w:oddHBand="0" w:evenHBand="1" w:firstRowFirstColumn="0" w:firstRowLastColumn="0" w:lastRowFirstColumn="0" w:lastRowLastColumn="0"/>
+            </w:pPr>
+            <w:r>
+              <w:t xml:space="preserve">Tab </w:t>
+            </w:r>
+            <w:proofErr w:type="spellStart"/>
+            <w:r>
+              <w:t>layout</w:t>
+            </w:r>
+            <w:proofErr w:type="spellEnd"/>
+            <w:r>
+              <w:t>/</w:t>
+            </w:r>
+            <w:proofErr w:type="spellStart"/>
+            <w:r>
+              <w:t>view</w:t>
+            </w:r>
+            <w:proofErr w:type="spellEnd"/>
+            <w:r>
+              <w:t xml:space="preserve"> pager</w:t>
+            </w:r>
+          </w:p>
+        </w:tc>
+        <w:tc>
+          <w:tcPr>
+            <w:tcW w:w="2059" w:type="dxa"/>
+          </w:tcPr>
+          <w:p>
+            <w:pPr>
+              <w:cnfStyle w:val="000000010000" w:firstRow="0" w:lastRow="0" w:firstColumn="0" w:lastColumn="0" w:oddVBand="0" w:evenVBand="0" w:oddHBand="0" w:evenHBand="1" w:firstRowFirstColumn="0" w:firstRowLastColumn="0" w:lastRowFirstColumn="0" w:lastRowLastColumn="0"/>
+            </w:pPr>
+            <w:r>
+              <w:t>Cliquer sur une autre tabulation, ou « </w:t>
+            </w:r>
+            <w:proofErr w:type="spellStart"/>
+            <w:r>
+              <w:t>dragger</w:t>
+            </w:r>
+            <w:proofErr w:type="spellEnd"/>
+            <w:r>
+              <w:t> » le fragment vers la droite/gauche</w:t>
+            </w:r>
+          </w:p>
+        </w:tc>
+        <w:tc>
+          <w:tcPr>
+            <w:tcW w:w="2295" w:type="dxa"/>
+          </w:tcPr>
+          <w:p>
+            <w:pPr>
+              <w:cnfStyle w:val="000000010000" w:firstRow="0" w:lastRow="0" w:firstColumn="0" w:lastColumn="0" w:oddVBand="0" w:evenVBand="0" w:oddHBand="0" w:evenHBand="1" w:firstRowFirstColumn="0" w:firstRowLastColumn="0" w:lastRowFirstColumn="0" w:lastRowLastColumn="0"/>
+            </w:pPr>
+            <w:r>
+              <w:t>Change le fragment actif</w:t>
+            </w:r>
+          </w:p>
+        </w:tc>
+      </w:tr>
+      <w:tr>
+        <w:trPr>
+          <w:cnfStyle w:val="000000100000" w:firstRow="0" w:lastRow="0" w:firstColumn="0" w:lastColumn="0" w:oddVBand="0" w:evenVBand="0" w:oddHBand="1" w:evenHBand="0" w:firstRowFirstColumn="0" w:firstRowLastColumn="0" w:lastRowFirstColumn="0" w:lastRowLastColumn="0"/>
+        </w:trPr>
+        <w:tc>
+          <w:tcPr>
+            <w:cnfStyle w:val="001000000000" w:firstRow="0" w:lastRow="0" w:firstColumn="1" w:lastColumn="0" w:oddVBand="0" w:evenVBand="0" w:oddHBand="0" w:evenHBand="0" w:firstRowFirstColumn="0" w:firstRowLastColumn="0" w:lastRowFirstColumn="0" w:lastRowLastColumn="0"/>
+            <w:tcW w:w="2040" w:type="dxa"/>
+            <w:vMerge/>
+            <w:vAlign w:val="center"/>
+          </w:tcPr>
+          <w:p>
+            <w:pPr>
+              <w:jc w:val="center"/>
+            </w:pPr>
+          </w:p>
+        </w:tc>
+        <w:tc>
+          <w:tcPr>
+            <w:tcW w:w="1691" w:type="dxa"/>
+            <w:vAlign w:val="center"/>
+          </w:tcPr>
+          <w:p>
+            <w:pPr>
+              <w:jc w:val="center"/>
+              <w:cnfStyle w:val="000000100000" w:firstRow="0" w:lastRow="0" w:firstColumn="0" w:lastColumn="0" w:oddVBand="0" w:evenVBand="0" w:oddHBand="1" w:evenHBand="0" w:firstRowFirstColumn="0" w:firstRowLastColumn="0" w:lastRowFirstColumn="0" w:lastRowLastColumn="0"/>
+            </w:pPr>
+            <w:r>
+              <w:t>Trier</w:t>
+            </w:r>
+          </w:p>
+        </w:tc>
+        <w:tc>
+          <w:tcPr>
+            <w:tcW w:w="599" w:type="dxa"/>
+            <w:shd w:val="clear" w:color="auto" w:fill="00B050"/>
+            <w:vAlign w:val="center"/>
+          </w:tcPr>
+          <w:p>
+            <w:pPr>
+              <w:jc w:val="center"/>
+              <w:cnfStyle w:val="000000100000" w:firstRow="0" w:lastRow="0" w:firstColumn="0" w:lastColumn="0" w:oddVBand="0" w:evenVBand="0" w:oddHBand="1" w:evenHBand="0" w:firstRowFirstColumn="0" w:firstRowLastColumn="0" w:lastRowFirstColumn="0" w:lastRowLastColumn="0"/>
+            </w:pPr>
+          </w:p>
+        </w:tc>
+        <w:tc>
+          <w:tcPr>
+            <w:tcW w:w="2584" w:type="dxa"/>
+            <w:vAlign w:val="center"/>
+          </w:tcPr>
+          <w:p>
+            <w:pPr>
+              <w:cnfStyle w:val="000000100000" w:firstRow="0" w:lastRow="0" w:firstColumn="0" w:lastColumn="0" w:oddVBand="0" w:evenVBand="0" w:oddHBand="1" w:evenHBand="0" w:firstRowFirstColumn="0" w:firstRowLastColumn="0" w:lastRowFirstColumn="0" w:lastRowLastColumn="0"/>
+            </w:pPr>
+            <w:r>
+              <w:t xml:space="preserve">Option de menu </w:t>
+            </w:r>
+            <w:r>
+              <w:t>trier</w:t>
+            </w:r>
+          </w:p>
+        </w:tc>
+        <w:tc>
+          <w:tcPr>
+            <w:tcW w:w="2059" w:type="dxa"/>
+          </w:tcPr>
+          <w:p>
+            <w:pPr>
+              <w:cnfStyle w:val="000000100000" w:firstRow="0" w:lastRow="0" w:firstColumn="0" w:lastColumn="0" w:oddVBand="0" w:evenVBand="0" w:oddHBand="1" w:evenHBand="0" w:firstRowFirstColumn="0" w:firstRowLastColumn="0" w:lastRowFirstColumn="0" w:lastRowLastColumn="0"/>
+            </w:pPr>
+            <w:r>
+              <w:t>Cliquer</w:t>
+            </w:r>
+          </w:p>
+        </w:tc>
+        <w:tc>
+          <w:tcPr>
+            <w:tcW w:w="2295" w:type="dxa"/>
+          </w:tcPr>
+          <w:p>
+            <w:pPr>
+              <w:cnfStyle w:val="000000100000" w:firstRow="0" w:lastRow="0" w:firstColumn="0" w:lastColumn="0" w:oddVBand="0" w:evenVBand="0" w:oddHBand="1" w:evenHBand="0" w:firstRowFirstColumn="0" w:firstRowLastColumn="0" w:lastRowFirstColumn="0" w:lastRowLastColumn="0"/>
+            </w:pPr>
+            <w:r>
+              <w:t xml:space="preserve">Affiche un dialogue de choix de tri, change la méthode de tri au tri choisi et rafraichi la </w:t>
+            </w:r>
+            <w:r>
+              <w:lastRenderedPageBreak/>
+              <w:t>liste</w:t>
+            </w:r>
+          </w:p>
+        </w:tc>
+      </w:tr>
+      <w:tr>
+        <w:trPr>
+          <w:cnfStyle w:val="000000010000" w:firstRow="0" w:lastRow="0" w:firstColumn="0" w:lastColumn="0" w:oddVBand="0" w:evenVBand="0" w:oddHBand="0" w:evenHBand="1" w:firstRowFirstColumn="0" w:firstRowLastColumn="0" w:lastRowFirstColumn="0" w:lastRowLastColumn="0"/>
+        </w:trPr>
+        <w:tc>
+          <w:tcPr>
+            <w:cnfStyle w:val="001000000000" w:firstRow="0" w:lastRow="0" w:firstColumn="1" w:lastColumn="0" w:oddVBand="0" w:evenVBand="0" w:oddHBand="0" w:evenHBand="0" w:firstRowFirstColumn="0" w:firstRowLastColumn="0" w:lastRowFirstColumn="0" w:lastRowLastColumn="0"/>
+            <w:tcW w:w="2040" w:type="dxa"/>
+            <w:vMerge/>
+            <w:vAlign w:val="center"/>
+          </w:tcPr>
+          <w:p>
+            <w:pPr>
+              <w:jc w:val="center"/>
+            </w:pPr>
+          </w:p>
+        </w:tc>
+        <w:tc>
+          <w:tcPr>
+            <w:tcW w:w="1691" w:type="dxa"/>
+            <w:vAlign w:val="center"/>
+          </w:tcPr>
+          <w:p>
+            <w:pPr>
+              <w:jc w:val="center"/>
+              <w:cnfStyle w:val="000000010000" w:firstRow="0" w:lastRow="0" w:firstColumn="0" w:lastColumn="0" w:oddVBand="0" w:evenVBand="0" w:oddHBand="0" w:evenHBand="1" w:firstRowFirstColumn="0" w:firstRowLastColumn="0" w:lastRowFirstColumn="0" w:lastRowLastColumn="0"/>
+            </w:pPr>
+            <w:r>
+              <w:t>S</w:t>
+            </w:r>
+            <w:r>
+              <w:t>upprimer l’historique</w:t>
+            </w:r>
+          </w:p>
+        </w:tc>
+        <w:tc>
+          <w:tcPr>
+            <w:tcW w:w="599" w:type="dxa"/>
+            <w:shd w:val="clear" w:color="auto" w:fill="00B050"/>
+            <w:vAlign w:val="center"/>
+          </w:tcPr>
+          <w:p>
+            <w:pPr>
+              <w:jc w:val="center"/>
+              <w:cnfStyle w:val="000000010000" w:firstRow="0" w:lastRow="0" w:firstColumn="0" w:lastColumn="0" w:oddVBand="0" w:evenVBand="0" w:oddHBand="0" w:evenHBand="1" w:firstRowFirstColumn="0" w:firstRowLastColumn="0" w:lastRowFirstColumn="0" w:lastRowLastColumn="0"/>
+            </w:pPr>
+          </w:p>
+        </w:tc>
+        <w:tc>
+          <w:tcPr>
+            <w:tcW w:w="2584" w:type="dxa"/>
+            <w:vAlign w:val="center"/>
+          </w:tcPr>
+          <w:p>
+            <w:pPr>
+              <w:cnfStyle w:val="000000010000" w:firstRow="0" w:lastRow="0" w:firstColumn="0" w:lastColumn="0" w:oddVBand="0" w:evenVBand="0" w:oddHBand="0" w:evenHBand="1" w:firstRowFirstColumn="0" w:firstRowLastColumn="0" w:lastRowFirstColumn="0" w:lastRowLastColumn="0"/>
+            </w:pPr>
+            <w:r>
+              <w:t>Option de menu supprimer</w:t>
+            </w:r>
+            <w:r>
+              <w:t xml:space="preserve"> l’historique</w:t>
+            </w:r>
+          </w:p>
+        </w:tc>
+        <w:tc>
+          <w:tcPr>
+            <w:tcW w:w="2059" w:type="dxa"/>
+          </w:tcPr>
+          <w:p>
+            <w:pPr>
+              <w:cnfStyle w:val="000000010000" w:firstRow="0" w:lastRow="0" w:firstColumn="0" w:lastColumn="0" w:oddVBand="0" w:evenVBand="0" w:oddHBand="0" w:evenHBand="1" w:firstRowFirstColumn="0" w:firstRowLastColumn="0" w:lastRowFirstColumn="0" w:lastRowLastColumn="0"/>
+            </w:pPr>
+            <w:r>
+              <w:t>Cliquer</w:t>
+            </w:r>
+          </w:p>
+        </w:tc>
+        <w:tc>
+          <w:tcPr>
+            <w:tcW w:w="2295" w:type="dxa"/>
+          </w:tcPr>
+          <w:p>
+            <w:pPr>
+              <w:cnfStyle w:val="000000010000" w:firstRow="0" w:lastRow="0" w:firstColumn="0" w:lastColumn="0" w:oddVBand="0" w:evenVBand="0" w:oddHBand="0" w:evenHBand="1" w:firstRowFirstColumn="0" w:firstRowLastColumn="0" w:lastRowFirstColumn="0" w:lastRowLastColumn="0"/>
+            </w:pPr>
+            <w:proofErr w:type="spellStart"/>
+            <w:r>
+              <w:t>Afiche</w:t>
+            </w:r>
+            <w:proofErr w:type="spellEnd"/>
+            <w:r>
+              <w:t xml:space="preserve"> un message de confirmation et </w:t>
+            </w:r>
+            <w:proofErr w:type="spellStart"/>
+            <w:r>
+              <w:t>upprime</w:t>
+            </w:r>
+            <w:proofErr w:type="spellEnd"/>
+            <w:r>
+              <w:t xml:space="preserve"> toute les courses associés au type actif</w:t>
+            </w:r>
+          </w:p>
+        </w:tc>
+      </w:tr>
+      <w:tr>
+        <w:trPr>
+          <w:cnfStyle w:val="000000100000" w:firstRow="0" w:lastRow="0" w:firstColumn="0" w:lastColumn="0" w:oddVBand="0" w:evenVBand="0" w:oddHBand="1" w:evenHBand="0" w:firstRowFirstColumn="0" w:firstRowLastColumn="0" w:lastRowFirstColumn="0" w:lastRowLastColumn="0"/>
+        </w:trPr>
+        <w:tc>
+          <w:tcPr>
+            <w:cnfStyle w:val="001000000000" w:firstRow="0" w:lastRow="0" w:firstColumn="1" w:lastColumn="0" w:oddVBand="0" w:evenVBand="0" w:oddHBand="0" w:evenHBand="0" w:firstRowFirstColumn="0" w:firstRowLastColumn="0" w:lastRowFirstColumn="0" w:lastRowLastColumn="0"/>
+            <w:tcW w:w="2040" w:type="dxa"/>
+            <w:vMerge/>
+            <w:vAlign w:val="center"/>
+          </w:tcPr>
+          <w:p>
+            <w:pPr>
+              <w:jc w:val="center"/>
+            </w:pPr>
+          </w:p>
+        </w:tc>
+        <w:tc>
+          <w:tcPr>
+            <w:tcW w:w="1691" w:type="dxa"/>
+            <w:vAlign w:val="center"/>
+          </w:tcPr>
+          <w:p>
+            <w:pPr>
+              <w:jc w:val="center"/>
+              <w:cnfStyle w:val="000000100000" w:firstRow="0" w:lastRow="0" w:firstColumn="0" w:lastColumn="0" w:oddVBand="0" w:evenVBand="0" w:oddHBand="1" w:evenHBand="0" w:firstRowFirstColumn="0" w:firstRowLastColumn="0" w:lastRowFirstColumn="0" w:lastRowLastColumn="0"/>
+            </w:pPr>
+            <w:r>
+              <w:t>Choisir une course</w:t>
+            </w:r>
+          </w:p>
+        </w:tc>
+        <w:tc>
+          <w:tcPr>
+            <w:tcW w:w="599" w:type="dxa"/>
+            <w:shd w:val="clear" w:color="auto" w:fill="00B050"/>
+            <w:vAlign w:val="center"/>
+          </w:tcPr>
+          <w:p>
+            <w:pPr>
+              <w:jc w:val="center"/>
+              <w:cnfStyle w:val="000000100000" w:firstRow="0" w:lastRow="0" w:firstColumn="0" w:lastColumn="0" w:oddVBand="0" w:evenVBand="0" w:oddHBand="1" w:evenHBand="0" w:firstRowFirstColumn="0" w:firstRowLastColumn="0" w:lastRowFirstColumn="0" w:lastRowLastColumn="0"/>
+            </w:pPr>
+          </w:p>
+        </w:tc>
+        <w:tc>
+          <w:tcPr>
+            <w:tcW w:w="2584" w:type="dxa"/>
+            <w:vAlign w:val="center"/>
+          </w:tcPr>
+          <w:p>
+            <w:pPr>
+              <w:cnfStyle w:val="000000100000" w:firstRow="0" w:lastRow="0" w:firstColumn="0" w:lastColumn="0" w:oddVBand="0" w:evenVBand="0" w:oddHBand="1" w:evenHBand="0" w:firstRowFirstColumn="0" w:firstRowLastColumn="0" w:lastRowFirstColumn="0" w:lastRowLastColumn="0"/>
+            </w:pPr>
+            <w:r>
+              <w:t xml:space="preserve">List </w:t>
+            </w:r>
+            <w:proofErr w:type="spellStart"/>
+            <w:r>
+              <w:t>view</w:t>
+            </w:r>
+            <w:proofErr w:type="spellEnd"/>
+            <w:r>
+              <w:t xml:space="preserve"> de courses</w:t>
+            </w:r>
+          </w:p>
+        </w:tc>
+        <w:tc>
+          <w:tcPr>
+            <w:tcW w:w="2059" w:type="dxa"/>
+          </w:tcPr>
+          <w:p>
+            <w:pPr>
+              <w:cnfStyle w:val="000000100000" w:firstRow="0" w:lastRow="0" w:firstColumn="0" w:lastColumn="0" w:oddVBand="0" w:evenVBand="0" w:oddHBand="1" w:evenHBand="0" w:firstRowFirstColumn="0" w:firstRowLastColumn="0" w:lastRowFirstColumn="0" w:lastRowLastColumn="0"/>
+            </w:pPr>
+            <w:r>
+              <w:t>Cliquer</w:t>
+            </w:r>
+          </w:p>
+        </w:tc>
+        <w:tc>
+          <w:tcPr>
+            <w:tcW w:w="2295" w:type="dxa"/>
+          </w:tcPr>
+          <w:p>
+            <w:pPr>
+              <w:cnfStyle w:val="000000100000" w:firstRow="0" w:lastRow="0" w:firstColumn="0" w:lastColumn="0" w:oddVBand="0" w:evenVBand="0" w:oddHBand="1" w:evenHBand="0" w:firstRowFirstColumn="0" w:firstRowLastColumn="0" w:lastRowFirstColumn="0" w:lastRowLastColumn="0"/>
+            </w:pPr>
+            <w:r>
+              <w:t xml:space="preserve">Ouvre </w:t>
+            </w:r>
+            <w:proofErr w:type="spellStart"/>
+            <w:r>
+              <w:t>l’activity</w:t>
+            </w:r>
+            <w:proofErr w:type="spellEnd"/>
+            <w:r>
+              <w:t xml:space="preserve"> de détails de course</w:t>
+            </w:r>
+          </w:p>
+        </w:tc>
+      </w:tr>
+      <w:tr>
+        <w:trPr>
+          <w:cnfStyle w:val="000000010000" w:firstRow="0" w:lastRow="0" w:firstColumn="0" w:lastColumn="0" w:oddVBand="0" w:evenVBand="0" w:oddHBand="0" w:evenHBand="1" w:firstRowFirstColumn="0" w:firstRowLastColumn="0" w:lastRowFirstColumn="0" w:lastRowLastColumn="0"/>
+        </w:trPr>
+        <w:tc>
+          <w:tcPr>
+            <w:cnfStyle w:val="001000000000" w:firstRow="0" w:lastRow="0" w:firstColumn="1" w:lastColumn="0" w:oddVBand="0" w:evenVBand="0" w:oddHBand="0" w:evenHBand="0" w:firstRowFirstColumn="0" w:firstRowLastColumn="0" w:lastRowFirstColumn="0" w:lastRowLastColumn="0"/>
+            <w:tcW w:w="2040" w:type="dxa"/>
+            <w:vMerge w:val="restart"/>
+            <w:vAlign w:val="center"/>
+          </w:tcPr>
+          <w:p>
+            <w:pPr>
+              <w:jc w:val="center"/>
+            </w:pPr>
+            <w:bookmarkStart w:id="0" w:name="_GoBack" w:colFirst="0" w:colLast="0"/>
+            <w:r>
+              <w:t xml:space="preserve">Course </w:t>
+            </w:r>
+            <w:proofErr w:type="spellStart"/>
+            <w:r>
+              <w:t>detail</w:t>
+            </w:r>
+            <w:proofErr w:type="spellEnd"/>
+          </w:p>
+        </w:tc>
+        <w:tc>
+          <w:tcPr>
+            <w:tcW w:w="1691" w:type="dxa"/>
+            <w:vAlign w:val="center"/>
+          </w:tcPr>
+          <w:p>
+            <w:pPr>
+              <w:jc w:val="center"/>
+              <w:cnfStyle w:val="000000010000" w:firstRow="0" w:lastRow="0" w:firstColumn="0" w:lastColumn="0" w:oddVBand="0" w:evenVBand="0" w:oddHBand="0" w:evenHBand="1" w:firstRowFirstColumn="0" w:firstRowLastColumn="0" w:lastRowFirstColumn="0" w:lastRowLastColumn="0"/>
+            </w:pPr>
+            <w:r>
+              <w:t>Retour</w:t>
+            </w:r>
+          </w:p>
+        </w:tc>
+        <w:tc>
+          <w:tcPr>
+            <w:tcW w:w="599" w:type="dxa"/>
+            <w:shd w:val="clear" w:color="auto" w:fill="00B050"/>
+            <w:vAlign w:val="center"/>
+          </w:tcPr>
+          <w:p>
+            <w:pPr>
+              <w:jc w:val="center"/>
+              <w:cnfStyle w:val="000000010000" w:firstRow="0" w:lastRow="0" w:firstColumn="0" w:lastColumn="0" w:oddVBand="0" w:evenVBand="0" w:oddHBand="0" w:evenHBand="1" w:firstRowFirstColumn="0" w:firstRowLastColumn="0" w:lastRowFirstColumn="0" w:lastRowLastColumn="0"/>
+            </w:pPr>
+          </w:p>
+        </w:tc>
+        <w:tc>
+          <w:tcPr>
+            <w:tcW w:w="2584" w:type="dxa"/>
+            <w:vAlign w:val="center"/>
+          </w:tcPr>
+          <w:p>
+            <w:pPr>
+              <w:cnfStyle w:val="000000010000" w:firstRow="0" w:lastRow="0" w:firstColumn="0" w:lastColumn="0" w:oddVBand="0" w:evenVBand="0" w:oddHBand="0" w:evenHBand="1" w:firstRowFirstColumn="0" w:firstRowLastColumn="0" w:lastRowFirstColumn="0" w:lastRowLastColumn="0"/>
+            </w:pPr>
+            <w:r>
+              <w:t>Bouton de retour</w:t>
+            </w:r>
+          </w:p>
+        </w:tc>
+        <w:tc>
+          <w:tcPr>
+            <w:tcW w:w="2059" w:type="dxa"/>
+          </w:tcPr>
+          <w:p>
+            <w:pPr>
+              <w:cnfStyle w:val="000000010000" w:firstRow="0" w:lastRow="0" w:firstColumn="0" w:lastColumn="0" w:oddVBand="0" w:evenVBand="0" w:oddHBand="0" w:evenHBand="1" w:firstRowFirstColumn="0" w:firstRowLastColumn="0" w:lastRowFirstColumn="0" w:lastRowLastColumn="0"/>
+            </w:pPr>
+            <w:r>
+              <w:t xml:space="preserve">Cliquer </w:t>
+            </w:r>
+          </w:p>
+        </w:tc>
+        <w:tc>
+          <w:tcPr>
+            <w:tcW w:w="2295" w:type="dxa"/>
+          </w:tcPr>
+          <w:p>
+            <w:pPr>
+              <w:cnfStyle w:val="000000010000" w:firstRow="0" w:lastRow="0" w:firstColumn="0" w:lastColumn="0" w:oddVBand="0" w:evenVBand="0" w:oddHBand="0" w:evenHBand="1" w:firstRowFirstColumn="0" w:firstRowLastColumn="0" w:lastRowFirstColumn="0" w:lastRowLastColumn="0"/>
+            </w:pPr>
+            <w:r>
+              <w:t xml:space="preserve">Ramène à </w:t>
+            </w:r>
+            <w:proofErr w:type="spellStart"/>
+            <w:r>
+              <w:t>l’activity</w:t>
+            </w:r>
+            <w:proofErr w:type="spellEnd"/>
+            <w:r>
+              <w:t xml:space="preserve"> </w:t>
+            </w:r>
+            <w:proofErr w:type="spellStart"/>
+            <w:r>
+              <w:t>history</w:t>
+            </w:r>
+            <w:proofErr w:type="spellEnd"/>
+          </w:p>
+        </w:tc>
+      </w:tr>
+      <w:bookmarkEnd w:id="0"/>
+      <w:tr>
+        <w:trPr>
+          <w:cnfStyle w:val="000000100000" w:firstRow="0" w:lastRow="0" w:firstColumn="0" w:lastColumn="0" w:oddVBand="0" w:evenVBand="0" w:oddHBand="1" w:evenHBand="0" w:firstRowFirstColumn="0" w:firstRowLastColumn="0" w:lastRowFirstColumn="0" w:lastRowLastColumn="0"/>
+        </w:trPr>
+        <w:tc>
+          <w:tcPr>
+            <w:cnfStyle w:val="001000000000" w:firstRow="0" w:lastRow="0" w:firstColumn="1" w:lastColumn="0" w:oddVBand="0" w:evenVBand="0" w:oddHBand="0" w:evenHBand="0" w:firstRowFirstColumn="0" w:firstRowLastColumn="0" w:lastRowFirstColumn="0" w:lastRowLastColumn="0"/>
+            <w:tcW w:w="2040" w:type="dxa"/>
+            <w:vMerge/>
+            <w:vAlign w:val="center"/>
+          </w:tcPr>
+          <w:p>
+            <w:pPr>
+              <w:jc w:val="center"/>
+            </w:pPr>
+          </w:p>
+        </w:tc>
+        <w:tc>
+          <w:tcPr>
+            <w:tcW w:w="1691" w:type="dxa"/>
+            <w:vAlign w:val="center"/>
+          </w:tcPr>
+          <w:p>
+            <w:pPr>
+              <w:jc w:val="center"/>
+              <w:cnfStyle w:val="000000100000" w:firstRow="0" w:lastRow="0" w:firstColumn="0" w:lastColumn="0" w:oddVBand="0" w:evenVBand="0" w:oddHBand="1" w:evenHBand="0" w:firstRowFirstColumn="0" w:firstRowLastColumn="0" w:lastRowFirstColumn="0" w:lastRowLastColumn="0"/>
+            </w:pPr>
+            <w:r>
+              <w:t>Supprimer</w:t>
+            </w:r>
+          </w:p>
+        </w:tc>
+        <w:tc>
+          <w:tcPr>
+            <w:tcW w:w="599" w:type="dxa"/>
+            <w:shd w:val="clear" w:color="auto" w:fill="00B050"/>
+            <w:vAlign w:val="center"/>
+          </w:tcPr>
+          <w:p>
+            <w:pPr>
+              <w:jc w:val="center"/>
+              <w:cnfStyle w:val="000000100000" w:firstRow="0" w:lastRow="0" w:firstColumn="0" w:lastColumn="0" w:oddVBand="0" w:evenVBand="0" w:oddHBand="1" w:evenHBand="0" w:firstRowFirstColumn="0" w:firstRowLastColumn="0" w:lastRowFirstColumn="0" w:lastRowLastColumn="0"/>
+            </w:pPr>
+          </w:p>
+        </w:tc>
+        <w:tc>
+          <w:tcPr>
+            <w:tcW w:w="2584" w:type="dxa"/>
+            <w:vAlign w:val="center"/>
+          </w:tcPr>
+          <w:p>
+            <w:pPr>
+              <w:cnfStyle w:val="000000100000" w:firstRow="0" w:lastRow="0" w:firstColumn="0" w:lastColumn="0" w:oddVBand="0" w:evenVBand="0" w:oddHBand="1" w:evenHBand="0" w:firstRowFirstColumn="0" w:firstRowLastColumn="0" w:lastRowFirstColumn="0" w:lastRowLastColumn="0"/>
+            </w:pPr>
+            <w:r>
+              <w:t>Option de menu supprimer</w:t>
+            </w:r>
+          </w:p>
+        </w:tc>
+        <w:tc>
+          <w:tcPr>
+            <w:tcW w:w="2059" w:type="dxa"/>
+          </w:tcPr>
+          <w:p>
+            <w:pPr>
+              <w:cnfStyle w:val="000000100000" w:firstRow="0" w:lastRow="0" w:firstColumn="0" w:lastColumn="0" w:oddVBand="0" w:evenVBand="0" w:oddHBand="1" w:evenHBand="0" w:firstRowFirstColumn="0" w:firstRowLastColumn="0" w:lastRowFirstColumn="0" w:lastRowLastColumn="0"/>
+            </w:pPr>
+            <w:r>
+              <w:t>cliquer</w:t>
+            </w:r>
+          </w:p>
+        </w:tc>
+        <w:tc>
+          <w:tcPr>
+            <w:tcW w:w="2295" w:type="dxa"/>
+          </w:tcPr>
+          <w:p>
+            <w:pPr>
+              <w:cnfStyle w:val="000000100000" w:firstRow="0" w:lastRow="0" w:firstColumn="0" w:lastColumn="0" w:oddVBand="0" w:evenVBand="0" w:oddHBand="1" w:evenHBand="0" w:firstRowFirstColumn="0" w:firstRowLastColumn="0" w:lastRowFirstColumn="0" w:lastRowLastColumn="0"/>
+            </w:pPr>
+            <w:r>
+              <w:t>Supprime la course et   r</w:t>
+            </w:r>
+            <w:r>
+              <w:t xml:space="preserve">amène à </w:t>
+            </w:r>
+            <w:proofErr w:type="spellStart"/>
+            <w:r>
+              <w:t>l’activity</w:t>
+            </w:r>
+            <w:proofErr w:type="spellEnd"/>
+            <w:r>
+              <w:t xml:space="preserve"> </w:t>
+            </w:r>
+            <w:proofErr w:type="spellStart"/>
+            <w:r>
+              <w:t>history</w:t>
+            </w:r>
+            <w:proofErr w:type="spellEnd"/>
+          </w:p>
+        </w:tc>
+      </w:tr>
+      <w:tr>
+        <w:trPr>
+          <w:cnfStyle w:val="000000010000" w:firstRow="0" w:lastRow="0" w:firstColumn="0" w:lastColumn="0" w:oddVBand="0" w:evenVBand="0" w:oddHBand="0" w:evenHBand="1" w:firstRowFirstColumn="0" w:firstRowLastColumn="0" w:lastRowFirstColumn="0" w:lastRowLastColumn="0"/>
+        </w:trPr>
+        <w:tc>
+          <w:tcPr>
+            <w:cnfStyle w:val="001000000000" w:firstRow="0" w:lastRow="0" w:firstColumn="1" w:lastColumn="0" w:oddVBand="0" w:evenVBand="0" w:oddHBand="0" w:evenHBand="0" w:firstRowFirstColumn="0" w:firstRowLastColumn="0" w:lastRowFirstColumn="0" w:lastRowLastColumn="0"/>
+            <w:tcW w:w="2040" w:type="dxa"/>
+            <w:vAlign w:val="center"/>
+          </w:tcPr>
+          <w:p>
+            <w:pPr>
+              <w:jc w:val="center"/>
+            </w:pPr>
+          </w:p>
+        </w:tc>
+        <w:tc>
+          <w:tcPr>
+            <w:tcW w:w="1691" w:type="dxa"/>
+            <w:vAlign w:val="center"/>
+          </w:tcPr>
+          <w:p>
+            <w:pPr>
+              <w:jc w:val="center"/>
+              <w:cnfStyle w:val="000000010000" w:firstRow="0" w:lastRow="0" w:firstColumn="0" w:lastColumn="0" w:oddVBand="0" w:evenVBand="0" w:oddHBand="0" w:evenHBand="1" w:firstRowFirstColumn="0" w:firstRowLastColumn="0" w:lastRowFirstColumn="0" w:lastRowLastColumn="0"/>
+            </w:pPr>
+          </w:p>
+        </w:tc>
+        <w:tc>
+          <w:tcPr>
+            <w:tcW w:w="599" w:type="dxa"/>
+            <w:shd w:val="clear" w:color="auto" w:fill="00B050"/>
+            <w:vAlign w:val="center"/>
+          </w:tcPr>
+          <w:p>
+            <w:pPr>
+              <w:jc w:val="center"/>
+              <w:cnfStyle w:val="000000010000" w:firstRow="0" w:lastRow="0" w:firstColumn="0" w:lastColumn="0" w:oddVBand="0" w:evenVBand="0" w:oddHBand="0" w:evenHBand="1" w:firstRowFirstColumn="0" w:firstRowLastColumn="0" w:lastRowFirstColumn="0" w:lastRowLastColumn="0"/>
+            </w:pPr>
+          </w:p>
+        </w:tc>
+        <w:tc>
+          <w:tcPr>
+            <w:tcW w:w="2584" w:type="dxa"/>
+            <w:vAlign w:val="center"/>
+          </w:tcPr>
+          <w:p>
+            <w:pPr>
+              <w:cnfStyle w:val="000000010000" w:firstRow="0" w:lastRow="0" w:firstColumn="0" w:lastColumn="0" w:oddVBand="0" w:evenVBand="0" w:oddHBand="0" w:evenHBand="1" w:firstRowFirstColumn="0" w:firstRowLastColumn="0" w:lastRowFirstColumn="0" w:lastRowLastColumn="0"/>
+            </w:pPr>
+          </w:p>
+        </w:tc>
+        <w:tc>
+          <w:tcPr>
+            <w:tcW w:w="2059" w:type="dxa"/>
+          </w:tcPr>
+          <w:p>
+            <w:pPr>
+              <w:cnfStyle w:val="000000010000" w:firstRow="0" w:lastRow="0" w:firstColumn="0" w:lastColumn="0" w:oddVBand="0" w:evenVBand="0" w:oddHBand="0" w:evenHBand="1" w:firstRowFirstColumn="0" w:firstRowLastColumn="0" w:lastRowFirstColumn="0" w:lastRowLastColumn="0"/>
+            </w:pPr>
+          </w:p>
+        </w:tc>
+        <w:tc>
+          <w:tcPr>
+            <w:tcW w:w="2295" w:type="dxa"/>
+          </w:tcPr>
+          <w:p>
+            <w:pPr>
+              <w:cnfStyle w:val="000000010000" w:firstRow="0" w:lastRow="0" w:firstColumn="0" w:lastColumn="0" w:oddVBand="0" w:evenVBand="0" w:oddHBand="0" w:evenHBand="1" w:firstRowFirstColumn="0" w:firstRowLastColumn="0" w:lastRowFirstColumn="0" w:lastRowLastColumn="0"/>
+            </w:pPr>
+          </w:p>
+        </w:tc>
+      </w:tr>
+      <w:tr>
+        <w:trPr>
+          <w:cnfStyle w:val="000000100000" w:firstRow="0" w:lastRow="0" w:firstColumn="0" w:lastColumn="0" w:oddVBand="0" w:evenVBand="0" w:oddHBand="1" w:evenHBand="0" w:firstRowFirstColumn="0" w:firstRowLastColumn="0" w:lastRowFirstColumn="0" w:lastRowLastColumn="0"/>
+        </w:trPr>
+        <w:tc>
+          <w:tcPr>
+            <w:cnfStyle w:val="001000000000" w:firstRow="0" w:lastRow="0" w:firstColumn="1" w:lastColumn="0" w:oddVBand="0" w:evenVBand="0" w:oddHBand="0" w:evenHBand="0" w:firstRowFirstColumn="0" w:firstRowLastColumn="0" w:lastRowFirstColumn="0" w:lastRowLastColumn="0"/>
+            <w:tcW w:w="2040" w:type="dxa"/>
+            <w:vAlign w:val="center"/>
+          </w:tcPr>
+          <w:p>
+            <w:pPr>
+              <w:jc w:val="center"/>
+            </w:pPr>
+          </w:p>
+        </w:tc>
+        <w:tc>
+          <w:tcPr>
+            <w:tcW w:w="1691" w:type="dxa"/>
+            <w:vAlign w:val="center"/>
+          </w:tcPr>
+          <w:p>
+            <w:pPr>
+              <w:jc w:val="center"/>
+              <w:cnfStyle w:val="000000100000" w:firstRow="0" w:lastRow="0" w:firstColumn="0" w:lastColumn="0" w:oddVBand="0" w:evenVBand="0" w:oddHBand="1" w:evenHBand="0" w:firstRowFirstColumn="0" w:firstRowLastColumn="0" w:lastRowFirstColumn="0" w:lastRowLastColumn="0"/>
+            </w:pPr>
+          </w:p>
+        </w:tc>
+        <w:tc>
+          <w:tcPr>
+            <w:tcW w:w="599" w:type="dxa"/>
+            <w:shd w:val="clear" w:color="auto" w:fill="00B050"/>
+            <w:vAlign w:val="center"/>
+          </w:tcPr>
+          <w:p>
+            <w:pPr>
+              <w:jc w:val="center"/>
+              <w:cnfStyle w:val="000000100000" w:firstRow="0" w:lastRow="0" w:firstColumn="0" w:lastColumn="0" w:oddVBand="0" w:evenVBand="0" w:oddHBand="1" w:evenHBand="0" w:firstRowFirstColumn="0" w:firstRowLastColumn="0" w:lastRowFirstColumn="0" w:lastRowLastColumn="0"/>
+            </w:pPr>
+          </w:p>
+        </w:tc>
+        <w:tc>
+          <w:tcPr>
+            <w:tcW w:w="2584" w:type="dxa"/>
+            <w:vAlign w:val="center"/>
+          </w:tcPr>
+          <w:p>
+            <w:pPr>
+              <w:cnfStyle w:val="000000100000" w:firstRow="0" w:lastRow="0" w:firstColumn="0" w:lastColumn="0" w:oddVBand="0" w:evenVBand="0" w:oddHBand="1" w:evenHBand="0" w:firstRowFirstColumn="0" w:firstRowLastColumn="0" w:lastRowFirstColumn="0" w:lastRowLastColumn="0"/>
+            </w:pPr>
+          </w:p>
+        </w:tc>
+        <w:tc>
+          <w:tcPr>
+            <w:tcW w:w="2059" w:type="dxa"/>
+          </w:tcPr>
+          <w:p>
+            <w:pPr>
+              <w:cnfStyle w:val="000000100000" w:firstRow="0" w:lastRow="0" w:firstColumn="0" w:lastColumn="0" w:oddVBand="0" w:evenVBand="0" w:oddHBand="1" w:evenHBand="0" w:firstRowFirstColumn="0" w:firstRowLastColumn="0" w:lastRowFirstColumn="0" w:lastRowLastColumn="0"/>
+            </w:pPr>
+          </w:p>
+        </w:tc>
+        <w:tc>
+          <w:tcPr>
+            <w:tcW w:w="2295" w:type="dxa"/>
+          </w:tcPr>
+          <w:p>
+            <w:pPr>
+              <w:cnfStyle w:val="000000100000" w:firstRow="0" w:lastRow="0" w:firstColumn="0" w:lastColumn="0" w:oddVBand="0" w:evenVBand="0" w:oddHBand="1" w:evenHBand="0" w:firstRowFirstColumn="0" w:firstRowLastColumn="0" w:lastRowFirstColumn="0" w:lastRowLastColumn="0"/>
+            </w:pPr>
+          </w:p>
+        </w:tc>
+      </w:tr>
+      <w:tr>
+        <w:trPr>
+          <w:cnfStyle w:val="000000010000" w:firstRow="0" w:lastRow="0" w:firstColumn="0" w:lastColumn="0" w:oddVBand="0" w:evenVBand="0" w:oddHBand="0" w:evenHBand="1" w:firstRowFirstColumn="0" w:firstRowLastColumn="0" w:lastRowFirstColumn="0" w:lastRowLastColumn="0"/>
+        </w:trPr>
+        <w:tc>
+          <w:tcPr>
+            <w:cnfStyle w:val="001000000000" w:firstRow="0" w:lastRow="0" w:firstColumn="1" w:lastColumn="0" w:oddVBand="0" w:evenVBand="0" w:oddHBand="0" w:evenHBand="0" w:firstRowFirstColumn="0" w:firstRowLastColumn="0" w:lastRowFirstColumn="0" w:lastRowLastColumn="0"/>
+            <w:tcW w:w="2040" w:type="dxa"/>
+            <w:vAlign w:val="center"/>
+          </w:tcPr>
+          <w:p>
+            <w:pPr>
+              <w:jc w:val="center"/>
+            </w:pPr>
+          </w:p>
+        </w:tc>
+        <w:tc>
+          <w:tcPr>
+            <w:tcW w:w="1691" w:type="dxa"/>
+            <w:vAlign w:val="center"/>
+          </w:tcPr>
+          <w:p>
+            <w:pPr>
+              <w:jc w:val="center"/>
+              <w:cnfStyle w:val="000000010000" w:firstRow="0" w:lastRow="0" w:firstColumn="0" w:lastColumn="0" w:oddVBand="0" w:evenVBand="0" w:oddHBand="0" w:evenHBand="1" w:firstRowFirstColumn="0" w:firstRowLastColumn="0" w:lastRowFirstColumn="0" w:lastRowLastColumn="0"/>
+            </w:pPr>
+          </w:p>
+        </w:tc>
+        <w:tc>
+          <w:tcPr>
+            <w:tcW w:w="599" w:type="dxa"/>
+            <w:shd w:val="clear" w:color="auto" w:fill="00B050"/>
+            <w:vAlign w:val="center"/>
+          </w:tcPr>
+          <w:p>
+            <w:pPr>
+              <w:jc w:val="center"/>
+              <w:cnfStyle w:val="000000010000" w:firstRow="0" w:lastRow="0" w:firstColumn="0" w:lastColumn="0" w:oddVBand="0" w:evenVBand="0" w:oddHBand="0" w:evenHBand="1" w:firstRowFirstColumn="0" w:firstRowLastColumn="0" w:lastRowFirstColumn="0" w:lastRowLastColumn="0"/>
+            </w:pPr>
+          </w:p>
+        </w:tc>
+        <w:tc>
+          <w:tcPr>
+            <w:tcW w:w="2584" w:type="dxa"/>
+            <w:vAlign w:val="center"/>
+          </w:tcPr>
+          <w:p>
+            <w:pPr>
+              <w:cnfStyle w:val="000000010000" w:firstRow="0" w:lastRow="0" w:firstColumn="0" w:lastColumn="0" w:oddVBand="0" w:evenVBand="0" w:oddHBand="0" w:evenHBand="1" w:firstRowFirstColumn="0" w:firstRowLastColumn="0" w:lastRowFirstColumn="0" w:lastRowLastColumn="0"/>
+            </w:pPr>
+          </w:p>
+        </w:tc>
+        <w:tc>
+          <w:tcPr>
+            <w:tcW w:w="2059" w:type="dxa"/>
+          </w:tcPr>
+          <w:p>
+            <w:pPr>
+              <w:cnfStyle w:val="000000010000" w:firstRow="0" w:lastRow="0" w:firstColumn="0" w:lastColumn="0" w:oddVBand="0" w:evenVBand="0" w:oddHBand="0" w:evenHBand="1" w:firstRowFirstColumn="0" w:firstRowLastColumn="0" w:lastRowFirstColumn="0" w:lastRowLastColumn="0"/>
+            </w:pPr>
+          </w:p>
+        </w:tc>
+        <w:tc>
+          <w:tcPr>
+            <w:tcW w:w="2295" w:type="dxa"/>
+          </w:tcPr>
+          <w:p>
+            <w:pPr>
+              <w:cnfStyle w:val="000000010000" w:firstRow="0" w:lastRow="0" w:firstColumn="0" w:lastColumn="0" w:oddVBand="0" w:evenVBand="0" w:oddHBand="0" w:evenHBand="1" w:firstRowFirstColumn="0" w:firstRowLastColumn="0" w:lastRowFirstColumn="0" w:lastRowLastColumn="0"/>
+            </w:pPr>
+          </w:p>
+        </w:tc>
+      </w:tr>
+      <w:tr>
+        <w:trPr>
+          <w:cnfStyle w:val="000000100000" w:firstRow="0" w:lastRow="0" w:firstColumn="0" w:lastColumn="0" w:oddVBand="0" w:evenVBand="0" w:oddHBand="1" w:evenHBand="0" w:firstRowFirstColumn="0" w:firstRowLastColumn="0" w:lastRowFirstColumn="0" w:lastRowLastColumn="0"/>
+        </w:trPr>
+        <w:tc>
+          <w:tcPr>
+            <w:cnfStyle w:val="001000000000" w:firstRow="0" w:lastRow="0" w:firstColumn="1" w:lastColumn="0" w:oddVBand="0" w:evenVBand="0" w:oddHBand="0" w:evenHBand="0" w:firstRowFirstColumn="0" w:firstRowLastColumn="0" w:lastRowFirstColumn="0" w:lastRowLastColumn="0"/>
+            <w:tcW w:w="2040" w:type="dxa"/>
+            <w:vAlign w:val="center"/>
+          </w:tcPr>
+          <w:p>
+            <w:pPr>
+              <w:jc w:val="center"/>
+            </w:pPr>
+          </w:p>
+        </w:tc>
+        <w:tc>
+          <w:tcPr>
+            <w:tcW w:w="1691" w:type="dxa"/>
+            <w:vAlign w:val="center"/>
+          </w:tcPr>
+          <w:p>
+            <w:pPr>
+              <w:jc w:val="center"/>
+              <w:cnfStyle w:val="000000100000" w:firstRow="0" w:lastRow="0" w:firstColumn="0" w:lastColumn="0" w:oddVBand="0" w:evenVBand="0" w:oddHBand="1" w:evenHBand="0" w:firstRowFirstColumn="0" w:firstRowLastColumn="0" w:lastRowFirstColumn="0" w:lastRowLastColumn="0"/>
+            </w:pPr>
+          </w:p>
+        </w:tc>
+        <w:tc>
+          <w:tcPr>
+            <w:tcW w:w="599" w:type="dxa"/>
+            <w:shd w:val="clear" w:color="auto" w:fill="00B050"/>
+            <w:vAlign w:val="center"/>
+          </w:tcPr>
+          <w:p>
+            <w:pPr>
+              <w:jc w:val="center"/>
+              <w:cnfStyle w:val="000000100000" w:firstRow="0" w:lastRow="0" w:firstColumn="0" w:lastColumn="0" w:oddVBand="0" w:evenVBand="0" w:oddHBand="1" w:evenHBand="0" w:firstRowFirstColumn="0" w:firstRowLastColumn="0" w:lastRowFirstColumn="0" w:lastRowLastColumn="0"/>
+            </w:pPr>
+          </w:p>
+        </w:tc>
+        <w:tc>
+          <w:tcPr>
+            <w:tcW w:w="2584" w:type="dxa"/>
+            <w:vAlign w:val="center"/>
+          </w:tcPr>
+          <w:p>
+            <w:pPr>
+              <w:cnfStyle w:val="000000100000" w:firstRow="0" w:lastRow="0" w:firstColumn="0" w:lastColumn="0" w:oddVBand="0" w:evenVBand="0" w:oddHBand="1" w:evenHBand="0" w:firstRowFirstColumn="0" w:firstRowLastColumn="0" w:lastRowFirstColumn="0" w:lastRowLastColumn="0"/>
+            </w:pPr>
+          </w:p>
+        </w:tc>
+        <w:tc>
+          <w:tcPr>
+            <w:tcW w:w="2059" w:type="dxa"/>
+          </w:tcPr>
+          <w:p>
+            <w:pPr>
+              <w:cnfStyle w:val="000000100000" w:firstRow="0" w:lastRow="0" w:firstColumn="0" w:lastColumn="0" w:oddVBand="0" w:evenVBand="0" w:oddHBand="1" w:evenHBand="0" w:firstRowFirstColumn="0" w:firstRowLastColumn="0" w:lastRowFirstColumn="0" w:lastRowLastColumn="0"/>
+            </w:pPr>
+          </w:p>
+        </w:tc>
+        <w:tc>
+          <w:tcPr>
+            <w:tcW w:w="2295" w:type="dxa"/>
+          </w:tcPr>
+          <w:p>
+            <w:pPr>
+              <w:cnfStyle w:val="000000100000" w:firstRow="0" w:lastRow="0" w:firstColumn="0" w:lastColumn="0" w:oddVBand="0" w:evenVBand="0" w:oddHBand="1" w:evenHBand="0" w:firstRowFirstColumn="0" w:firstRowLastColumn="0" w:lastRowFirstColumn="0" w:lastRowLastColumn="0"/>
+            </w:pPr>
+          </w:p>
+        </w:tc>
+      </w:tr>
+      <w:tr>
+        <w:trPr>
+          <w:cnfStyle w:val="000000010000" w:firstRow="0" w:lastRow="0" w:firstColumn="0" w:lastColumn="0" w:oddVBand="0" w:evenVBand="0" w:oddHBand="0" w:evenHBand="1" w:firstRowFirstColumn="0" w:firstRowLastColumn="0" w:lastRowFirstColumn="0" w:lastRowLastColumn="0"/>
+        </w:trPr>
+        <w:tc>
+          <w:tcPr>
+            <w:cnfStyle w:val="001000000000" w:firstRow="0" w:lastRow="0" w:firstColumn="1" w:lastColumn="0" w:oddVBand="0" w:evenVBand="0" w:oddHBand="0" w:evenHBand="0" w:firstRowFirstColumn="0" w:firstRowLastColumn="0" w:lastRowFirstColumn="0" w:lastRowLastColumn="0"/>
+            <w:tcW w:w="2040" w:type="dxa"/>
+            <w:vAlign w:val="center"/>
+          </w:tcPr>
+          <w:p>
+            <w:pPr>
+              <w:jc w:val="center"/>
+            </w:pPr>
+          </w:p>
+        </w:tc>
+        <w:tc>
+          <w:tcPr>
+            <w:tcW w:w="1691" w:type="dxa"/>
+            <w:vAlign w:val="center"/>
+          </w:tcPr>
+          <w:p>
+            <w:pPr>
+              <w:jc w:val="center"/>
+              <w:cnfStyle w:val="000000010000" w:firstRow="0" w:lastRow="0" w:firstColumn="0" w:lastColumn="0" w:oddVBand="0" w:evenVBand="0" w:oddHBand="0" w:evenHBand="1" w:firstRowFirstColumn="0" w:firstRowLastColumn="0" w:lastRowFirstColumn="0" w:lastRowLastColumn="0"/>
+            </w:pPr>
+          </w:p>
+        </w:tc>
+        <w:tc>
+          <w:tcPr>
+            <w:tcW w:w="599" w:type="dxa"/>
+            <w:shd w:val="clear" w:color="auto" w:fill="00B050"/>
+            <w:vAlign w:val="center"/>
+          </w:tcPr>
+          <w:p>
+            <w:pPr>
+              <w:jc w:val="center"/>
+              <w:cnfStyle w:val="000000010000" w:firstRow="0" w:lastRow="0" w:firstColumn="0" w:lastColumn="0" w:oddVBand="0" w:evenVBand="0" w:oddHBand="0" w:evenHBand="1" w:firstRowFirstColumn="0" w:firstRowLastColumn="0" w:lastRowFirstColumn="0" w:lastRowLastColumn="0"/>
+            </w:pPr>
+          </w:p>
+        </w:tc>
+        <w:tc>
+          <w:tcPr>
+            <w:tcW w:w="2584" w:type="dxa"/>
+            <w:vAlign w:val="center"/>
+          </w:tcPr>
+          <w:p>
+            <w:pPr>
+              <w:cnfStyle w:val="000000010000" w:firstRow="0" w:lastRow="0" w:firstColumn="0" w:lastColumn="0" w:oddVBand="0" w:evenVBand="0" w:oddHBand="0" w:evenHBand="1" w:firstRowFirstColumn="0" w:firstRowLastColumn="0" w:lastRowFirstColumn="0" w:lastRowLastColumn="0"/>
+            </w:pPr>
+          </w:p>
+        </w:tc>
+        <w:tc>
+          <w:tcPr>
+            <w:tcW w:w="2059" w:type="dxa"/>
+          </w:tcPr>
+          <w:p>
+            <w:pPr>
+              <w:cnfStyle w:val="000000010000" w:firstRow="0" w:lastRow="0" w:firstColumn="0" w:lastColumn="0" w:oddVBand="0" w:evenVBand="0" w:oddHBand="0" w:evenHBand="1" w:firstRowFirstColumn="0" w:firstRowLastColumn="0" w:lastRowFirstColumn="0" w:lastRowLastColumn="0"/>
+            </w:pPr>
+          </w:p>
+        </w:tc>
+        <w:tc>
+          <w:tcPr>
+            <w:tcW w:w="2295" w:type="dxa"/>
+          </w:tcPr>
+          <w:p>
+            <w:pPr>
+              <w:cnfStyle w:val="000000010000" w:firstRow="0" w:lastRow="0" w:firstColumn="0" w:lastColumn="0" w:oddVBand="0" w:evenVBand="0" w:oddHBand="0" w:evenHBand="1" w:firstRowFirstColumn="0" w:firstRowLastColumn="0" w:lastRowFirstColumn="0" w:lastRowLastColumn="0"/>
             </w:pPr>
           </w:p>
         </w:tc>
@@ -2114,7 +4375,7 @@
 </file>
 
 <file path=word/endnotes.xml><?xml version="1.0" encoding="utf-8"?>
-<w:endnotes xmlns:ve="http://schemas.openxmlformats.org/markup-compatibility/2006" xmlns:o="urn:schemas-microsoft-com:office:office" xmlns:r="http://schemas.openxmlformats.org/officeDocument/2006/relationships" xmlns:m="http://schemas.openxmlformats.org/officeDocument/2006/math" xmlns:v="urn:schemas-microsoft-com:vml" xmlns:wp="http://schemas.openxmlformats.org/drawingml/2006/wordprocessingDrawing" xmlns:w10="urn:schemas-microsoft-com:office:word" xmlns:w="http://schemas.openxmlformats.org/wordprocessingml/2006/main" xmlns:wne="http://schemas.microsoft.com/office/word/2006/wordml">
+<w:endnotes xmlns:wpc="http://schemas.microsoft.com/office/word/2010/wordprocessingCanvas" xmlns:mc="http://schemas.openxmlformats.org/markup-compatibility/2006" xmlns:o="urn:schemas-microsoft-com:office:office" xmlns:r="http://schemas.openxmlformats.org/officeDocument/2006/relationships" xmlns:m="http://schemas.openxmlformats.org/officeDocument/2006/math" xmlns:v="urn:schemas-microsoft-com:vml" xmlns:wp14="http://schemas.microsoft.com/office/word/2010/wordprocessingDrawing" xmlns:wp="http://schemas.openxmlformats.org/drawingml/2006/wordprocessingDrawing" xmlns:w10="urn:schemas-microsoft-com:office:word" xmlns:w="http://schemas.openxmlformats.org/wordprocessingml/2006/main" xmlns:w14="http://schemas.microsoft.com/office/word/2010/wordml" xmlns:w15="http://schemas.microsoft.com/office/word/2012/wordml" xmlns:wpg="http://schemas.microsoft.com/office/word/2010/wordprocessingGroup" xmlns:wpi="http://schemas.microsoft.com/office/word/2010/wordprocessingInk" xmlns:wne="http://schemas.microsoft.com/office/word/2006/wordml" xmlns:wps="http://schemas.microsoft.com/office/word/2010/wordprocessingShape" mc:Ignorable="w14 w15 wp14">
   <w:endnote w:type="separator" w:id="-1">
     <w:p>
       <w:pPr>
@@ -2139,7 +4400,7 @@
 </file>
 
 <file path=word/footnotes.xml><?xml version="1.0" encoding="utf-8"?>
-<w:footnotes xmlns:ve="http://schemas.openxmlformats.org/markup-compatibility/2006" xmlns:o="urn:schemas-microsoft-com:office:office" xmlns:r="http://schemas.openxmlformats.org/officeDocument/2006/relationships" xmlns:m="http://schemas.openxmlformats.org/officeDocument/2006/math" xmlns:v="urn:schemas-microsoft-com:vml" xmlns:wp="http://schemas.openxmlformats.org/drawingml/2006/wordprocessingDrawing" xmlns:w10="urn:schemas-microsoft-com:office:word" xmlns:w="http://schemas.openxmlformats.org/wordprocessingml/2006/main" xmlns:wne="http://schemas.microsoft.com/office/word/2006/wordml">
+<w:footnotes xmlns:wpc="http://schemas.microsoft.com/office/word/2010/wordprocessingCanvas" xmlns:mc="http://schemas.openxmlformats.org/markup-compatibility/2006" xmlns:o="urn:schemas-microsoft-com:office:office" xmlns:r="http://schemas.openxmlformats.org/officeDocument/2006/relationships" xmlns:m="http://schemas.openxmlformats.org/officeDocument/2006/math" xmlns:v="urn:schemas-microsoft-com:vml" xmlns:wp14="http://schemas.microsoft.com/office/word/2010/wordprocessingDrawing" xmlns:wp="http://schemas.openxmlformats.org/drawingml/2006/wordprocessingDrawing" xmlns:w10="urn:schemas-microsoft-com:office:word" xmlns:w="http://schemas.openxmlformats.org/wordprocessingml/2006/main" xmlns:w14="http://schemas.microsoft.com/office/word/2010/wordml" xmlns:w15="http://schemas.microsoft.com/office/word/2012/wordml" xmlns:wpg="http://schemas.microsoft.com/office/word/2010/wordprocessingGroup" xmlns:wpi="http://schemas.microsoft.com/office/word/2010/wordprocessingInk" xmlns:wne="http://schemas.microsoft.com/office/word/2006/wordml" xmlns:wps="http://schemas.microsoft.com/office/word/2010/wordprocessingShape" mc:Ignorable="w14 w15 wp14">
   <w:footnote w:type="separator" w:id="-1">
     <w:p>
       <w:pPr>
@@ -2164,19 +4425,13 @@
 </file>
 
 <file path=word/header1.xml><?xml version="1.0" encoding="utf-8"?>
-<w:hdr xmlns:ve="http://schemas.openxmlformats.org/markup-compatibility/2006" xmlns:o="urn:schemas-microsoft-com:office:office" xmlns:r="http://schemas.openxmlformats.org/officeDocument/2006/relationships" xmlns:m="http://schemas.openxmlformats.org/officeDocument/2006/math" xmlns:v="urn:schemas-microsoft-com:vml" xmlns:wp="http://schemas.openxmlformats.org/drawingml/2006/wordprocessingDrawing" xmlns:w10="urn:schemas-microsoft-com:office:word" xmlns:w="http://schemas.openxmlformats.org/wordprocessingml/2006/main" xmlns:wne="http://schemas.microsoft.com/office/word/2006/wordml">
+<w:hdr xmlns:wpc="http://schemas.microsoft.com/office/word/2010/wordprocessingCanvas" xmlns:mc="http://schemas.openxmlformats.org/markup-compatibility/2006" xmlns:o="urn:schemas-microsoft-com:office:office" xmlns:r="http://schemas.openxmlformats.org/officeDocument/2006/relationships" xmlns:m="http://schemas.openxmlformats.org/officeDocument/2006/math" xmlns:v="urn:schemas-microsoft-com:vml" xmlns:wp14="http://schemas.microsoft.com/office/word/2010/wordprocessingDrawing" xmlns:wp="http://schemas.openxmlformats.org/drawingml/2006/wordprocessingDrawing" xmlns:w10="urn:schemas-microsoft-com:office:word" xmlns:w="http://schemas.openxmlformats.org/wordprocessingml/2006/main" xmlns:w14="http://schemas.microsoft.com/office/word/2010/wordml" xmlns:w15="http://schemas.microsoft.com/office/word/2012/wordml" xmlns:wpg="http://schemas.microsoft.com/office/word/2010/wordprocessingGroup" xmlns:wpi="http://schemas.microsoft.com/office/word/2010/wordprocessingInk" xmlns:wne="http://schemas.microsoft.com/office/word/2006/wordml" xmlns:wps="http://schemas.microsoft.com/office/word/2010/wordprocessingShape" mc:Ignorable="w14 w15 wp14">
   <w:p>
     <w:pPr>
       <w:pStyle w:val="En-tte"/>
       <w:jc w:val="right"/>
-      <w:rPr>
-        <w:lang w:val="en-CA"/>
-      </w:rPr>
     </w:pPr>
     <w:r>
-      <w:rPr>
-        <w:lang w:val="en-CA"/>
-      </w:rPr>
       <w:t>Louis-Simon Mc Nicoll</w:t>
     </w:r>
   </w:p>
@@ -2184,14 +4439,8 @@
     <w:pPr>
       <w:pStyle w:val="En-tte"/>
       <w:jc w:val="right"/>
-      <w:rPr>
-        <w:lang w:val="en-CA"/>
-      </w:rPr>
     </w:pPr>
     <w:r>
-      <w:rPr>
-        <w:lang w:val="en-CA"/>
-      </w:rPr>
       <w:t>Gabriel Lamarre</w:t>
     </w:r>
   </w:p>
@@ -2205,7 +4454,7 @@
 </file>
 
 <file path=word/styles.xml><?xml version="1.0" encoding="utf-8"?>
-<w:styles xmlns:r="http://schemas.openxmlformats.org/officeDocument/2006/relationships" xmlns:w="http://schemas.openxmlformats.org/wordprocessingml/2006/main">
+<w:styles xmlns:mc="http://schemas.openxmlformats.org/markup-compatibility/2006" xmlns:r="http://schemas.openxmlformats.org/officeDocument/2006/relationships" xmlns:w="http://schemas.openxmlformats.org/wordprocessingml/2006/main" xmlns:w14="http://schemas.microsoft.com/office/word/2010/wordml" xmlns:w15="http://schemas.microsoft.com/office/word/2012/wordml" mc:Ignorable="w14 w15">
   <w:docDefaults>
     <w:rPrDefault>
       <w:rPr>
@@ -2221,144 +4470,378 @@
       </w:pPr>
     </w:pPrDefault>
   </w:docDefaults>
-  <w:latentStyles w:defLockedState="0" w:defUIPriority="99" w:defSemiHidden="1" w:defUnhideWhenUsed="1" w:defQFormat="0" w:count="267">
-    <w:lsdException w:name="Normal" w:semiHidden="0" w:uiPriority="0" w:unhideWhenUsed="0" w:qFormat="1"/>
-    <w:lsdException w:name="heading 1" w:semiHidden="0" w:uiPriority="9" w:unhideWhenUsed="0" w:qFormat="1"/>
-    <w:lsdException w:name="heading 2" w:uiPriority="9" w:qFormat="1"/>
-    <w:lsdException w:name="heading 3" w:uiPriority="9" w:qFormat="1"/>
-    <w:lsdException w:name="heading 4" w:uiPriority="9" w:qFormat="1"/>
-    <w:lsdException w:name="heading 5" w:uiPriority="9" w:qFormat="1"/>
-    <w:lsdException w:name="heading 6" w:uiPriority="9" w:qFormat="1"/>
-    <w:lsdException w:name="heading 7" w:uiPriority="9" w:qFormat="1"/>
-    <w:lsdException w:name="heading 8" w:uiPriority="9" w:qFormat="1"/>
-    <w:lsdException w:name="heading 9" w:uiPriority="9" w:qFormat="1"/>
-    <w:lsdException w:name="toc 1" w:uiPriority="39"/>
-    <w:lsdException w:name="toc 2" w:uiPriority="39"/>
-    <w:lsdException w:name="toc 3" w:uiPriority="39"/>
-    <w:lsdException w:name="toc 4" w:uiPriority="39"/>
-    <w:lsdException w:name="toc 5" w:uiPriority="39"/>
-    <w:lsdException w:name="toc 6" w:uiPriority="39"/>
-    <w:lsdException w:name="toc 7" w:uiPriority="39"/>
-    <w:lsdException w:name="toc 8" w:uiPriority="39"/>
-    <w:lsdException w:name="toc 9" w:uiPriority="39"/>
-    <w:lsdException w:name="caption" w:uiPriority="35" w:qFormat="1"/>
-    <w:lsdException w:name="Title" w:semiHidden="0" w:uiPriority="10" w:unhideWhenUsed="0" w:qFormat="1"/>
-    <w:lsdException w:name="Default Paragraph Font" w:uiPriority="1"/>
-    <w:lsdException w:name="Subtitle" w:semiHidden="0" w:uiPriority="11" w:unhideWhenUsed="0" w:qFormat="1"/>
-    <w:lsdException w:name="Strong" w:semiHidden="0" w:uiPriority="22" w:unhideWhenUsed="0" w:qFormat="1"/>
-    <w:lsdException w:name="Emphasis" w:semiHidden="0" w:uiPriority="20" w:unhideWhenUsed="0" w:qFormat="1"/>
-    <w:lsdException w:name="Table Grid" w:semiHidden="0" w:uiPriority="59" w:unhideWhenUsed="0"/>
-    <w:lsdException w:name="Placeholder Text" w:unhideWhenUsed="0"/>
-    <w:lsdException w:name="No Spacing" w:semiHidden="0" w:uiPriority="1" w:unhideWhenUsed="0" w:qFormat="1"/>
-    <w:lsdException w:name="Light Shading" w:semiHidden="0" w:uiPriority="60" w:unhideWhenUsed="0"/>
-    <w:lsdException w:name="Light List" w:semiHidden="0" w:uiPriority="61" w:unhideWhenUsed="0"/>
-    <w:lsdException w:name="Light Grid" w:semiHidden="0" w:uiPriority="62" w:unhideWhenUsed="0"/>
-    <w:lsdException w:name="Medium Shading 1" w:semiHidden="0" w:uiPriority="63" w:unhideWhenUsed="0"/>
-    <w:lsdException w:name="Medium Shading 2" w:semiHidden="0" w:uiPriority="64" w:unhideWhenUsed="0"/>
-    <w:lsdException w:name="Medium List 1" w:semiHidden="0" w:uiPriority="65" w:unhideWhenUsed="0"/>
-    <w:lsdException w:name="Medium List 2" w:semiHidden="0" w:uiPriority="66" w:unhideWhenUsed="0"/>
-    <w:lsdException w:name="Medium Grid 1" w:semiHidden="0" w:uiPriority="67" w:unhideWhenUsed="0"/>
-    <w:lsdException w:name="Medium Grid 2" w:semiHidden="0" w:uiPriority="68" w:unhideWhenUsed="0"/>
-    <w:lsdException w:name="Medium Grid 3" w:semiHidden="0" w:uiPriority="69" w:unhideWhenUsed="0"/>
-    <w:lsdException w:name="Dark List" w:semiHidden="0" w:uiPriority="70" w:unhideWhenUsed="0"/>
-    <w:lsdException w:name="Colorful Shading" w:semiHidden="0" w:uiPriority="71" w:unhideWhenUsed="0"/>
-    <w:lsdException w:name="Colorful List" w:semiHidden="0" w:uiPriority="72" w:unhideWhenUsed="0"/>
-    <w:lsdException w:name="Colorful Grid" w:semiHidden="0" w:uiPriority="73" w:unhideWhenUsed="0"/>
-    <w:lsdException w:name="Light Shading Accent 1" w:semiHidden="0" w:uiPriority="60" w:unhideWhenUsed="0"/>
-    <w:lsdException w:name="Light List Accent 1" w:semiHidden="0" w:uiPriority="61" w:unhideWhenUsed="0"/>
-    <w:lsdException w:name="Light Grid Accent 1" w:semiHidden="0" w:uiPriority="62" w:unhideWhenUsed="0"/>
-    <w:lsdException w:name="Medium Shading 1 Accent 1" w:semiHidden="0" w:uiPriority="63" w:unhideWhenUsed="0"/>
-    <w:lsdException w:name="Medium Shading 2 Accent 1" w:semiHidden="0" w:uiPriority="64" w:unhideWhenUsed="0"/>
-    <w:lsdException w:name="Medium List 1 Accent 1" w:semiHidden="0" w:uiPriority="65" w:unhideWhenUsed="0"/>
-    <w:lsdException w:name="Revision" w:unhideWhenUsed="0"/>
-    <w:lsdException w:name="List Paragraph" w:semiHidden="0" w:uiPriority="34" w:unhideWhenUsed="0" w:qFormat="1"/>
-    <w:lsdException w:name="Quote" w:semiHidden="0" w:uiPriority="29" w:unhideWhenUsed="0" w:qFormat="1"/>
-    <w:lsdException w:name="Intense Quote" w:semiHidden="0" w:uiPriority="30" w:unhideWhenUsed="0" w:qFormat="1"/>
-    <w:lsdException w:name="Medium List 2 Accent 1" w:semiHidden="0" w:uiPriority="66" w:unhideWhenUsed="0"/>
-    <w:lsdException w:name="Medium Grid 1 Accent 1" w:semiHidden="0" w:uiPriority="67" w:unhideWhenUsed="0"/>
-    <w:lsdException w:name="Medium Grid 2 Accent 1" w:semiHidden="0" w:uiPriority="68" w:unhideWhenUsed="0"/>
-    <w:lsdException w:name="Medium Grid 3 Accent 1" w:semiHidden="0" w:uiPriority="69" w:unhideWhenUsed="0"/>
-    <w:lsdException w:name="Dark List Accent 1" w:semiHidden="0" w:uiPriority="70" w:unhideWhenUsed="0"/>
-    <w:lsdException w:name="Colorful Shading Accent 1" w:semiHidden="0" w:uiPriority="71" w:unhideWhenUsed="0"/>
-    <w:lsdException w:name="Colorful List Accent 1" w:semiHidden="0" w:uiPriority="72" w:unhideWhenUsed="0"/>
-    <w:lsdException w:name="Colorful Grid Accent 1" w:semiHidden="0" w:uiPriority="73" w:unhideWhenUsed="0"/>
-    <w:lsdException w:name="Light Shading Accent 2" w:semiHidden="0" w:uiPriority="60" w:unhideWhenUsed="0"/>
-    <w:lsdException w:name="Light List Accent 2" w:semiHidden="0" w:uiPriority="61" w:unhideWhenUsed="0"/>
-    <w:lsdException w:name="Light Grid Accent 2" w:semiHidden="0" w:uiPriority="62" w:unhideWhenUsed="0"/>
-    <w:lsdException w:name="Medium Shading 1 Accent 2" w:semiHidden="0" w:uiPriority="63" w:unhideWhenUsed="0"/>
-    <w:lsdException w:name="Medium Shading 2 Accent 2" w:semiHidden="0" w:uiPriority="64" w:unhideWhenUsed="0"/>
-    <w:lsdException w:name="Medium List 1 Accent 2" w:semiHidden="0" w:uiPriority="65" w:unhideWhenUsed="0"/>
-    <w:lsdException w:name="Medium List 2 Accent 2" w:semiHidden="0" w:uiPriority="66" w:unhideWhenUsed="0"/>
-    <w:lsdException w:name="Medium Grid 1 Accent 2" w:semiHidden="0" w:uiPriority="67" w:unhideWhenUsed="0"/>
-    <w:lsdException w:name="Medium Grid 2 Accent 2" w:semiHidden="0" w:uiPriority="68" w:unhideWhenUsed="0"/>
-    <w:lsdException w:name="Medium Grid 3 Accent 2" w:semiHidden="0" w:uiPriority="69" w:unhideWhenUsed="0"/>
-    <w:lsdException w:name="Dark List Accent 2" w:semiHidden="0" w:uiPriority="70" w:unhideWhenUsed="0"/>
-    <w:lsdException w:name="Colorful Shading Accent 2" w:semiHidden="0" w:uiPriority="71" w:unhideWhenUsed="0"/>
-    <w:lsdException w:name="Colorful List Accent 2" w:semiHidden="0" w:uiPriority="72" w:unhideWhenUsed="0"/>
-    <w:lsdException w:name="Colorful Grid Accent 2" w:semiHidden="0" w:uiPriority="73" w:unhideWhenUsed="0"/>
-    <w:lsdException w:name="Light Shading Accent 3" w:semiHidden="0" w:uiPriority="60" w:unhideWhenUsed="0"/>
-    <w:lsdException w:name="Light List Accent 3" w:semiHidden="0" w:uiPriority="61" w:unhideWhenUsed="0"/>
-    <w:lsdException w:name="Light Grid Accent 3" w:semiHidden="0" w:uiPriority="62" w:unhideWhenUsed="0"/>
-    <w:lsdException w:name="Medium Shading 1 Accent 3" w:semiHidden="0" w:uiPriority="63" w:unhideWhenUsed="0"/>
-    <w:lsdException w:name="Medium Shading 2 Accent 3" w:semiHidden="0" w:uiPriority="64" w:unhideWhenUsed="0"/>
-    <w:lsdException w:name="Medium List 1 Accent 3" w:semiHidden="0" w:uiPriority="65" w:unhideWhenUsed="0"/>
-    <w:lsdException w:name="Medium List 2 Accent 3" w:semiHidden="0" w:uiPriority="66" w:unhideWhenUsed="0"/>
-    <w:lsdException w:name="Medium Grid 1 Accent 3" w:semiHidden="0" w:uiPriority="67" w:unhideWhenUsed="0"/>
-    <w:lsdException w:name="Medium Grid 2 Accent 3" w:semiHidden="0" w:uiPriority="68" w:unhideWhenUsed="0"/>
-    <w:lsdException w:name="Medium Grid 3 Accent 3" w:semiHidden="0" w:uiPriority="69" w:unhideWhenUsed="0"/>
-    <w:lsdException w:name="Dark List Accent 3" w:semiHidden="0" w:uiPriority="70" w:unhideWhenUsed="0"/>
-    <w:lsdException w:name="Colorful Shading Accent 3" w:semiHidden="0" w:uiPriority="71" w:unhideWhenUsed="0"/>
-    <w:lsdException w:name="Colorful List Accent 3" w:semiHidden="0" w:uiPriority="72" w:unhideWhenUsed="0"/>
-    <w:lsdException w:name="Colorful Grid Accent 3" w:semiHidden="0" w:uiPriority="73" w:unhideWhenUsed="0"/>
-    <w:lsdException w:name="Light Shading Accent 4" w:semiHidden="0" w:uiPriority="60" w:unhideWhenUsed="0"/>
-    <w:lsdException w:name="Light List Accent 4" w:semiHidden="0" w:uiPriority="61" w:unhideWhenUsed="0"/>
-    <w:lsdException w:name="Light Grid Accent 4" w:semiHidden="0" w:uiPriority="62" w:unhideWhenUsed="0"/>
-    <w:lsdException w:name="Medium Shading 1 Accent 4" w:semiHidden="0" w:uiPriority="63" w:unhideWhenUsed="0"/>
-    <w:lsdException w:name="Medium Shading 2 Accent 4" w:semiHidden="0" w:uiPriority="64" w:unhideWhenUsed="0"/>
-    <w:lsdException w:name="Medium List 1 Accent 4" w:semiHidden="0" w:uiPriority="65" w:unhideWhenUsed="0"/>
-    <w:lsdException w:name="Medium List 2 Accent 4" w:semiHidden="0" w:uiPriority="66" w:unhideWhenUsed="0"/>
-    <w:lsdException w:name="Medium Grid 1 Accent 4" w:semiHidden="0" w:uiPriority="67" w:unhideWhenUsed="0"/>
-    <w:lsdException w:name="Medium Grid 2 Accent 4" w:semiHidden="0" w:uiPriority="68" w:unhideWhenUsed="0"/>
-    <w:lsdException w:name="Medium Grid 3 Accent 4" w:semiHidden="0" w:uiPriority="69" w:unhideWhenUsed="0"/>
-    <w:lsdException w:name="Dark List Accent 4" w:semiHidden="0" w:uiPriority="70" w:unhideWhenUsed="0"/>
-    <w:lsdException w:name="Colorful Shading Accent 4" w:semiHidden="0" w:uiPriority="71" w:unhideWhenUsed="0"/>
-    <w:lsdException w:name="Colorful List Accent 4" w:semiHidden="0" w:uiPriority="72" w:unhideWhenUsed="0"/>
-    <w:lsdException w:name="Colorful Grid Accent 4" w:semiHidden="0" w:uiPriority="73" w:unhideWhenUsed="0"/>
-    <w:lsdException w:name="Light Shading Accent 5" w:semiHidden="0" w:uiPriority="60" w:unhideWhenUsed="0"/>
-    <w:lsdException w:name="Light List Accent 5" w:semiHidden="0" w:uiPriority="61" w:unhideWhenUsed="0"/>
-    <w:lsdException w:name="Light Grid Accent 5" w:semiHidden="0" w:uiPriority="62" w:unhideWhenUsed="0"/>
-    <w:lsdException w:name="Medium Shading 1 Accent 5" w:semiHidden="0" w:uiPriority="63" w:unhideWhenUsed="0"/>
-    <w:lsdException w:name="Medium Shading 2 Accent 5" w:semiHidden="0" w:uiPriority="64" w:unhideWhenUsed="0"/>
-    <w:lsdException w:name="Medium List 1 Accent 5" w:semiHidden="0" w:uiPriority="65" w:unhideWhenUsed="0"/>
-    <w:lsdException w:name="Medium List 2 Accent 5" w:semiHidden="0" w:uiPriority="66" w:unhideWhenUsed="0"/>
-    <w:lsdException w:name="Medium Grid 1 Accent 5" w:semiHidden="0" w:uiPriority="67" w:unhideWhenUsed="0"/>
-    <w:lsdException w:name="Medium Grid 2 Accent 5" w:semiHidden="0" w:uiPriority="68" w:unhideWhenUsed="0"/>
-    <w:lsdException w:name="Medium Grid 3 Accent 5" w:semiHidden="0" w:uiPriority="69" w:unhideWhenUsed="0"/>
-    <w:lsdException w:name="Dark List Accent 5" w:semiHidden="0" w:uiPriority="70" w:unhideWhenUsed="0"/>
-    <w:lsdException w:name="Colorful Shading Accent 5" w:semiHidden="0" w:uiPriority="71" w:unhideWhenUsed="0"/>
-    <w:lsdException w:name="Colorful List Accent 5" w:semiHidden="0" w:uiPriority="72" w:unhideWhenUsed="0"/>
-    <w:lsdException w:name="Colorful Grid Accent 5" w:semiHidden="0" w:uiPriority="73" w:unhideWhenUsed="0"/>
-    <w:lsdException w:name="Light Shading Accent 6" w:semiHidden="0" w:uiPriority="60" w:unhideWhenUsed="0"/>
-    <w:lsdException w:name="Light List Accent 6" w:semiHidden="0" w:uiPriority="61" w:unhideWhenUsed="0"/>
-    <w:lsdException w:name="Light Grid Accent 6" w:semiHidden="0" w:uiPriority="62" w:unhideWhenUsed="0"/>
-    <w:lsdException w:name="Medium Shading 1 Accent 6" w:semiHidden="0" w:uiPriority="63" w:unhideWhenUsed="0"/>
-    <w:lsdException w:name="Medium Shading 2 Accent 6" w:semiHidden="0" w:uiPriority="64" w:unhideWhenUsed="0"/>
-    <w:lsdException w:name="Medium List 1 Accent 6" w:semiHidden="0" w:uiPriority="65" w:unhideWhenUsed="0"/>
-    <w:lsdException w:name="Medium List 2 Accent 6" w:semiHidden="0" w:uiPriority="66" w:unhideWhenUsed="0"/>
-    <w:lsdException w:name="Medium Grid 1 Accent 6" w:semiHidden="0" w:uiPriority="67" w:unhideWhenUsed="0"/>
-    <w:lsdException w:name="Medium Grid 2 Accent 6" w:semiHidden="0" w:uiPriority="68" w:unhideWhenUsed="0"/>
-    <w:lsdException w:name="Medium Grid 3 Accent 6" w:semiHidden="0" w:uiPriority="69" w:unhideWhenUsed="0"/>
-    <w:lsdException w:name="Dark List Accent 6" w:semiHidden="0" w:uiPriority="70" w:unhideWhenUsed="0"/>
-    <w:lsdException w:name="Colorful Shading Accent 6" w:semiHidden="0" w:uiPriority="71" w:unhideWhenUsed="0"/>
-    <w:lsdException w:name="Colorful List Accent 6" w:semiHidden="0" w:uiPriority="72" w:unhideWhenUsed="0"/>
-    <w:lsdException w:name="Colorful Grid Accent 6" w:semiHidden="0" w:uiPriority="73" w:unhideWhenUsed="0"/>
-    <w:lsdException w:name="Subtle Emphasis" w:semiHidden="0" w:uiPriority="19" w:unhideWhenUsed="0" w:qFormat="1"/>
-    <w:lsdException w:name="Intense Emphasis" w:semiHidden="0" w:uiPriority="21" w:unhideWhenUsed="0" w:qFormat="1"/>
-    <w:lsdException w:name="Subtle Reference" w:semiHidden="0" w:uiPriority="31" w:unhideWhenUsed="0" w:qFormat="1"/>
-    <w:lsdException w:name="Intense Reference" w:semiHidden="0" w:uiPriority="32" w:unhideWhenUsed="0" w:qFormat="1"/>
-    <w:lsdException w:name="Book Title" w:semiHidden="0" w:uiPriority="33" w:unhideWhenUsed="0" w:qFormat="1"/>
-    <w:lsdException w:name="Bibliography" w:uiPriority="37"/>
-    <w:lsdException w:name="TOC Heading" w:uiPriority="39" w:qFormat="1"/>
+  <w:latentStyles w:defLockedState="0" w:defUIPriority="99" w:defSemiHidden="0" w:defUnhideWhenUsed="0" w:defQFormat="0" w:count="371">
+    <w:lsdException w:name="Normal" w:uiPriority="0" w:qFormat="1"/>
+    <w:lsdException w:name="heading 1" w:uiPriority="9" w:qFormat="1"/>
+    <w:lsdException w:name="heading 2" w:semiHidden="1" w:uiPriority="9" w:unhideWhenUsed="1" w:qFormat="1"/>
+    <w:lsdException w:name="heading 3" w:semiHidden="1" w:uiPriority="9" w:unhideWhenUsed="1" w:qFormat="1"/>
+    <w:lsdException w:name="heading 4" w:semiHidden="1" w:uiPriority="9" w:unhideWhenUsed="1" w:qFormat="1"/>
+    <w:lsdException w:name="heading 5" w:semiHidden="1" w:uiPriority="9" w:unhideWhenUsed="1" w:qFormat="1"/>
+    <w:lsdException w:name="heading 6" w:semiHidden="1" w:uiPriority="9" w:unhideWhenUsed="1" w:qFormat="1"/>
+    <w:lsdException w:name="heading 7" w:semiHidden="1" w:uiPriority="9" w:unhideWhenUsed="1" w:qFormat="1"/>
+    <w:lsdException w:name="heading 8" w:semiHidden="1" w:uiPriority="9" w:unhideWhenUsed="1" w:qFormat="1"/>
+    <w:lsdException w:name="heading 9" w:semiHidden="1" w:uiPriority="9" w:unhideWhenUsed="1" w:qFormat="1"/>
+    <w:lsdException w:name="index 1" w:semiHidden="1" w:unhideWhenUsed="1"/>
+    <w:lsdException w:name="index 2" w:semiHidden="1" w:unhideWhenUsed="1"/>
+    <w:lsdException w:name="index 3" w:semiHidden="1" w:unhideWhenUsed="1"/>
+    <w:lsdException w:name="index 4" w:semiHidden="1" w:unhideWhenUsed="1"/>
+    <w:lsdException w:name="index 5" w:semiHidden="1" w:unhideWhenUsed="1"/>
+    <w:lsdException w:name="index 6" w:semiHidden="1" w:unhideWhenUsed="1"/>
+    <w:lsdException w:name="index 7" w:semiHidden="1" w:unhideWhenUsed="1"/>
+    <w:lsdException w:name="index 8" w:semiHidden="1" w:unhideWhenUsed="1"/>
+    <w:lsdException w:name="index 9" w:semiHidden="1" w:unhideWhenUsed="1"/>
+    <w:lsdException w:name="toc 1" w:semiHidden="1" w:uiPriority="39" w:unhideWhenUsed="1"/>
+    <w:lsdException w:name="toc 2" w:semiHidden="1" w:uiPriority="39" w:unhideWhenUsed="1"/>
+    <w:lsdException w:name="toc 3" w:semiHidden="1" w:uiPriority="39" w:unhideWhenUsed="1"/>
+    <w:lsdException w:name="toc 4" w:semiHidden="1" w:uiPriority="39" w:unhideWhenUsed="1"/>
+    <w:lsdException w:name="toc 5" w:semiHidden="1" w:uiPriority="39" w:unhideWhenUsed="1"/>
+    <w:lsdException w:name="toc 6" w:semiHidden="1" w:uiPriority="39" w:unhideWhenUsed="1"/>
+    <w:lsdException w:name="toc 7" w:semiHidden="1" w:uiPriority="39" w:unhideWhenUsed="1"/>
+    <w:lsdException w:name="toc 8" w:semiHidden="1" w:uiPriority="39" w:unhideWhenUsed="1"/>
+    <w:lsdException w:name="toc 9" w:semiHidden="1" w:uiPriority="39" w:unhideWhenUsed="1"/>
+    <w:lsdException w:name="Normal Indent" w:semiHidden="1" w:unhideWhenUsed="1"/>
+    <w:lsdException w:name="footnote text" w:semiHidden="1" w:unhideWhenUsed="1"/>
+    <w:lsdException w:name="annotation text" w:semiHidden="1" w:unhideWhenUsed="1"/>
+    <w:lsdException w:name="header" w:semiHidden="1" w:unhideWhenUsed="1"/>
+    <w:lsdException w:name="footer" w:semiHidden="1" w:unhideWhenUsed="1"/>
+    <w:lsdException w:name="index heading" w:semiHidden="1" w:unhideWhenUsed="1"/>
+    <w:lsdException w:name="caption" w:semiHidden="1" w:uiPriority="35" w:unhideWhenUsed="1" w:qFormat="1"/>
+    <w:lsdException w:name="table of figures" w:semiHidden="1" w:unhideWhenUsed="1"/>
+    <w:lsdException w:name="envelope address" w:semiHidden="1" w:unhideWhenUsed="1"/>
+    <w:lsdException w:name="envelope return" w:semiHidden="1" w:unhideWhenUsed="1"/>
+    <w:lsdException w:name="footnote reference" w:semiHidden="1" w:unhideWhenUsed="1"/>
+    <w:lsdException w:name="annotation reference" w:semiHidden="1" w:unhideWhenUsed="1"/>
+    <w:lsdException w:name="line number" w:semiHidden="1" w:unhideWhenUsed="1"/>
+    <w:lsdException w:name="page number" w:semiHidden="1" w:unhideWhenUsed="1"/>
+    <w:lsdException w:name="endnote reference" w:semiHidden="1" w:unhideWhenUsed="1"/>
+    <w:lsdException w:name="endnote text" w:semiHidden="1" w:unhideWhenUsed="1"/>
+    <w:lsdException w:name="table of authorities" w:semiHidden="1" w:unhideWhenUsed="1"/>
+    <w:lsdException w:name="macro" w:semiHidden="1" w:unhideWhenUsed="1"/>
+    <w:lsdException w:name="toa heading" w:semiHidden="1" w:unhideWhenUsed="1"/>
+    <w:lsdException w:name="List" w:semiHidden="1" w:unhideWhenUsed="1"/>
+    <w:lsdException w:name="List Bullet" w:semiHidden="1" w:unhideWhenUsed="1"/>
+    <w:lsdException w:name="List Number" w:semiHidden="1" w:unhideWhenUsed="1"/>
+    <w:lsdException w:name="List 2" w:semiHidden="1" w:unhideWhenUsed="1"/>
+    <w:lsdException w:name="List 3" w:semiHidden="1" w:unhideWhenUsed="1"/>
+    <w:lsdException w:name="List 4" w:semiHidden="1" w:unhideWhenUsed="1"/>
+    <w:lsdException w:name="List 5" w:semiHidden="1" w:unhideWhenUsed="1"/>
+    <w:lsdException w:name="List Bullet 2" w:semiHidden="1" w:unhideWhenUsed="1"/>
+    <w:lsdException w:name="List Bullet 3" w:semiHidden="1" w:unhideWhenUsed="1"/>
+    <w:lsdException w:name="List Bullet 4" w:semiHidden="1" w:unhideWhenUsed="1"/>
+    <w:lsdException w:name="List Bullet 5" w:semiHidden="1" w:unhideWhenUsed="1"/>
+    <w:lsdException w:name="List Number 2" w:semiHidden="1" w:unhideWhenUsed="1"/>
+    <w:lsdException w:name="List Number 3" w:semiHidden="1" w:unhideWhenUsed="1"/>
+    <w:lsdException w:name="List Number 4" w:semiHidden="1" w:unhideWhenUsed="1"/>
+    <w:lsdException w:name="List Number 5" w:semiHidden="1" w:unhideWhenUsed="1"/>
+    <w:lsdException w:name="Title" w:uiPriority="10" w:qFormat="1"/>
+    <w:lsdException w:name="Closing" w:semiHidden="1" w:unhideWhenUsed="1"/>
+    <w:lsdException w:name="Signature" w:semiHidden="1" w:unhideWhenUsed="1"/>
+    <w:lsdException w:name="Default Paragraph Font" w:semiHidden="1" w:uiPriority="1" w:unhideWhenUsed="1"/>
+    <w:lsdException w:name="Body Text" w:semiHidden="1" w:unhideWhenUsed="1"/>
+    <w:lsdException w:name="Body Text Indent" w:semiHidden="1" w:unhideWhenUsed="1"/>
+    <w:lsdException w:name="List Continue" w:semiHidden="1" w:unhideWhenUsed="1"/>
+    <w:lsdException w:name="List Continue 2" w:semiHidden="1" w:unhideWhenUsed="1"/>
+    <w:lsdException w:name="List Continue 3" w:semiHidden="1" w:unhideWhenUsed="1"/>
+    <w:lsdException w:name="List Continue 4" w:semiHidden="1" w:unhideWhenUsed="1"/>
+    <w:lsdException w:name="List Continue 5" w:semiHidden="1" w:unhideWhenUsed="1"/>
+    <w:lsdException w:name="Message Header" w:semiHidden="1" w:unhideWhenUsed="1"/>
+    <w:lsdException w:name="Subtitle" w:uiPriority="11" w:qFormat="1"/>
+    <w:lsdException w:name="Salutation" w:semiHidden="1" w:unhideWhenUsed="1"/>
+    <w:lsdException w:name="Date" w:semiHidden="1" w:unhideWhenUsed="1"/>
+    <w:lsdException w:name="Body Text First Indent" w:semiHidden="1" w:unhideWhenUsed="1"/>
+    <w:lsdException w:name="Body Text First Indent 2" w:semiHidden="1" w:unhideWhenUsed="1"/>
+    <w:lsdException w:name="Note Heading" w:semiHidden="1" w:unhideWhenUsed="1"/>
+    <w:lsdException w:name="Body Text 2" w:semiHidden="1" w:unhideWhenUsed="1"/>
+    <w:lsdException w:name="Body Text 3" w:semiHidden="1" w:unhideWhenUsed="1"/>
+    <w:lsdException w:name="Body Text Indent 2" w:semiHidden="1" w:unhideWhenUsed="1"/>
+    <w:lsdException w:name="Body Text Indent 3" w:semiHidden="1" w:unhideWhenUsed="1"/>
+    <w:lsdException w:name="Block Text" w:semiHidden="1" w:unhideWhenUsed="1"/>
+    <w:lsdException w:name="Hyperlink" w:semiHidden="1" w:unhideWhenUsed="1"/>
+    <w:lsdException w:name="FollowedHyperlink" w:semiHidden="1" w:unhideWhenUsed="1"/>
+    <w:lsdException w:name="Strong" w:uiPriority="22" w:qFormat="1"/>
+    <w:lsdException w:name="Emphasis" w:uiPriority="20" w:qFormat="1"/>
+    <w:lsdException w:name="Document Map" w:semiHidden="1" w:unhideWhenUsed="1"/>
+    <w:lsdException w:name="Plain Text" w:semiHidden="1" w:unhideWhenUsed="1"/>
+    <w:lsdException w:name="E-mail Signature" w:semiHidden="1" w:unhideWhenUsed="1"/>
+    <w:lsdException w:name="HTML Top of Form" w:semiHidden="1" w:unhideWhenUsed="1"/>
+    <w:lsdException w:name="HTML Bottom of Form" w:semiHidden="1" w:unhideWhenUsed="1"/>
+    <w:lsdException w:name="Normal (Web)" w:semiHidden="1" w:unhideWhenUsed="1"/>
+    <w:lsdException w:name="HTML Acronym" w:semiHidden="1" w:unhideWhenUsed="1"/>
+    <w:lsdException w:name="HTML Address" w:semiHidden="1" w:unhideWhenUsed="1"/>
+    <w:lsdException w:name="HTML Cite" w:semiHidden="1" w:unhideWhenUsed="1"/>
+    <w:lsdException w:name="HTML Code" w:semiHidden="1" w:unhideWhenUsed="1"/>
+    <w:lsdException w:name="HTML Definition" w:semiHidden="1" w:unhideWhenUsed="1"/>
+    <w:lsdException w:name="HTML Keyboard" w:semiHidden="1" w:unhideWhenUsed="1"/>
+    <w:lsdException w:name="HTML Preformatted" w:semiHidden="1" w:unhideWhenUsed="1"/>
+    <w:lsdException w:name="HTML Sample" w:semiHidden="1" w:unhideWhenUsed="1"/>
+    <w:lsdException w:name="HTML Typewriter" w:semiHidden="1" w:unhideWhenUsed="1"/>
+    <w:lsdException w:name="HTML Variable" w:semiHidden="1" w:unhideWhenUsed="1"/>
+    <w:lsdException w:name="Normal Table" w:semiHidden="1" w:unhideWhenUsed="1"/>
+    <w:lsdException w:name="annotation subject" w:semiHidden="1" w:unhideWhenUsed="1"/>
+    <w:lsdException w:name="No List" w:semiHidden="1" w:unhideWhenUsed="1"/>
+    <w:lsdException w:name="Outline List 1" w:semiHidden="1" w:unhideWhenUsed="1"/>
+    <w:lsdException w:name="Outline List 2" w:semiHidden="1" w:unhideWhenUsed="1"/>
+    <w:lsdException w:name="Outline List 3" w:semiHidden="1" w:unhideWhenUsed="1"/>
+    <w:lsdException w:name="Table Simple 1" w:semiHidden="1" w:unhideWhenUsed="1"/>
+    <w:lsdException w:name="Table Simple 2" w:semiHidden="1" w:unhideWhenUsed="1"/>
+    <w:lsdException w:name="Table Simple 3" w:semiHidden="1" w:unhideWhenUsed="1"/>
+    <w:lsdException w:name="Table Classic 1" w:semiHidden="1" w:unhideWhenUsed="1"/>
+    <w:lsdException w:name="Table Classic 2" w:semiHidden="1" w:unhideWhenUsed="1"/>
+    <w:lsdException w:name="Table Classic 3" w:semiHidden="1" w:unhideWhenUsed="1"/>
+    <w:lsdException w:name="Table Classic 4" w:semiHidden="1" w:unhideWhenUsed="1"/>
+    <w:lsdException w:name="Table Colorful 1" w:semiHidden="1" w:unhideWhenUsed="1"/>
+    <w:lsdException w:name="Table Colorful 2" w:semiHidden="1" w:unhideWhenUsed="1"/>
+    <w:lsdException w:name="Table Colorful 3" w:semiHidden="1" w:unhideWhenUsed="1"/>
+    <w:lsdException w:name="Table Columns 1" w:semiHidden="1" w:unhideWhenUsed="1"/>
+    <w:lsdException w:name="Table Columns 2" w:semiHidden="1" w:unhideWhenUsed="1"/>
+    <w:lsdException w:name="Table Columns 3" w:semiHidden="1" w:unhideWhenUsed="1"/>
+    <w:lsdException w:name="Table Columns 4" w:semiHidden="1" w:unhideWhenUsed="1"/>
+    <w:lsdException w:name="Table Columns 5" w:semiHidden="1" w:unhideWhenUsed="1"/>
+    <w:lsdException w:name="Table Grid 1" w:semiHidden="1" w:unhideWhenUsed="1"/>
+    <w:lsdException w:name="Table Grid 2" w:semiHidden="1" w:unhideWhenUsed="1"/>
+    <w:lsdException w:name="Table Grid 3" w:semiHidden="1" w:unhideWhenUsed="1"/>
+    <w:lsdException w:name="Table Grid 4" w:semiHidden="1" w:unhideWhenUsed="1"/>
+    <w:lsdException w:name="Table Grid 5" w:semiHidden="1" w:unhideWhenUsed="1"/>
+    <w:lsdException w:name="Table Grid 6" w:semiHidden="1" w:unhideWhenUsed="1"/>
+    <w:lsdException w:name="Table Grid 7" w:semiHidden="1" w:unhideWhenUsed="1"/>
+    <w:lsdException w:name="Table Grid 8" w:semiHidden="1" w:unhideWhenUsed="1"/>
+    <w:lsdException w:name="Table List 1" w:semiHidden="1" w:unhideWhenUsed="1"/>
+    <w:lsdException w:name="Table List 2" w:semiHidden="1" w:unhideWhenUsed="1"/>
+    <w:lsdException w:name="Table List 3" w:semiHidden="1" w:unhideWhenUsed="1"/>
+    <w:lsdException w:name="Table List 4" w:semiHidden="1" w:unhideWhenUsed="1"/>
+    <w:lsdException w:name="Table List 5" w:semiHidden="1" w:unhideWhenUsed="1"/>
+    <w:lsdException w:name="Table List 6" w:semiHidden="1" w:unhideWhenUsed="1"/>
+    <w:lsdException w:name="Table List 7" w:semiHidden="1" w:unhideWhenUsed="1"/>
+    <w:lsdException w:name="Table List 8" w:semiHidden="1" w:unhideWhenUsed="1"/>
+    <w:lsdException w:name="Table 3D effects 1" w:semiHidden="1" w:unhideWhenUsed="1"/>
+    <w:lsdException w:name="Table 3D effects 2" w:semiHidden="1" w:unhideWhenUsed="1"/>
+    <w:lsdException w:name="Table 3D effects 3" w:semiHidden="1" w:unhideWhenUsed="1"/>
+    <w:lsdException w:name="Table Contemporary" w:semiHidden="1" w:unhideWhenUsed="1"/>
+    <w:lsdException w:name="Table Elegant" w:semiHidden="1" w:unhideWhenUsed="1"/>
+    <w:lsdException w:name="Table Professional" w:semiHidden="1" w:unhideWhenUsed="1"/>
+    <w:lsdException w:name="Table Subtle 1" w:semiHidden="1" w:unhideWhenUsed="1"/>
+    <w:lsdException w:name="Table Subtle 2" w:semiHidden="1" w:unhideWhenUsed="1"/>
+    <w:lsdException w:name="Table Web 1" w:semiHidden="1" w:unhideWhenUsed="1"/>
+    <w:lsdException w:name="Table Web 2" w:semiHidden="1" w:unhideWhenUsed="1"/>
+    <w:lsdException w:name="Table Web 3" w:semiHidden="1" w:unhideWhenUsed="1"/>
+    <w:lsdException w:name="Balloon Text" w:semiHidden="1" w:unhideWhenUsed="1"/>
+    <w:lsdException w:name="Table Grid" w:uiPriority="59"/>
+    <w:lsdException w:name="Table Theme" w:semiHidden="1" w:unhideWhenUsed="1"/>
+    <w:lsdException w:name="Placeholder Text" w:semiHidden="1"/>
+    <w:lsdException w:name="No Spacing" w:uiPriority="1" w:qFormat="1"/>
+    <w:lsdException w:name="Light Shading" w:uiPriority="60"/>
+    <w:lsdException w:name="Light List" w:uiPriority="61"/>
+    <w:lsdException w:name="Light Grid" w:uiPriority="62"/>
+    <w:lsdException w:name="Medium Shading 1" w:uiPriority="63"/>
+    <w:lsdException w:name="Medium Shading 2" w:uiPriority="64"/>
+    <w:lsdException w:name="Medium List 1" w:uiPriority="65"/>
+    <w:lsdException w:name="Medium List 2" w:uiPriority="66"/>
+    <w:lsdException w:name="Medium Grid 1" w:uiPriority="67"/>
+    <w:lsdException w:name="Medium Grid 2" w:uiPriority="68"/>
+    <w:lsdException w:name="Medium Grid 3" w:uiPriority="69"/>
+    <w:lsdException w:name="Dark List" w:uiPriority="70"/>
+    <w:lsdException w:name="Colorful Shading" w:uiPriority="71"/>
+    <w:lsdException w:name="Colorful List" w:uiPriority="72"/>
+    <w:lsdException w:name="Colorful Grid" w:uiPriority="73"/>
+    <w:lsdException w:name="Light Shading Accent 1" w:uiPriority="60"/>
+    <w:lsdException w:name="Light List Accent 1" w:uiPriority="61"/>
+    <w:lsdException w:name="Light Grid Accent 1" w:uiPriority="62"/>
+    <w:lsdException w:name="Medium Shading 1 Accent 1" w:uiPriority="63"/>
+    <w:lsdException w:name="Medium Shading 2 Accent 1" w:uiPriority="64"/>
+    <w:lsdException w:name="Medium List 1 Accent 1" w:uiPriority="65"/>
+    <w:lsdException w:name="Revision" w:semiHidden="1"/>
+    <w:lsdException w:name="List Paragraph" w:uiPriority="34" w:qFormat="1"/>
+    <w:lsdException w:name="Quote" w:uiPriority="29" w:qFormat="1"/>
+    <w:lsdException w:name="Intense Quote" w:uiPriority="30" w:qFormat="1"/>
+    <w:lsdException w:name="Medium List 2 Accent 1" w:uiPriority="66"/>
+    <w:lsdException w:name="Medium Grid 1 Accent 1" w:uiPriority="67"/>
+    <w:lsdException w:name="Medium Grid 2 Accent 1" w:uiPriority="68"/>
+    <w:lsdException w:name="Medium Grid 3 Accent 1" w:uiPriority="69"/>
+    <w:lsdException w:name="Dark List Accent 1" w:uiPriority="70"/>
+    <w:lsdException w:name="Colorful Shading Accent 1" w:uiPriority="71"/>
+    <w:lsdException w:name="Colorful List Accent 1" w:uiPriority="72"/>
+    <w:lsdException w:name="Colorful Grid Accent 1" w:uiPriority="73"/>
+    <w:lsdException w:name="Light Shading Accent 2" w:uiPriority="60"/>
+    <w:lsdException w:name="Light List Accent 2" w:uiPriority="61"/>
+    <w:lsdException w:name="Light Grid Accent 2" w:uiPriority="62"/>
+    <w:lsdException w:name="Medium Shading 1 Accent 2" w:uiPriority="63"/>
+    <w:lsdException w:name="Medium Shading 2 Accent 2" w:uiPriority="64"/>
+    <w:lsdException w:name="Medium List 1 Accent 2" w:uiPriority="65"/>
+    <w:lsdException w:name="Medium List 2 Accent 2" w:uiPriority="66"/>
+    <w:lsdException w:name="Medium Grid 1 Accent 2" w:uiPriority="67"/>
+    <w:lsdException w:name="Medium Grid 2 Accent 2" w:uiPriority="68"/>
+    <w:lsdException w:name="Medium Grid 3 Accent 2" w:uiPriority="69"/>
+    <w:lsdException w:name="Dark List Accent 2" w:uiPriority="70"/>
+    <w:lsdException w:name="Colorful Shading Accent 2" w:uiPriority="71"/>
+    <w:lsdException w:name="Colorful List Accent 2" w:uiPriority="72"/>
+    <w:lsdException w:name="Colorful Grid Accent 2" w:uiPriority="73"/>
+    <w:lsdException w:name="Light Shading Accent 3" w:uiPriority="60"/>
+    <w:lsdException w:name="Light List Accent 3" w:uiPriority="61"/>
+    <w:lsdException w:name="Light Grid Accent 3" w:uiPriority="62"/>
+    <w:lsdException w:name="Medium Shading 1 Accent 3" w:uiPriority="63"/>
+    <w:lsdException w:name="Medium Shading 2 Accent 3" w:uiPriority="64"/>
+    <w:lsdException w:name="Medium List 1 Accent 3" w:uiPriority="65"/>
+    <w:lsdException w:name="Medium List 2 Accent 3" w:uiPriority="66"/>
+    <w:lsdException w:name="Medium Grid 1 Accent 3" w:uiPriority="67"/>
+    <w:lsdException w:name="Medium Grid 2 Accent 3" w:uiPriority="68"/>
+    <w:lsdException w:name="Medium Grid 3 Accent 3" w:uiPriority="69"/>
+    <w:lsdException w:name="Dark List Accent 3" w:uiPriority="70"/>
+    <w:lsdException w:name="Colorful Shading Accent 3" w:uiPriority="71"/>
+    <w:lsdException w:name="Colorful List Accent 3" w:uiPriority="72"/>
+    <w:lsdException w:name="Colorful Grid Accent 3" w:uiPriority="73"/>
+    <w:lsdException w:name="Light Shading Accent 4" w:uiPriority="60"/>
+    <w:lsdException w:name="Light List Accent 4" w:uiPriority="61"/>
+    <w:lsdException w:name="Light Grid Accent 4" w:uiPriority="62"/>
+    <w:lsdException w:name="Medium Shading 1 Accent 4" w:uiPriority="63"/>
+    <w:lsdException w:name="Medium Shading 2 Accent 4" w:uiPriority="64"/>
+    <w:lsdException w:name="Medium List 1 Accent 4" w:uiPriority="65"/>
+    <w:lsdException w:name="Medium List 2 Accent 4" w:uiPriority="66"/>
+    <w:lsdException w:name="Medium Grid 1 Accent 4" w:uiPriority="67"/>
+    <w:lsdException w:name="Medium Grid 2 Accent 4" w:uiPriority="68"/>
+    <w:lsdException w:name="Medium Grid 3 Accent 4" w:uiPriority="69"/>
+    <w:lsdException w:name="Dark List Accent 4" w:uiPriority="70"/>
+    <w:lsdException w:name="Colorful Shading Accent 4" w:uiPriority="71"/>
+    <w:lsdException w:name="Colorful List Accent 4" w:uiPriority="72"/>
+    <w:lsdException w:name="Colorful Grid Accent 4" w:uiPriority="73"/>
+    <w:lsdException w:name="Light Shading Accent 5" w:uiPriority="60"/>
+    <w:lsdException w:name="Light List Accent 5" w:uiPriority="61"/>
+    <w:lsdException w:name="Light Grid Accent 5" w:uiPriority="62"/>
+    <w:lsdException w:name="Medium Shading 1 Accent 5" w:uiPriority="63"/>
+    <w:lsdException w:name="Medium Shading 2 Accent 5" w:uiPriority="64"/>
+    <w:lsdException w:name="Medium List 1 Accent 5" w:uiPriority="65"/>
+    <w:lsdException w:name="Medium List 2 Accent 5" w:uiPriority="66"/>
+    <w:lsdException w:name="Medium Grid 1 Accent 5" w:uiPriority="67"/>
+    <w:lsdException w:name="Medium Grid 2 Accent 5" w:uiPriority="68"/>
+    <w:lsdException w:name="Medium Grid 3 Accent 5" w:uiPriority="69"/>
+    <w:lsdException w:name="Dark List Accent 5" w:uiPriority="70"/>
+    <w:lsdException w:name="Colorful Shading Accent 5" w:uiPriority="71"/>
+    <w:lsdException w:name="Colorful List Accent 5" w:uiPriority="72"/>
+    <w:lsdException w:name="Colorful Grid Accent 5" w:uiPriority="73"/>
+    <w:lsdException w:name="Light Shading Accent 6" w:uiPriority="60"/>
+    <w:lsdException w:name="Light List Accent 6" w:uiPriority="61"/>
+    <w:lsdException w:name="Light Grid Accent 6" w:uiPriority="62"/>
+    <w:lsdException w:name="Medium Shading 1 Accent 6" w:uiPriority="63"/>
+    <w:lsdException w:name="Medium Shading 2 Accent 6" w:uiPriority="64"/>
+    <w:lsdException w:name="Medium List 1 Accent 6" w:uiPriority="65"/>
+    <w:lsdException w:name="Medium List 2 Accent 6" w:uiPriority="66"/>
+    <w:lsdException w:name="Medium Grid 1 Accent 6" w:uiPriority="67"/>
+    <w:lsdException w:name="Medium Grid 2 Accent 6" w:uiPriority="68"/>
+    <w:lsdException w:name="Medium Grid 3 Accent 6" w:uiPriority="69"/>
+    <w:lsdException w:name="Dark List Accent 6" w:uiPriority="70"/>
+    <w:lsdException w:name="Colorful Shading Accent 6" w:uiPriority="71"/>
+    <w:lsdException w:name="Colorful List Accent 6" w:uiPriority="72"/>
+    <w:lsdException w:name="Colorful Grid Accent 6" w:uiPriority="73"/>
+    <w:lsdException w:name="Subtle Emphasis" w:uiPriority="19" w:qFormat="1"/>
+    <w:lsdException w:name="Intense Emphasis" w:uiPriority="21" w:qFormat="1"/>
+    <w:lsdException w:name="Subtle Reference" w:uiPriority="31" w:qFormat="1"/>
+    <w:lsdException w:name="Intense Reference" w:uiPriority="32" w:qFormat="1"/>
+    <w:lsdException w:name="Book Title" w:uiPriority="33" w:qFormat="1"/>
+    <w:lsdException w:name="Bibliography" w:semiHidden="1" w:uiPriority="37" w:unhideWhenUsed="1"/>
+    <w:lsdException w:name="TOC Heading" w:semiHidden="1" w:uiPriority="39" w:unhideWhenUsed="1" w:qFormat="1"/>
+    <w:lsdException w:name="Plain Table 1" w:uiPriority="41"/>
+    <w:lsdException w:name="Plain Table 2" w:uiPriority="42"/>
+    <w:lsdException w:name="Plain Table 3" w:uiPriority="43"/>
+    <w:lsdException w:name="Plain Table 4" w:uiPriority="44"/>
+    <w:lsdException w:name="Plain Table 5" w:uiPriority="45"/>
+    <w:lsdException w:name="Grid Table Light" w:uiPriority="40"/>
+    <w:lsdException w:name="Grid Table 1 Light" w:uiPriority="46"/>
+    <w:lsdException w:name="Grid Table 2" w:uiPriority="47"/>
+    <w:lsdException w:name="Grid Table 3" w:uiPriority="48"/>
+    <w:lsdException w:name="Grid Table 4" w:uiPriority="49"/>
+    <w:lsdException w:name="Grid Table 5 Dark" w:uiPriority="50"/>
+    <w:lsdException w:name="Grid Table 6 Colorful" w:uiPriority="51"/>
+    <w:lsdException w:name="Grid Table 7 Colorful" w:uiPriority="52"/>
+    <w:lsdException w:name="Grid Table 1 Light Accent 1" w:uiPriority="46"/>
+    <w:lsdException w:name="Grid Table 2 Accent 1" w:uiPriority="47"/>
+    <w:lsdException w:name="Grid Table 3 Accent 1" w:uiPriority="48"/>
+    <w:lsdException w:name="Grid Table 4 Accent 1" w:uiPriority="49"/>
+    <w:lsdException w:name="Grid Table 5 Dark Accent 1" w:uiPriority="50"/>
+    <w:lsdException w:name="Grid Table 6 Colorful Accent 1" w:uiPriority="51"/>
+    <w:lsdException w:name="Grid Table 7 Colorful Accent 1" w:uiPriority="52"/>
+    <w:lsdException w:name="Grid Table 1 Light Accent 2" w:uiPriority="46"/>
+    <w:lsdException w:name="Grid Table 2 Accent 2" w:uiPriority="47"/>
+    <w:lsdException w:name="Grid Table 3 Accent 2" w:uiPriority="48"/>
+    <w:lsdException w:name="Grid Table 4 Accent 2" w:uiPriority="49"/>
+    <w:lsdException w:name="Grid Table 5 Dark Accent 2" w:uiPriority="50"/>
+    <w:lsdException w:name="Grid Table 6 Colorful Accent 2" w:uiPriority="51"/>
+    <w:lsdException w:name="Grid Table 7 Colorful Accent 2" w:uiPriority="52"/>
+    <w:lsdException w:name="Grid Table 1 Light Accent 3" w:uiPriority="46"/>
+    <w:lsdException w:name="Grid Table 2 Accent 3" w:uiPriority="47"/>
+    <w:lsdException w:name="Grid Table 3 Accent 3" w:uiPriority="48"/>
+    <w:lsdException w:name="Grid Table 4 Accent 3" w:uiPriority="49"/>
+    <w:lsdException w:name="Grid Table 5 Dark Accent 3" w:uiPriority="50"/>
+    <w:lsdException w:name="Grid Table 6 Colorful Accent 3" w:uiPriority="51"/>
+    <w:lsdException w:name="Grid Table 7 Colorful Accent 3" w:uiPriority="52"/>
+    <w:lsdException w:name="Grid Table 1 Light Accent 4" w:uiPriority="46"/>
+    <w:lsdException w:name="Grid Table 2 Accent 4" w:uiPriority="47"/>
+    <w:lsdException w:name="Grid Table 3 Accent 4" w:uiPriority="48"/>
+    <w:lsdException w:name="Grid Table 4 Accent 4" w:uiPriority="49"/>
+    <w:lsdException w:name="Grid Table 5 Dark Accent 4" w:uiPriority="50"/>
+    <w:lsdException w:name="Grid Table 6 Colorful Accent 4" w:uiPriority="51"/>
+    <w:lsdException w:name="Grid Table 7 Colorful Accent 4" w:uiPriority="52"/>
+    <w:lsdException w:name="Grid Table 1 Light Accent 5" w:uiPriority="46"/>
+    <w:lsdException w:name="Grid Table 2 Accent 5" w:uiPriority="47"/>
+    <w:lsdException w:name="Grid Table 3 Accent 5" w:uiPriority="48"/>
+    <w:lsdException w:name="Grid Table 4 Accent 5" w:uiPriority="49"/>
+    <w:lsdException w:name="Grid Table 5 Dark Accent 5" w:uiPriority="50"/>
+    <w:lsdException w:name="Grid Table 6 Colorful Accent 5" w:uiPriority="51"/>
+    <w:lsdException w:name="Grid Table 7 Colorful Accent 5" w:uiPriority="52"/>
+    <w:lsdException w:name="Grid Table 1 Light Accent 6" w:uiPriority="46"/>
+    <w:lsdException w:name="Grid Table 2 Accent 6" w:uiPriority="47"/>
+    <w:lsdException w:name="Grid Table 3 Accent 6" w:uiPriority="48"/>
+    <w:lsdException w:name="Grid Table 4 Accent 6" w:uiPriority="49"/>
+    <w:lsdException w:name="Grid Table 5 Dark Accent 6" w:uiPriority="50"/>
+    <w:lsdException w:name="Grid Table 6 Colorful Accent 6" w:uiPriority="51"/>
+    <w:lsdException w:name="Grid Table 7 Colorful Accent 6" w:uiPriority="52"/>
+    <w:lsdException w:name="List Table 1 Light" w:uiPriority="46"/>
+    <w:lsdException w:name="List Table 2" w:uiPriority="47"/>
+    <w:lsdException w:name="List Table 3" w:uiPriority="48"/>
+    <w:lsdException w:name="List Table 4" w:uiPriority="49"/>
+    <w:lsdException w:name="List Table 5 Dark" w:uiPriority="50"/>
+    <w:lsdException w:name="List Table 6 Colorful" w:uiPriority="51"/>
+    <w:lsdException w:name="List Table 7 Colorful" w:uiPriority="52"/>
+    <w:lsdException w:name="List Table 1 Light Accent 1" w:uiPriority="46"/>
+    <w:lsdException w:name="List Table 2 Accent 1" w:uiPriority="47"/>
+    <w:lsdException w:name="List Table 3 Accent 1" w:uiPriority="48"/>
+    <w:lsdException w:name="List Table 4 Accent 1" w:uiPriority="49"/>
+    <w:lsdException w:name="List Table 5 Dark Accent 1" w:uiPriority="50"/>
+    <w:lsdException w:name="List Table 6 Colorful Accent 1" w:uiPriority="51"/>
+    <w:lsdException w:name="List Table 7 Colorful Accent 1" w:uiPriority="52"/>
+    <w:lsdException w:name="List Table 1 Light Accent 2" w:uiPriority="46"/>
+    <w:lsdException w:name="List Table 2 Accent 2" w:uiPriority="47"/>
+    <w:lsdException w:name="List Table 3 Accent 2" w:uiPriority="48"/>
+    <w:lsdException w:name="List Table 4 Accent 2" w:uiPriority="49"/>
+    <w:lsdException w:name="List Table 5 Dark Accent 2" w:uiPriority="50"/>
+    <w:lsdException w:name="List Table 6 Colorful Accent 2" w:uiPriority="51"/>
+    <w:lsdException w:name="List Table 7 Colorful Accent 2" w:uiPriority="52"/>
+    <w:lsdException w:name="List Table 1 Light Accent 3" w:uiPriority="46"/>
+    <w:lsdException w:name="List Table 2 Accent 3" w:uiPriority="47"/>
+    <w:lsdException w:name="List Table 3 Accent 3" w:uiPriority="48"/>
+    <w:lsdException w:name="List Table 4 Accent 3" w:uiPriority="49"/>
+    <w:lsdException w:name="List Table 5 Dark Accent 3" w:uiPriority="50"/>
+    <w:lsdException w:name="List Table 6 Colorful Accent 3" w:uiPriority="51"/>
+    <w:lsdException w:name="List Table 7 Colorful Accent 3" w:uiPriority="52"/>
+    <w:lsdException w:name="List Table 1 Light Accent 4" w:uiPriority="46"/>
+    <w:lsdException w:name="List Table 2 Accent 4" w:uiPriority="47"/>
+    <w:lsdException w:name="List Table 3 Accent 4" w:uiPriority="48"/>
+    <w:lsdException w:name="List Table 4 Accent 4" w:uiPriority="49"/>
+    <w:lsdException w:name="List Table 5 Dark Accent 4" w:uiPriority="50"/>
+    <w:lsdException w:name="List Table 6 Colorful Accent 4" w:uiPriority="51"/>
+    <w:lsdException w:name="List Table 7 Colorful Accent 4" w:uiPriority="52"/>
+    <w:lsdException w:name="List Table 1 Light Accent 5" w:uiPriority="46"/>
+    <w:lsdException w:name="List Table 2 Accent 5" w:uiPriority="47"/>
+    <w:lsdException w:name="List Table 3 Accent 5" w:uiPriority="48"/>
+    <w:lsdException w:name="List Table 4 Accent 5" w:uiPriority="49"/>
+    <w:lsdException w:name="List Table 5 Dark Accent 5" w:uiPriority="50"/>
+    <w:lsdException w:name="List Table 6 Colorful Accent 5" w:uiPriority="51"/>
+    <w:lsdException w:name="List Table 7 Colorful Accent 5" w:uiPriority="52"/>
+    <w:lsdException w:name="List Table 1 Light Accent 6" w:uiPriority="46"/>
+    <w:lsdException w:name="List Table 2 Accent 6" w:uiPriority="47"/>
+    <w:lsdException w:name="List Table 3 Accent 6" w:uiPriority="48"/>
+    <w:lsdException w:name="List Table 4 Accent 6" w:uiPriority="49"/>
+    <w:lsdException w:name="List Table 5 Dark Accent 6" w:uiPriority="50"/>
+    <w:lsdException w:name="List Table 6 Colorful Accent 6" w:uiPriority="51"/>
+    <w:lsdException w:name="List Table 7 Colorful Accent 6" w:uiPriority="52"/>
   </w:latentStyles>
   <w:style w:type="paragraph" w:default="1" w:styleId="Normal">
     <w:name w:val="Normal"/>
@@ -2376,7 +4859,6 @@
     <w:uiPriority w:val="99"/>
     <w:semiHidden/>
     <w:unhideWhenUsed/>
-    <w:qFormat/>
     <w:tblPr>
       <w:tblInd w:w="0" w:type="dxa"/>
       <w:tblCellMar>
@@ -2402,7 +4884,6 @@
       <w:spacing w:after="0" w:line="240" w:lineRule="auto"/>
     </w:pPr>
     <w:tblPr>
-      <w:tblInd w:w="0" w:type="dxa"/>
       <w:tblBorders>
         <w:top w:val="single" w:sz="4" w:space="0" w:color="auto"/>
         <w:left w:val="single" w:sz="4" w:space="0" w:color="auto"/>
@@ -2411,12 +4892,6 @@
         <w:insideH w:val="single" w:sz="4" w:space="0" w:color="auto"/>
         <w:insideV w:val="single" w:sz="4" w:space="0" w:color="auto"/>
       </w:tblBorders>
-      <w:tblCellMar>
-        <w:top w:w="0" w:type="dxa"/>
-        <w:left w:w="108" w:type="dxa"/>
-        <w:bottom w:w="0" w:type="dxa"/>
-        <w:right w:w="108" w:type="dxa"/>
-      </w:tblCellMar>
     </w:tblPr>
   </w:style>
   <w:style w:type="table" w:styleId="Ombrageclair">
@@ -2433,17 +4908,10 @@
     <w:tblPr>
       <w:tblStyleRowBandSize w:val="1"/>
       <w:tblStyleColBandSize w:val="1"/>
-      <w:tblInd w:w="0" w:type="dxa"/>
       <w:tblBorders>
         <w:top w:val="single" w:sz="8" w:space="0" w:color="000000" w:themeColor="text1"/>
         <w:bottom w:val="single" w:sz="8" w:space="0" w:color="000000" w:themeColor="text1"/>
       </w:tblBorders>
-      <w:tblCellMar>
-        <w:top w:w="0" w:type="dxa"/>
-        <w:left w:w="108" w:type="dxa"/>
-        <w:bottom w:w="0" w:type="dxa"/>
-        <w:right w:w="108" w:type="dxa"/>
-      </w:tblCellMar>
     </w:tblPr>
     <w:tblStylePr w:type="firstRow">
       <w:pPr>
@@ -2533,7 +5001,6 @@
     <w:tblPr>
       <w:tblStyleRowBandSize w:val="1"/>
       <w:tblStyleColBandSize w:val="1"/>
-      <w:tblInd w:w="0" w:type="dxa"/>
       <w:tblBorders>
         <w:top w:val="single" w:sz="8" w:space="0" w:color="000000" w:themeColor="text1"/>
         <w:left w:val="single" w:sz="8" w:space="0" w:color="000000" w:themeColor="text1"/>
@@ -2542,12 +5009,6 @@
         <w:insideH w:val="single" w:sz="8" w:space="0" w:color="000000" w:themeColor="text1"/>
         <w:insideV w:val="single" w:sz="8" w:space="0" w:color="000000" w:themeColor="text1"/>
       </w:tblBorders>
-      <w:tblCellMar>
-        <w:top w:w="0" w:type="dxa"/>
-        <w:left w:w="108" w:type="dxa"/>
-        <w:bottom w:w="0" w:type="dxa"/>
-        <w:right w:w="108" w:type="dxa"/>
-      </w:tblCellMar>
     </w:tblPr>
     <w:tblStylePr w:type="firstRow">
       <w:pPr>

</xml_diff>